<commit_message>
Fixed error reading building file if file had blank line at the end.
</commit_message>
<xml_diff>
--- a/cfast/trunk/Egress/Docs/WordDocuments/EgressEstimator.docx
+++ b/cfast/trunk/Egress/Docs/WordDocuments/EgressEstimator.docx
@@ -794,7 +794,7 @@
           <w:sz w:val="22"/>
           <w:szCs w:val="22"/>
         </w:rPr>
-        <w:t>April 2012</w:t>
+        <w:t>May 2012</w:t>
       </w:r>
       <w:r>
         <w:rPr>
@@ -1554,6 +1554,7 @@
           <w:szCs w:val="23"/>
         </w:rPr>
       </w:pPr>
+      <w:proofErr w:type="gramStart"/>
       <w:r>
         <w:rPr>
           <w:b/>
@@ -1561,7 +1562,17 @@
           <w:sz w:val="23"/>
           <w:szCs w:val="23"/>
         </w:rPr>
-        <w:t xml:space="preserve">Natl. Inst. Stand. Technol. </w:t>
+        <w:t>Natl. Inst. Stand.</w:t>
+      </w:r>
+      <w:proofErr w:type="gramEnd"/>
+      <w:r>
+        <w:rPr>
+          <w:b/>
+          <w:bCs/>
+          <w:sz w:val="23"/>
+          <w:szCs w:val="23"/>
+        </w:rPr>
+        <w:t xml:space="preserve"> Technol. </w:t>
       </w:r>
       <w:r>
         <w:rPr>
@@ -1688,14 +1699,15 @@
           <w:pPr>
             <w:pStyle w:val="TOC1"/>
             <w:tabs>
-              <w:tab w:val="left" w:pos="382"/>
+              <w:tab w:val="left" w:pos="480"/>
               <w:tab w:val="right" w:leader="dot" w:pos="8630"/>
             </w:tabs>
             <w:rPr>
               <w:rFonts w:eastAsiaTheme="minorEastAsia" w:cstheme="minorBidi"/>
               <w:b w:val="0"/>
               <w:noProof/>
-              <w:lang w:eastAsia="ja-JP"/>
+              <w:sz w:val="22"/>
+              <w:szCs w:val="22"/>
             </w:rPr>
           </w:pPr>
           <w:r>
@@ -1718,7 +1730,8 @@
               <w:rFonts w:eastAsiaTheme="minorEastAsia" w:cstheme="minorBidi"/>
               <w:b w:val="0"/>
               <w:noProof/>
-              <w:lang w:eastAsia="ja-JP"/>
+              <w:sz w:val="22"/>
+              <w:szCs w:val="22"/>
             </w:rPr>
             <w:tab/>
           </w:r>
@@ -1744,7 +1757,7 @@
             <w:rPr>
               <w:noProof/>
             </w:rPr>
-            <w:instrText xml:space="preserve"> PAGEREF _Toc179432174 \h </w:instrText>
+            <w:instrText xml:space="preserve"> PAGEREF _Toc324143120 \h </w:instrText>
           </w:r>
           <w:r>
             <w:rPr>
@@ -1774,14 +1787,15 @@
           <w:pPr>
             <w:pStyle w:val="TOC1"/>
             <w:tabs>
-              <w:tab w:val="left" w:pos="382"/>
+              <w:tab w:val="left" w:pos="480"/>
               <w:tab w:val="right" w:leader="dot" w:pos="8630"/>
             </w:tabs>
             <w:rPr>
               <w:rFonts w:eastAsiaTheme="minorEastAsia" w:cstheme="minorBidi"/>
               <w:b w:val="0"/>
               <w:noProof/>
-              <w:lang w:eastAsia="ja-JP"/>
+              <w:sz w:val="22"/>
+              <w:szCs w:val="22"/>
             </w:rPr>
           </w:pPr>
           <w:r>
@@ -1795,7 +1809,8 @@
               <w:rFonts w:eastAsiaTheme="minorEastAsia" w:cstheme="minorBidi"/>
               <w:b w:val="0"/>
               <w:noProof/>
-              <w:lang w:eastAsia="ja-JP"/>
+              <w:sz w:val="22"/>
+              <w:szCs w:val="22"/>
             </w:rPr>
             <w:tab/>
           </w:r>
@@ -1821,7 +1836,7 @@
             <w:rPr>
               <w:noProof/>
             </w:rPr>
-            <w:instrText xml:space="preserve"> PAGEREF _Toc179432175 \h </w:instrText>
+            <w:instrText xml:space="preserve"> PAGEREF _Toc324143121 \h </w:instrText>
           </w:r>
           <w:r>
             <w:rPr>
@@ -1851,16 +1866,13 @@
           <w:pPr>
             <w:pStyle w:val="TOC2"/>
             <w:tabs>
-              <w:tab w:val="left" w:pos="792"/>
+              <w:tab w:val="left" w:pos="960"/>
               <w:tab w:val="right" w:leader="dot" w:pos="8630"/>
             </w:tabs>
             <w:rPr>
               <w:rFonts w:eastAsiaTheme="minorEastAsia" w:cstheme="minorBidi"/>
               <w:b w:val="0"/>
               <w:noProof/>
-              <w:sz w:val="24"/>
-              <w:szCs w:val="24"/>
-              <w:lang w:eastAsia="ja-JP"/>
             </w:rPr>
           </w:pPr>
           <w:r>
@@ -1874,9 +1886,6 @@
               <w:rFonts w:eastAsiaTheme="minorEastAsia" w:cstheme="minorBidi"/>
               <w:b w:val="0"/>
               <w:noProof/>
-              <w:sz w:val="24"/>
-              <w:szCs w:val="24"/>
-              <w:lang w:eastAsia="ja-JP"/>
             </w:rPr>
             <w:tab/>
           </w:r>
@@ -1902,7 +1911,7 @@
             <w:rPr>
               <w:noProof/>
             </w:rPr>
-            <w:instrText xml:space="preserve"> PAGEREF _Toc179432176 \h </w:instrText>
+            <w:instrText xml:space="preserve"> PAGEREF _Toc324143122 \h </w:instrText>
           </w:r>
           <w:r>
             <w:rPr>
@@ -1932,15 +1941,12 @@
           <w:pPr>
             <w:pStyle w:val="TOC3"/>
             <w:tabs>
-              <w:tab w:val="left" w:pos="1176"/>
+              <w:tab w:val="left" w:pos="1200"/>
               <w:tab w:val="right" w:leader="dot" w:pos="8630"/>
             </w:tabs>
             <w:rPr>
               <w:rFonts w:eastAsiaTheme="minorEastAsia" w:cstheme="minorBidi"/>
               <w:noProof/>
-              <w:sz w:val="24"/>
-              <w:szCs w:val="24"/>
-              <w:lang w:eastAsia="ja-JP"/>
             </w:rPr>
           </w:pPr>
           <w:r>
@@ -1953,9 +1959,6 @@
             <w:rPr>
               <w:rFonts w:eastAsiaTheme="minorEastAsia" w:cstheme="minorBidi"/>
               <w:noProof/>
-              <w:sz w:val="24"/>
-              <w:szCs w:val="24"/>
-              <w:lang w:eastAsia="ja-JP"/>
             </w:rPr>
             <w:tab/>
           </w:r>
@@ -1981,7 +1984,7 @@
             <w:rPr>
               <w:noProof/>
             </w:rPr>
-            <w:instrText xml:space="preserve"> PAGEREF _Toc179432177 \h </w:instrText>
+            <w:instrText xml:space="preserve"> PAGEREF _Toc324143123 \h </w:instrText>
           </w:r>
           <w:r>
             <w:rPr>
@@ -2011,15 +2014,12 @@
           <w:pPr>
             <w:pStyle w:val="TOC3"/>
             <w:tabs>
-              <w:tab w:val="left" w:pos="1176"/>
+              <w:tab w:val="left" w:pos="1200"/>
               <w:tab w:val="right" w:leader="dot" w:pos="8630"/>
             </w:tabs>
             <w:rPr>
               <w:rFonts w:eastAsiaTheme="minorEastAsia" w:cstheme="minorBidi"/>
               <w:noProof/>
-              <w:sz w:val="24"/>
-              <w:szCs w:val="24"/>
-              <w:lang w:eastAsia="ja-JP"/>
             </w:rPr>
           </w:pPr>
           <w:r>
@@ -2032,9 +2032,6 @@
             <w:rPr>
               <w:rFonts w:eastAsiaTheme="minorEastAsia" w:cstheme="minorBidi"/>
               <w:noProof/>
-              <w:sz w:val="24"/>
-              <w:szCs w:val="24"/>
-              <w:lang w:eastAsia="ja-JP"/>
             </w:rPr>
             <w:tab/>
           </w:r>
@@ -2060,7 +2057,7 @@
             <w:rPr>
               <w:noProof/>
             </w:rPr>
-            <w:instrText xml:space="preserve"> PAGEREF _Toc179432178 \h </w:instrText>
+            <w:instrText xml:space="preserve"> PAGEREF _Toc324143124 \h </w:instrText>
           </w:r>
           <w:r>
             <w:rPr>
@@ -2090,15 +2087,12 @@
           <w:pPr>
             <w:pStyle w:val="TOC3"/>
             <w:tabs>
-              <w:tab w:val="left" w:pos="1176"/>
+              <w:tab w:val="left" w:pos="1200"/>
               <w:tab w:val="right" w:leader="dot" w:pos="8630"/>
             </w:tabs>
             <w:rPr>
               <w:rFonts w:eastAsiaTheme="minorEastAsia" w:cstheme="minorBidi"/>
               <w:noProof/>
-              <w:sz w:val="24"/>
-              <w:szCs w:val="24"/>
-              <w:lang w:eastAsia="ja-JP"/>
             </w:rPr>
           </w:pPr>
           <w:r>
@@ -2111,9 +2105,6 @@
             <w:rPr>
               <w:rFonts w:eastAsiaTheme="minorEastAsia" w:cstheme="minorBidi"/>
               <w:noProof/>
-              <w:sz w:val="24"/>
-              <w:szCs w:val="24"/>
-              <w:lang w:eastAsia="ja-JP"/>
             </w:rPr>
             <w:tab/>
           </w:r>
@@ -2139,7 +2130,7 @@
             <w:rPr>
               <w:noProof/>
             </w:rPr>
-            <w:instrText xml:space="preserve"> PAGEREF _Toc179432179 \h </w:instrText>
+            <w:instrText xml:space="preserve"> PAGEREF _Toc324143125 \h </w:instrText>
           </w:r>
           <w:r>
             <w:rPr>
@@ -2169,16 +2160,13 @@
           <w:pPr>
             <w:pStyle w:val="TOC2"/>
             <w:tabs>
-              <w:tab w:val="left" w:pos="792"/>
+              <w:tab w:val="left" w:pos="960"/>
               <w:tab w:val="right" w:leader="dot" w:pos="8630"/>
             </w:tabs>
             <w:rPr>
               <w:rFonts w:eastAsiaTheme="minorEastAsia" w:cstheme="minorBidi"/>
               <w:b w:val="0"/>
               <w:noProof/>
-              <w:sz w:val="24"/>
-              <w:szCs w:val="24"/>
-              <w:lang w:eastAsia="ja-JP"/>
             </w:rPr>
           </w:pPr>
           <w:r>
@@ -2192,9 +2180,6 @@
               <w:rFonts w:eastAsiaTheme="minorEastAsia" w:cstheme="minorBidi"/>
               <w:b w:val="0"/>
               <w:noProof/>
-              <w:sz w:val="24"/>
-              <w:szCs w:val="24"/>
-              <w:lang w:eastAsia="ja-JP"/>
             </w:rPr>
             <w:tab/>
           </w:r>
@@ -2220,7 +2205,7 @@
             <w:rPr>
               <w:noProof/>
             </w:rPr>
-            <w:instrText xml:space="preserve"> PAGEREF _Toc179432180 \h </w:instrText>
+            <w:instrText xml:space="preserve"> PAGEREF _Toc324143126 \h </w:instrText>
           </w:r>
           <w:r>
             <w:rPr>
@@ -2250,15 +2235,12 @@
           <w:pPr>
             <w:pStyle w:val="TOC3"/>
             <w:tabs>
-              <w:tab w:val="left" w:pos="1176"/>
+              <w:tab w:val="left" w:pos="1200"/>
               <w:tab w:val="right" w:leader="dot" w:pos="8630"/>
             </w:tabs>
             <w:rPr>
               <w:rFonts w:eastAsiaTheme="minorEastAsia" w:cstheme="minorBidi"/>
               <w:noProof/>
-              <w:sz w:val="24"/>
-              <w:szCs w:val="24"/>
-              <w:lang w:eastAsia="ja-JP"/>
             </w:rPr>
           </w:pPr>
           <w:r>
@@ -2271,9 +2253,6 @@
             <w:rPr>
               <w:rFonts w:eastAsiaTheme="minorEastAsia" w:cstheme="minorBidi"/>
               <w:noProof/>
-              <w:sz w:val="24"/>
-              <w:szCs w:val="24"/>
-              <w:lang w:eastAsia="ja-JP"/>
             </w:rPr>
             <w:tab/>
           </w:r>
@@ -2299,7 +2278,7 @@
             <w:rPr>
               <w:noProof/>
             </w:rPr>
-            <w:instrText xml:space="preserve"> PAGEREF _Toc179432181 \h </w:instrText>
+            <w:instrText xml:space="preserve"> PAGEREF _Toc324143127 \h </w:instrText>
           </w:r>
           <w:r>
             <w:rPr>
@@ -2329,15 +2308,12 @@
           <w:pPr>
             <w:pStyle w:val="TOC3"/>
             <w:tabs>
-              <w:tab w:val="left" w:pos="1176"/>
+              <w:tab w:val="left" w:pos="1200"/>
               <w:tab w:val="right" w:leader="dot" w:pos="8630"/>
             </w:tabs>
             <w:rPr>
               <w:rFonts w:eastAsiaTheme="minorEastAsia" w:cstheme="minorBidi"/>
               <w:noProof/>
-              <w:sz w:val="24"/>
-              <w:szCs w:val="24"/>
-              <w:lang w:eastAsia="ja-JP"/>
             </w:rPr>
           </w:pPr>
           <w:r>
@@ -2350,9 +2326,6 @@
             <w:rPr>
               <w:rFonts w:eastAsiaTheme="minorEastAsia" w:cstheme="minorBidi"/>
               <w:noProof/>
-              <w:sz w:val="24"/>
-              <w:szCs w:val="24"/>
-              <w:lang w:eastAsia="ja-JP"/>
             </w:rPr>
             <w:tab/>
           </w:r>
@@ -2378,7 +2351,7 @@
             <w:rPr>
               <w:noProof/>
             </w:rPr>
-            <w:instrText xml:space="preserve"> PAGEREF _Toc179432182 \h </w:instrText>
+            <w:instrText xml:space="preserve"> PAGEREF _Toc324143128 \h </w:instrText>
           </w:r>
           <w:r>
             <w:rPr>
@@ -2408,14 +2381,15 @@
           <w:pPr>
             <w:pStyle w:val="TOC1"/>
             <w:tabs>
-              <w:tab w:val="left" w:pos="382"/>
+              <w:tab w:val="left" w:pos="480"/>
               <w:tab w:val="right" w:leader="dot" w:pos="8630"/>
             </w:tabs>
             <w:rPr>
               <w:rFonts w:eastAsiaTheme="minorEastAsia" w:cstheme="minorBidi"/>
               <w:b w:val="0"/>
               <w:noProof/>
-              <w:lang w:eastAsia="ja-JP"/>
+              <w:sz w:val="22"/>
+              <w:szCs w:val="22"/>
             </w:rPr>
           </w:pPr>
           <w:r>
@@ -2429,7 +2403,8 @@
               <w:rFonts w:eastAsiaTheme="minorEastAsia" w:cstheme="minorBidi"/>
               <w:b w:val="0"/>
               <w:noProof/>
-              <w:lang w:eastAsia="ja-JP"/>
+              <w:sz w:val="22"/>
+              <w:szCs w:val="22"/>
             </w:rPr>
             <w:tab/>
           </w:r>
@@ -2455,7 +2430,7 @@
             <w:rPr>
               <w:noProof/>
             </w:rPr>
-            <w:instrText xml:space="preserve"> PAGEREF _Toc179432183 \h </w:instrText>
+            <w:instrText xml:space="preserve"> PAGEREF _Toc324143129 \h </w:instrText>
           </w:r>
           <w:r>
             <w:rPr>
@@ -2485,16 +2460,13 @@
           <w:pPr>
             <w:pStyle w:val="TOC2"/>
             <w:tabs>
-              <w:tab w:val="left" w:pos="792"/>
+              <w:tab w:val="left" w:pos="960"/>
               <w:tab w:val="right" w:leader="dot" w:pos="8630"/>
             </w:tabs>
             <w:rPr>
               <w:rFonts w:eastAsiaTheme="minorEastAsia" w:cstheme="minorBidi"/>
               <w:b w:val="0"/>
               <w:noProof/>
-              <w:sz w:val="24"/>
-              <w:szCs w:val="24"/>
-              <w:lang w:eastAsia="ja-JP"/>
             </w:rPr>
           </w:pPr>
           <w:r>
@@ -2508,9 +2480,6 @@
               <w:rFonts w:eastAsiaTheme="minorEastAsia" w:cstheme="minorBidi"/>
               <w:b w:val="0"/>
               <w:noProof/>
-              <w:sz w:val="24"/>
-              <w:szCs w:val="24"/>
-              <w:lang w:eastAsia="ja-JP"/>
             </w:rPr>
             <w:tab/>
           </w:r>
@@ -2536,7 +2505,7 @@
             <w:rPr>
               <w:noProof/>
             </w:rPr>
-            <w:instrText xml:space="preserve"> PAGEREF _Toc179432184 \h </w:instrText>
+            <w:instrText xml:space="preserve"> PAGEREF _Toc324143130 \h </w:instrText>
           </w:r>
           <w:r>
             <w:rPr>
@@ -2566,16 +2535,13 @@
           <w:pPr>
             <w:pStyle w:val="TOC2"/>
             <w:tabs>
-              <w:tab w:val="left" w:pos="792"/>
+              <w:tab w:val="left" w:pos="960"/>
               <w:tab w:val="right" w:leader="dot" w:pos="8630"/>
             </w:tabs>
             <w:rPr>
               <w:rFonts w:eastAsiaTheme="minorEastAsia" w:cstheme="minorBidi"/>
               <w:b w:val="0"/>
               <w:noProof/>
-              <w:sz w:val="24"/>
-              <w:szCs w:val="24"/>
-              <w:lang w:eastAsia="ja-JP"/>
             </w:rPr>
           </w:pPr>
           <w:r>
@@ -2589,9 +2555,6 @@
               <w:rFonts w:eastAsiaTheme="minorEastAsia" w:cstheme="minorBidi"/>
               <w:b w:val="0"/>
               <w:noProof/>
-              <w:sz w:val="24"/>
-              <w:szCs w:val="24"/>
-              <w:lang w:eastAsia="ja-JP"/>
             </w:rPr>
             <w:tab/>
           </w:r>
@@ -2617,7 +2580,7 @@
             <w:rPr>
               <w:noProof/>
             </w:rPr>
-            <w:instrText xml:space="preserve"> PAGEREF _Toc179432185 \h </w:instrText>
+            <w:instrText xml:space="preserve"> PAGEREF _Toc324143131 \h </w:instrText>
           </w:r>
           <w:r>
             <w:rPr>
@@ -2647,16 +2610,13 @@
           <w:pPr>
             <w:pStyle w:val="TOC2"/>
             <w:tabs>
-              <w:tab w:val="left" w:pos="792"/>
+              <w:tab w:val="left" w:pos="960"/>
               <w:tab w:val="right" w:leader="dot" w:pos="8630"/>
             </w:tabs>
             <w:rPr>
               <w:rFonts w:eastAsiaTheme="minorEastAsia" w:cstheme="minorBidi"/>
               <w:b w:val="0"/>
               <w:noProof/>
-              <w:sz w:val="24"/>
-              <w:szCs w:val="24"/>
-              <w:lang w:eastAsia="ja-JP"/>
             </w:rPr>
           </w:pPr>
           <w:r>
@@ -2670,9 +2630,6 @@
               <w:rFonts w:eastAsiaTheme="minorEastAsia" w:cstheme="minorBidi"/>
               <w:b w:val="0"/>
               <w:noProof/>
-              <w:sz w:val="24"/>
-              <w:szCs w:val="24"/>
-              <w:lang w:eastAsia="ja-JP"/>
             </w:rPr>
             <w:tab/>
           </w:r>
@@ -2698,7 +2655,7 @@
             <w:rPr>
               <w:noProof/>
             </w:rPr>
-            <w:instrText xml:space="preserve"> PAGEREF _Toc179432186 \h </w:instrText>
+            <w:instrText xml:space="preserve"> PAGEREF _Toc324143132 \h </w:instrText>
           </w:r>
           <w:r>
             <w:rPr>
@@ -2715,7 +2672,7 @@
             <w:rPr>
               <w:noProof/>
             </w:rPr>
-            <w:t>15</w:t>
+            <w:t>16</w:t>
           </w:r>
           <w:r>
             <w:rPr>
@@ -2728,16 +2685,13 @@
           <w:pPr>
             <w:pStyle w:val="TOC2"/>
             <w:tabs>
-              <w:tab w:val="left" w:pos="792"/>
+              <w:tab w:val="left" w:pos="960"/>
               <w:tab w:val="right" w:leader="dot" w:pos="8630"/>
             </w:tabs>
             <w:rPr>
               <w:rFonts w:eastAsiaTheme="minorEastAsia" w:cstheme="minorBidi"/>
               <w:b w:val="0"/>
               <w:noProof/>
-              <w:sz w:val="24"/>
-              <w:szCs w:val="24"/>
-              <w:lang w:eastAsia="ja-JP"/>
             </w:rPr>
           </w:pPr>
           <w:r>
@@ -2751,9 +2705,6 @@
               <w:rFonts w:eastAsiaTheme="minorEastAsia" w:cstheme="minorBidi"/>
               <w:b w:val="0"/>
               <w:noProof/>
-              <w:sz w:val="24"/>
-              <w:szCs w:val="24"/>
-              <w:lang w:eastAsia="ja-JP"/>
             </w:rPr>
             <w:tab/>
           </w:r>
@@ -2779,88 +2730,7 @@
             <w:rPr>
               <w:noProof/>
             </w:rPr>
-            <w:instrText xml:space="preserve"> PAGEREF _Toc179432187 \h </w:instrText>
-          </w:r>
-          <w:r>
-            <w:rPr>
-              <w:noProof/>
-            </w:rPr>
-          </w:r>
-          <w:r>
-            <w:rPr>
-              <w:noProof/>
-            </w:rPr>
-            <w:fldChar w:fldCharType="separate"/>
-          </w:r>
-          <w:r>
-            <w:rPr>
-              <w:noProof/>
-            </w:rPr>
-            <w:t>17</w:t>
-          </w:r>
-          <w:r>
-            <w:rPr>
-              <w:noProof/>
-            </w:rPr>
-            <w:fldChar w:fldCharType="end"/>
-          </w:r>
-        </w:p>
-        <w:p>
-          <w:pPr>
-            <w:pStyle w:val="TOC2"/>
-            <w:tabs>
-              <w:tab w:val="left" w:pos="792"/>
-              <w:tab w:val="right" w:leader="dot" w:pos="8630"/>
-            </w:tabs>
-            <w:rPr>
-              <w:rFonts w:eastAsiaTheme="minorEastAsia" w:cstheme="minorBidi"/>
-              <w:b w:val="0"/>
-              <w:noProof/>
-              <w:sz w:val="24"/>
-              <w:szCs w:val="24"/>
-              <w:lang w:eastAsia="ja-JP"/>
-            </w:rPr>
-          </w:pPr>
-          <w:r>
-            <w:rPr>
-              <w:noProof/>
-            </w:rPr>
-            <w:t>3.5</w:t>
-          </w:r>
-          <w:r>
-            <w:rPr>
-              <w:rFonts w:eastAsiaTheme="minorEastAsia" w:cstheme="minorBidi"/>
-              <w:b w:val="0"/>
-              <w:noProof/>
-              <w:sz w:val="24"/>
-              <w:szCs w:val="24"/>
-              <w:lang w:eastAsia="ja-JP"/>
-            </w:rPr>
-            <w:tab/>
-          </w:r>
-          <w:r>
-            <w:rPr>
-              <w:noProof/>
-            </w:rPr>
-            <w:t>Exit Corridor Inputs</w:t>
-          </w:r>
-          <w:r>
-            <w:rPr>
-              <w:noProof/>
-            </w:rPr>
-            <w:tab/>
-          </w:r>
-          <w:r>
-            <w:rPr>
-              <w:noProof/>
-            </w:rPr>
-            <w:fldChar w:fldCharType="begin"/>
-          </w:r>
-          <w:r>
-            <w:rPr>
-              <w:noProof/>
-            </w:rPr>
-            <w:instrText xml:space="preserve"> PAGEREF _Toc179432188 \h </w:instrText>
+            <w:instrText xml:space="preserve"> PAGEREF _Toc324143133 \h </w:instrText>
           </w:r>
           <w:r>
             <w:rPr>
@@ -2890,32 +2760,26 @@
           <w:pPr>
             <w:pStyle w:val="TOC2"/>
             <w:tabs>
-              <w:tab w:val="left" w:pos="792"/>
+              <w:tab w:val="left" w:pos="960"/>
               <w:tab w:val="right" w:leader="dot" w:pos="8630"/>
             </w:tabs>
             <w:rPr>
               <w:rFonts w:eastAsiaTheme="minorEastAsia" w:cstheme="minorBidi"/>
               <w:b w:val="0"/>
               <w:noProof/>
-              <w:sz w:val="24"/>
-              <w:szCs w:val="24"/>
-              <w:lang w:eastAsia="ja-JP"/>
             </w:rPr>
           </w:pPr>
           <w:r>
             <w:rPr>
               <w:noProof/>
             </w:rPr>
-            <w:t>3.6</w:t>
+            <w:t>3.5</w:t>
           </w:r>
           <w:r>
             <w:rPr>
               <w:rFonts w:eastAsiaTheme="minorEastAsia" w:cstheme="minorBidi"/>
               <w:b w:val="0"/>
               <w:noProof/>
-              <w:sz w:val="24"/>
-              <w:szCs w:val="24"/>
-              <w:lang w:eastAsia="ja-JP"/>
             </w:rPr>
             <w:tab/>
           </w:r>
@@ -2941,7 +2805,7 @@
             <w:rPr>
               <w:noProof/>
             </w:rPr>
-            <w:instrText xml:space="preserve"> PAGEREF _Toc179432189 \h </w:instrText>
+            <w:instrText xml:space="preserve"> PAGEREF _Toc324143134 \h </w:instrText>
           </w:r>
           <w:r>
             <w:rPr>
@@ -2969,16 +2833,92 @@
         </w:p>
         <w:p>
           <w:pPr>
-            <w:pStyle w:val="TOC1"/>
+            <w:pStyle w:val="TOC2"/>
             <w:tabs>
-              <w:tab w:val="left" w:pos="382"/>
+              <w:tab w:val="left" w:pos="960"/>
               <w:tab w:val="right" w:leader="dot" w:pos="8630"/>
             </w:tabs>
             <w:rPr>
               <w:rFonts w:eastAsiaTheme="minorEastAsia" w:cstheme="minorBidi"/>
               <w:b w:val="0"/>
               <w:noProof/>
-              <w:lang w:eastAsia="ja-JP"/>
+            </w:rPr>
+          </w:pPr>
+          <w:r>
+            <w:rPr>
+              <w:noProof/>
+            </w:rPr>
+            <w:t>3.6</w:t>
+          </w:r>
+          <w:r>
+            <w:rPr>
+              <w:rFonts w:eastAsiaTheme="minorEastAsia" w:cstheme="minorBidi"/>
+              <w:b w:val="0"/>
+              <w:noProof/>
+            </w:rPr>
+            <w:tab/>
+          </w:r>
+          <w:r>
+            <w:rPr>
+              <w:noProof/>
+            </w:rPr>
+            <w:t>Analysis of the output</w:t>
+          </w:r>
+          <w:r>
+            <w:rPr>
+              <w:noProof/>
+            </w:rPr>
+            <w:tab/>
+          </w:r>
+          <w:r>
+            <w:rPr>
+              <w:noProof/>
+            </w:rPr>
+            <w:fldChar w:fldCharType="begin"/>
+          </w:r>
+          <w:r>
+            <w:rPr>
+              <w:noProof/>
+            </w:rPr>
+            <w:instrText xml:space="preserve"> PAGEREF _Toc324143135 \h </w:instrText>
+          </w:r>
+          <w:r>
+            <w:rPr>
+              <w:noProof/>
+            </w:rPr>
+          </w:r>
+          <w:r>
+            <w:rPr>
+              <w:noProof/>
+            </w:rPr>
+            <w:fldChar w:fldCharType="separate"/>
+          </w:r>
+          <w:r>
+            <w:rPr>
+              <w:noProof/>
+            </w:rPr>
+            <w:t>20</w:t>
+          </w:r>
+          <w:r>
+            <w:rPr>
+              <w:noProof/>
+            </w:rPr>
+            <w:fldChar w:fldCharType="end"/>
+          </w:r>
+        </w:p>
+        <w:p>
+          <w:pPr>
+            <w:pStyle w:val="TOC1"/>
+            <w:tabs>
+              <w:tab w:val="left" w:pos="480"/>
+              <w:tab w:val="right" w:leader="dot" w:pos="8630"/>
+            </w:tabs>
+            <w:rPr>
+              <w:rFonts w:eastAsiaTheme="minorEastAsia" w:cstheme="minorBidi"/>
+              <w:b w:val="0"/>
+              <w:noProof/>
+              <w:sz w:val="22"/>
+              <w:szCs w:val="22"/>
             </w:rPr>
           </w:pPr>
           <w:r>
@@ -2992,7 +2932,8 @@
               <w:rFonts w:eastAsiaTheme="minorEastAsia" w:cstheme="minorBidi"/>
               <w:b w:val="0"/>
               <w:noProof/>
-              <w:lang w:eastAsia="ja-JP"/>
+              <w:sz w:val="22"/>
+              <w:szCs w:val="22"/>
             </w:rPr>
             <w:tab/>
           </w:r>
@@ -3018,7 +2959,7 @@
             <w:rPr>
               <w:noProof/>
             </w:rPr>
-            <w:instrText xml:space="preserve"> PAGEREF _Toc179432190 \h </w:instrText>
+            <w:instrText xml:space="preserve"> PAGEREF _Toc324143136 \h </w:instrText>
           </w:r>
           <w:r>
             <w:rPr>
@@ -3035,7 +2976,7 @@
             <w:rPr>
               <w:noProof/>
             </w:rPr>
-            <w:t>21</w:t>
+            <w:t>23</w:t>
           </w:r>
           <w:r>
             <w:rPr>
@@ -3048,16 +2989,13 @@
           <w:pPr>
             <w:pStyle w:val="TOC2"/>
             <w:tabs>
-              <w:tab w:val="left" w:pos="792"/>
+              <w:tab w:val="left" w:pos="960"/>
               <w:tab w:val="right" w:leader="dot" w:pos="8630"/>
             </w:tabs>
             <w:rPr>
               <w:rFonts w:eastAsiaTheme="minorEastAsia" w:cstheme="minorBidi"/>
               <w:b w:val="0"/>
               <w:noProof/>
-              <w:sz w:val="24"/>
-              <w:szCs w:val="24"/>
-              <w:lang w:eastAsia="ja-JP"/>
             </w:rPr>
           </w:pPr>
           <w:r>
@@ -3071,9 +3009,6 @@
               <w:rFonts w:eastAsiaTheme="minorEastAsia" w:cstheme="minorBidi"/>
               <w:b w:val="0"/>
               <w:noProof/>
-              <w:sz w:val="24"/>
-              <w:szCs w:val="24"/>
-              <w:lang w:eastAsia="ja-JP"/>
             </w:rPr>
             <w:tab/>
           </w:r>
@@ -3099,7 +3034,7 @@
             <w:rPr>
               <w:noProof/>
             </w:rPr>
-            <w:instrText xml:space="preserve"> PAGEREF _Toc179432191 \h </w:instrText>
+            <w:instrText xml:space="preserve"> PAGEREF _Toc324143137 \h </w:instrText>
           </w:r>
           <w:r>
             <w:rPr>
@@ -3116,7 +3051,7 @@
             <w:rPr>
               <w:noProof/>
             </w:rPr>
-            <w:t>21</w:t>
+            <w:t>23</w:t>
           </w:r>
           <w:r>
             <w:rPr>
@@ -3129,16 +3064,13 @@
           <w:pPr>
             <w:pStyle w:val="TOC2"/>
             <w:tabs>
-              <w:tab w:val="left" w:pos="792"/>
+              <w:tab w:val="left" w:pos="960"/>
               <w:tab w:val="right" w:leader="dot" w:pos="8630"/>
             </w:tabs>
             <w:rPr>
               <w:rFonts w:eastAsiaTheme="minorEastAsia" w:cstheme="minorBidi"/>
               <w:b w:val="0"/>
               <w:noProof/>
-              <w:sz w:val="24"/>
-              <w:szCs w:val="24"/>
-              <w:lang w:eastAsia="ja-JP"/>
             </w:rPr>
           </w:pPr>
           <w:r>
@@ -3152,9 +3084,81 @@
               <w:rFonts w:eastAsiaTheme="minorEastAsia" w:cstheme="minorBidi"/>
               <w:b w:val="0"/>
               <w:noProof/>
-              <w:sz w:val="24"/>
-              <w:szCs w:val="24"/>
-              <w:lang w:eastAsia="ja-JP"/>
+            </w:rPr>
+            <w:tab/>
+          </w:r>
+          <w:r>
+            <w:rPr>
+              <w:noProof/>
+            </w:rPr>
+            <w:t>Comparison with empirical correlations for stair movement</w:t>
+          </w:r>
+          <w:r>
+            <w:rPr>
+              <w:noProof/>
+            </w:rPr>
+            <w:tab/>
+          </w:r>
+          <w:r>
+            <w:rPr>
+              <w:noProof/>
+            </w:rPr>
+            <w:fldChar w:fldCharType="begin"/>
+          </w:r>
+          <w:r>
+            <w:rPr>
+              <w:noProof/>
+            </w:rPr>
+            <w:instrText xml:space="preserve"> PAGEREF _Toc324143138 \h </w:instrText>
+          </w:r>
+          <w:r>
+            <w:rPr>
+              <w:noProof/>
+            </w:rPr>
+          </w:r>
+          <w:r>
+            <w:rPr>
+              <w:noProof/>
+            </w:rPr>
+            <w:fldChar w:fldCharType="separate"/>
+          </w:r>
+          <w:r>
+            <w:rPr>
+              <w:noProof/>
+            </w:rPr>
+            <w:t>24</w:t>
+          </w:r>
+          <w:r>
+            <w:rPr>
+              <w:noProof/>
+            </w:rPr>
+            <w:fldChar w:fldCharType="end"/>
+          </w:r>
+        </w:p>
+        <w:p>
+          <w:pPr>
+            <w:pStyle w:val="TOC2"/>
+            <w:tabs>
+              <w:tab w:val="left" w:pos="960"/>
+              <w:tab w:val="right" w:leader="dot" w:pos="8630"/>
+            </w:tabs>
+            <w:rPr>
+              <w:rFonts w:eastAsiaTheme="minorEastAsia" w:cstheme="minorBidi"/>
+              <w:b w:val="0"/>
+              <w:noProof/>
+            </w:rPr>
+          </w:pPr>
+          <w:r>
+            <w:rPr>
+              <w:noProof/>
+            </w:rPr>
+            <w:t>4.3</w:t>
+          </w:r>
+          <w:r>
+            <w:rPr>
+              <w:rFonts w:eastAsiaTheme="minorEastAsia" w:cstheme="minorBidi"/>
+              <w:b w:val="0"/>
+              <w:noProof/>
             </w:rPr>
             <w:tab/>
           </w:r>
@@ -3180,170 +3184,7 @@
             <w:rPr>
               <w:noProof/>
             </w:rPr>
-            <w:instrText xml:space="preserve"> PAGEREF _Toc179432192 \h </w:instrText>
-          </w:r>
-          <w:r>
-            <w:rPr>
-              <w:noProof/>
-            </w:rPr>
-          </w:r>
-          <w:r>
-            <w:rPr>
-              <w:noProof/>
-            </w:rPr>
-            <w:fldChar w:fldCharType="separate"/>
-          </w:r>
-          <w:r>
-            <w:rPr>
-              <w:noProof/>
-            </w:rPr>
-            <w:t>22</w:t>
-          </w:r>
-          <w:r>
-            <w:rPr>
-              <w:noProof/>
-            </w:rPr>
-            <w:fldChar w:fldCharType="end"/>
-          </w:r>
-        </w:p>
-        <w:p>
-          <w:pPr>
-            <w:pStyle w:val="TOC2"/>
-            <w:tabs>
-              <w:tab w:val="left" w:pos="792"/>
-              <w:tab w:val="right" w:leader="dot" w:pos="8630"/>
-            </w:tabs>
-            <w:rPr>
-              <w:rFonts w:eastAsiaTheme="minorEastAsia" w:cstheme="minorBidi"/>
-              <w:b w:val="0"/>
-              <w:noProof/>
-              <w:sz w:val="24"/>
-              <w:szCs w:val="24"/>
-              <w:lang w:eastAsia="ja-JP"/>
-            </w:rPr>
-          </w:pPr>
-          <w:r>
-            <w:rPr>
-              <w:noProof/>
-            </w:rPr>
-            <w:t>4.3</w:t>
-          </w:r>
-          <w:r>
-            <w:rPr>
-              <w:rFonts w:eastAsiaTheme="minorEastAsia" w:cstheme="minorBidi"/>
-              <w:b w:val="0"/>
-              <w:noProof/>
-              <w:sz w:val="24"/>
-              <w:szCs w:val="24"/>
-              <w:lang w:eastAsia="ja-JP"/>
-            </w:rPr>
-            <w:tab/>
-          </w:r>
-          <w:r>
-            <w:rPr>
-              <w:noProof/>
-            </w:rPr>
-            <w:t>Comparison with Evacuation Drill Data</w:t>
-          </w:r>
-          <w:r>
-            <w:rPr>
-              <w:noProof/>
-            </w:rPr>
-            <w:tab/>
-          </w:r>
-          <w:r>
-            <w:rPr>
-              <w:noProof/>
-            </w:rPr>
-            <w:fldChar w:fldCharType="begin"/>
-          </w:r>
-          <w:r>
-            <w:rPr>
-              <w:noProof/>
-            </w:rPr>
-            <w:instrText xml:space="preserve"> PAGEREF _Toc179432193 \h </w:instrText>
-          </w:r>
-          <w:r>
-            <w:rPr>
-              <w:noProof/>
-            </w:rPr>
-          </w:r>
-          <w:r>
-            <w:rPr>
-              <w:noProof/>
-            </w:rPr>
-            <w:fldChar w:fldCharType="separate"/>
-          </w:r>
-          <w:r>
-            <w:rPr>
-              <w:noProof/>
-            </w:rPr>
-            <w:t>22</w:t>
-          </w:r>
-          <w:r>
-            <w:rPr>
-              <w:noProof/>
-            </w:rPr>
-            <w:fldChar w:fldCharType="end"/>
-          </w:r>
-        </w:p>
-        <w:p>
-          <w:pPr>
-            <w:pStyle w:val="TOC2"/>
-            <w:tabs>
-              <w:tab w:val="left" w:pos="755"/>
-              <w:tab w:val="right" w:leader="dot" w:pos="8630"/>
-            </w:tabs>
-            <w:rPr>
-              <w:rFonts w:eastAsiaTheme="minorEastAsia" w:cstheme="minorBidi"/>
-              <w:b w:val="0"/>
-              <w:noProof/>
-              <w:sz w:val="24"/>
-              <w:szCs w:val="24"/>
-              <w:lang w:eastAsia="ja-JP"/>
-            </w:rPr>
-          </w:pPr>
-          <w:r>
-            <w:rPr>
-              <w:rFonts w:ascii="Times New Roman" w:hAnsi="Times New Roman"/>
-              <w:noProof/>
-            </w:rPr>
-            <w:t>4.4</w:t>
-          </w:r>
-          <w:r>
-            <w:rPr>
-              <w:rFonts w:eastAsiaTheme="minorEastAsia" w:cstheme="minorBidi"/>
-              <w:b w:val="0"/>
-              <w:noProof/>
-              <w:sz w:val="24"/>
-              <w:szCs w:val="24"/>
-              <w:lang w:eastAsia="ja-JP"/>
-            </w:rPr>
-            <w:tab/>
-          </w:r>
-          <w:r>
-            <w:rPr>
-              <w:noProof/>
-            </w:rPr>
-            <w:t>Limitations</w:t>
-          </w:r>
-          <w:r>
-            <w:rPr>
-              <w:noProof/>
-            </w:rPr>
-            <w:tab/>
-          </w:r>
-          <w:r>
-            <w:rPr>
-              <w:noProof/>
-            </w:rPr>
-            <w:fldChar w:fldCharType="begin"/>
-          </w:r>
-          <w:r>
-            <w:rPr>
-              <w:noProof/>
-            </w:rPr>
-            <w:instrText xml:space="preserve"> PAGEREF _Toc179432194 \h </w:instrText>
+            <w:instrText xml:space="preserve"> PAGEREF _Toc324143139 \h </w:instrText>
           </w:r>
           <w:r>
             <w:rPr>
@@ -3371,16 +3212,168 @@
         </w:p>
         <w:p>
           <w:pPr>
-            <w:pStyle w:val="TOC1"/>
+            <w:pStyle w:val="TOC2"/>
             <w:tabs>
-              <w:tab w:val="left" w:pos="382"/>
+              <w:tab w:val="left" w:pos="960"/>
               <w:tab w:val="right" w:leader="dot" w:pos="8630"/>
             </w:tabs>
             <w:rPr>
               <w:rFonts w:eastAsiaTheme="minorEastAsia" w:cstheme="minorBidi"/>
               <w:b w:val="0"/>
               <w:noProof/>
-              <w:lang w:eastAsia="ja-JP"/>
+            </w:rPr>
+          </w:pPr>
+          <w:r>
+            <w:rPr>
+              <w:noProof/>
+            </w:rPr>
+            <w:t>4.4</w:t>
+          </w:r>
+          <w:r>
+            <w:rPr>
+              <w:rFonts w:eastAsiaTheme="minorEastAsia" w:cstheme="minorBidi"/>
+              <w:b w:val="0"/>
+              <w:noProof/>
+            </w:rPr>
+            <w:tab/>
+          </w:r>
+          <w:r>
+            <w:rPr>
+              <w:noProof/>
+            </w:rPr>
+            <w:t>Comparison with Evacuation Drill Data</w:t>
+          </w:r>
+          <w:r>
+            <w:rPr>
+              <w:noProof/>
+            </w:rPr>
+            <w:tab/>
+          </w:r>
+          <w:r>
+            <w:rPr>
+              <w:noProof/>
+            </w:rPr>
+            <w:fldChar w:fldCharType="begin"/>
+          </w:r>
+          <w:r>
+            <w:rPr>
+              <w:noProof/>
+            </w:rPr>
+            <w:instrText xml:space="preserve"> PAGEREF _Toc324143140 \h </w:instrText>
+          </w:r>
+          <w:r>
+            <w:rPr>
+              <w:noProof/>
+            </w:rPr>
+          </w:r>
+          <w:r>
+            <w:rPr>
+              <w:noProof/>
+            </w:rPr>
+            <w:fldChar w:fldCharType="separate"/>
+          </w:r>
+          <w:r>
+            <w:rPr>
+              <w:noProof/>
+            </w:rPr>
+            <w:t>30</w:t>
+          </w:r>
+          <w:r>
+            <w:rPr>
+              <w:noProof/>
+            </w:rPr>
+            <w:fldChar w:fldCharType="end"/>
+          </w:r>
+        </w:p>
+        <w:p>
+          <w:pPr>
+            <w:pStyle w:val="TOC2"/>
+            <w:tabs>
+              <w:tab w:val="left" w:pos="960"/>
+              <w:tab w:val="right" w:leader="dot" w:pos="8630"/>
+            </w:tabs>
+            <w:rPr>
+              <w:rFonts w:eastAsiaTheme="minorEastAsia" w:cstheme="minorBidi"/>
+              <w:b w:val="0"/>
+              <w:noProof/>
+            </w:rPr>
+          </w:pPr>
+          <w:r>
+            <w:rPr>
+              <w:rFonts w:ascii="Times New Roman" w:hAnsi="Times New Roman"/>
+              <w:noProof/>
+            </w:rPr>
+            <w:t>4.5</w:t>
+          </w:r>
+          <w:r>
+            <w:rPr>
+              <w:rFonts w:eastAsiaTheme="minorEastAsia" w:cstheme="minorBidi"/>
+              <w:b w:val="0"/>
+              <w:noProof/>
+            </w:rPr>
+            <w:tab/>
+          </w:r>
+          <w:r>
+            <w:rPr>
+              <w:noProof/>
+            </w:rPr>
+            <w:t>Limitations</w:t>
+          </w:r>
+          <w:r>
+            <w:rPr>
+              <w:noProof/>
+            </w:rPr>
+            <w:tab/>
+          </w:r>
+          <w:r>
+            <w:rPr>
+              <w:noProof/>
+            </w:rPr>
+            <w:fldChar w:fldCharType="begin"/>
+          </w:r>
+          <w:r>
+            <w:rPr>
+              <w:noProof/>
+            </w:rPr>
+            <w:instrText xml:space="preserve"> PAGEREF _Toc324143141 \h </w:instrText>
+          </w:r>
+          <w:r>
+            <w:rPr>
+              <w:noProof/>
+            </w:rPr>
+          </w:r>
+          <w:r>
+            <w:rPr>
+              <w:noProof/>
+            </w:rPr>
+            <w:fldChar w:fldCharType="separate"/>
+          </w:r>
+          <w:r>
+            <w:rPr>
+              <w:noProof/>
+            </w:rPr>
+            <w:t>36</w:t>
+          </w:r>
+          <w:r>
+            <w:rPr>
+              <w:noProof/>
+            </w:rPr>
+            <w:fldChar w:fldCharType="end"/>
+          </w:r>
+        </w:p>
+        <w:p>
+          <w:pPr>
+            <w:pStyle w:val="TOC1"/>
+            <w:tabs>
+              <w:tab w:val="left" w:pos="480"/>
+              <w:tab w:val="right" w:leader="dot" w:pos="8630"/>
+            </w:tabs>
+            <w:rPr>
+              <w:rFonts w:eastAsiaTheme="minorEastAsia" w:cstheme="minorBidi"/>
+              <w:b w:val="0"/>
+              <w:noProof/>
+              <w:sz w:val="22"/>
+              <w:szCs w:val="22"/>
             </w:rPr>
           </w:pPr>
           <w:r>
@@ -3394,7 +3387,8 @@
               <w:rFonts w:eastAsiaTheme="minorEastAsia" w:cstheme="minorBidi"/>
               <w:b w:val="0"/>
               <w:noProof/>
-              <w:lang w:eastAsia="ja-JP"/>
+              <w:sz w:val="22"/>
+              <w:szCs w:val="22"/>
             </w:rPr>
             <w:tab/>
           </w:r>
@@ -3420,7 +3414,7 @@
             <w:rPr>
               <w:noProof/>
             </w:rPr>
-            <w:instrText xml:space="preserve"> PAGEREF _Toc179432195 \h </w:instrText>
+            <w:instrText xml:space="preserve"> PAGEREF _Toc324143142 \h </w:instrText>
           </w:r>
           <w:r>
             <w:rPr>
@@ -3437,7 +3431,7 @@
             <w:rPr>
               <w:noProof/>
             </w:rPr>
-            <w:t>31</w:t>
+            <w:t>38</w:t>
           </w:r>
           <w:r>
             <w:rPr>
@@ -3450,14 +3444,15 @@
           <w:pPr>
             <w:pStyle w:val="TOC1"/>
             <w:tabs>
-              <w:tab w:val="left" w:pos="382"/>
+              <w:tab w:val="left" w:pos="480"/>
               <w:tab w:val="right" w:leader="dot" w:pos="8630"/>
             </w:tabs>
             <w:rPr>
               <w:rFonts w:eastAsiaTheme="minorEastAsia" w:cstheme="minorBidi"/>
               <w:b w:val="0"/>
               <w:noProof/>
-              <w:lang w:eastAsia="ja-JP"/>
+              <w:sz w:val="22"/>
+              <w:szCs w:val="22"/>
             </w:rPr>
           </w:pPr>
           <w:r>
@@ -3471,7 +3466,8 @@
               <w:rFonts w:eastAsiaTheme="minorEastAsia" w:cstheme="minorBidi"/>
               <w:b w:val="0"/>
               <w:noProof/>
-              <w:lang w:eastAsia="ja-JP"/>
+              <w:sz w:val="22"/>
+              <w:szCs w:val="22"/>
             </w:rPr>
             <w:tab/>
           </w:r>
@@ -3497,7 +3493,7 @@
             <w:rPr>
               <w:noProof/>
             </w:rPr>
-            <w:instrText xml:space="preserve"> PAGEREF _Toc179432196 \h </w:instrText>
+            <w:instrText xml:space="preserve"> PAGEREF _Toc324143143 \h </w:instrText>
           </w:r>
           <w:r>
             <w:rPr>
@@ -3514,7 +3510,7 @@
             <w:rPr>
               <w:noProof/>
             </w:rPr>
-            <w:t>32</w:t>
+            <w:t>39</w:t>
           </w:r>
           <w:r>
             <w:rPr>
@@ -3567,7 +3563,8 @@
         <w:rPr>
           <w:rFonts w:asciiTheme="minorHAnsi" w:eastAsiaTheme="minorEastAsia" w:hAnsiTheme="minorHAnsi" w:cstheme="minorBidi"/>
           <w:noProof/>
-          <w:lang w:eastAsia="ja-JP"/>
+          <w:sz w:val="22"/>
+          <w:szCs w:val="22"/>
         </w:rPr>
       </w:pPr>
       <w:r>
@@ -3601,7 +3598,7 @@
         <w:rPr>
           <w:noProof/>
         </w:rPr>
-        <w:instrText xml:space="preserve"> PAGEREF _Toc179432257 \h </w:instrText>
+        <w:instrText xml:space="preserve"> PAGEREF _Toc324143144 \h </w:instrText>
       </w:r>
       <w:r>
         <w:rPr>
@@ -3636,7 +3633,8 @@
         <w:rPr>
           <w:rFonts w:asciiTheme="minorHAnsi" w:eastAsiaTheme="minorEastAsia" w:hAnsiTheme="minorHAnsi" w:cstheme="minorBidi"/>
           <w:noProof/>
-          <w:lang w:eastAsia="ja-JP"/>
+          <w:sz w:val="22"/>
+          <w:szCs w:val="22"/>
         </w:rPr>
       </w:pPr>
       <w:r>
@@ -3661,7 +3659,7 @@
         <w:rPr>
           <w:noProof/>
         </w:rPr>
-        <w:instrText xml:space="preserve"> PAGEREF _Toc179432258 \h </w:instrText>
+        <w:instrText xml:space="preserve"> PAGEREF _Toc324143145 \h </w:instrText>
       </w:r>
       <w:r>
         <w:rPr>
@@ -3696,7 +3694,8 @@
         <w:rPr>
           <w:rFonts w:asciiTheme="minorHAnsi" w:eastAsiaTheme="minorEastAsia" w:hAnsiTheme="minorHAnsi" w:cstheme="minorBidi"/>
           <w:noProof/>
-          <w:lang w:eastAsia="ja-JP"/>
+          <w:sz w:val="22"/>
+          <w:szCs w:val="22"/>
         </w:rPr>
       </w:pPr>
       <w:r>
@@ -3733,7 +3732,7 @@
         <w:rPr>
           <w:noProof/>
         </w:rPr>
-        <w:instrText xml:space="preserve"> PAGEREF _Toc179432259 \h </w:instrText>
+        <w:instrText xml:space="preserve"> PAGEREF _Toc324143146 \h </w:instrText>
       </w:r>
       <w:r>
         <w:rPr>
@@ -3750,7 +3749,7 @@
         <w:rPr>
           <w:noProof/>
         </w:rPr>
-        <w:t>24</w:t>
+        <w:t>31</w:t>
       </w:r>
       <w:r>
         <w:rPr>
@@ -3768,7 +3767,8 @@
         <w:rPr>
           <w:rFonts w:asciiTheme="minorHAnsi" w:eastAsiaTheme="minorEastAsia" w:hAnsiTheme="minorHAnsi" w:cstheme="minorBidi"/>
           <w:noProof/>
-          <w:lang w:eastAsia="ja-JP"/>
+          <w:sz w:val="22"/>
+          <w:szCs w:val="22"/>
         </w:rPr>
       </w:pPr>
       <w:r>
@@ -3805,7 +3805,7 @@
         <w:rPr>
           <w:noProof/>
         </w:rPr>
-        <w:instrText xml:space="preserve"> PAGEREF _Toc179432260 \h </w:instrText>
+        <w:instrText xml:space="preserve"> PAGEREF _Toc324143147 \h </w:instrText>
       </w:r>
       <w:r>
         <w:rPr>
@@ -3822,7 +3822,7 @@
         <w:rPr>
           <w:noProof/>
         </w:rPr>
-        <w:t>25</w:t>
+        <w:t>32</w:t>
       </w:r>
       <w:r>
         <w:rPr>
@@ -3840,7 +3840,8 @@
         <w:rPr>
           <w:rFonts w:asciiTheme="minorHAnsi" w:eastAsiaTheme="minorEastAsia" w:hAnsiTheme="minorHAnsi" w:cstheme="minorBidi"/>
           <w:noProof/>
-          <w:lang w:eastAsia="ja-JP"/>
+          <w:sz w:val="22"/>
+          <w:szCs w:val="22"/>
         </w:rPr>
       </w:pPr>
       <w:r>
@@ -3877,7 +3878,7 @@
         <w:rPr>
           <w:noProof/>
         </w:rPr>
-        <w:instrText xml:space="preserve"> PAGEREF _Toc179432261 \h </w:instrText>
+        <w:instrText xml:space="preserve"> PAGEREF _Toc324143148 \h </w:instrText>
       </w:r>
       <w:r>
         <w:rPr>
@@ -3894,7 +3895,7 @@
         <w:rPr>
           <w:noProof/>
         </w:rPr>
-        <w:t>26</w:t>
+        <w:t>33</w:t>
       </w:r>
       <w:r>
         <w:rPr>
@@ -3912,7 +3913,8 @@
         <w:rPr>
           <w:rFonts w:asciiTheme="minorHAnsi" w:eastAsiaTheme="minorEastAsia" w:hAnsiTheme="minorHAnsi" w:cstheme="minorBidi"/>
           <w:noProof/>
-          <w:lang w:eastAsia="ja-JP"/>
+          <w:sz w:val="22"/>
+          <w:szCs w:val="22"/>
         </w:rPr>
       </w:pPr>
       <w:r>
@@ -3949,7 +3951,7 @@
         <w:rPr>
           <w:noProof/>
         </w:rPr>
-        <w:instrText xml:space="preserve"> PAGEREF _Toc179432262 \h </w:instrText>
+        <w:instrText xml:space="preserve"> PAGEREF _Toc324143149 \h </w:instrText>
       </w:r>
       <w:r>
         <w:rPr>
@@ -3966,7 +3968,7 @@
         <w:rPr>
           <w:noProof/>
         </w:rPr>
-        <w:t>27</w:t>
+        <w:t>34</w:t>
       </w:r>
       <w:r>
         <w:rPr>
@@ -3984,7 +3986,8 @@
         <w:rPr>
           <w:rFonts w:asciiTheme="minorHAnsi" w:eastAsiaTheme="minorEastAsia" w:hAnsiTheme="minorHAnsi" w:cstheme="minorBidi"/>
           <w:noProof/>
-          <w:lang w:eastAsia="ja-JP"/>
+          <w:sz w:val="22"/>
+          <w:szCs w:val="22"/>
         </w:rPr>
       </w:pPr>
       <w:r>
@@ -4021,7 +4024,7 @@
         <w:rPr>
           <w:noProof/>
         </w:rPr>
-        <w:instrText xml:space="preserve"> PAGEREF _Toc179432263 \h </w:instrText>
+        <w:instrText xml:space="preserve"> PAGEREF _Toc324143150 \h </w:instrText>
       </w:r>
       <w:r>
         <w:rPr>
@@ -4038,7 +4041,7 @@
         <w:rPr>
           <w:noProof/>
         </w:rPr>
-        <w:t>28</w:t>
+        <w:t>35</w:t>
       </w:r>
       <w:r>
         <w:rPr>
@@ -4056,7 +4059,8 @@
         <w:rPr>
           <w:rFonts w:asciiTheme="minorHAnsi" w:eastAsiaTheme="minorEastAsia" w:hAnsiTheme="minorHAnsi" w:cstheme="minorBidi"/>
           <w:noProof/>
-          <w:lang w:eastAsia="ja-JP"/>
+          <w:sz w:val="22"/>
+          <w:szCs w:val="22"/>
         </w:rPr>
       </w:pPr>
       <w:r>
@@ -4093,7 +4097,7 @@
         <w:rPr>
           <w:noProof/>
         </w:rPr>
-        <w:instrText xml:space="preserve"> PAGEREF _Toc179432264 \h </w:instrText>
+        <w:instrText xml:space="preserve"> PAGEREF _Toc324143151 \h </w:instrText>
       </w:r>
       <w:r>
         <w:rPr>
@@ -4110,7 +4114,7 @@
         <w:rPr>
           <w:noProof/>
         </w:rPr>
-        <w:t>29</w:t>
+        <w:t>36</w:t>
       </w:r>
       <w:r>
         <w:rPr>
@@ -4135,7 +4139,8 @@
         <w:rPr>
           <w:rFonts w:asciiTheme="minorHAnsi" w:eastAsiaTheme="minorEastAsia" w:hAnsiTheme="minorHAnsi" w:cstheme="minorBidi"/>
           <w:noProof/>
-          <w:lang w:eastAsia="ja-JP"/>
+          <w:sz w:val="22"/>
+          <w:szCs w:val="22"/>
         </w:rPr>
       </w:pPr>
       <w:r>
@@ -4169,7 +4174,7 @@
         <w:rPr>
           <w:noProof/>
         </w:rPr>
-        <w:instrText xml:space="preserve"> PAGEREF _Toc179432279 \h </w:instrText>
+        <w:instrText xml:space="preserve"> PAGEREF _Toc324143152 \h </w:instrText>
       </w:r>
       <w:r>
         <w:rPr>
@@ -4204,7 +4209,8 @@
         <w:rPr>
           <w:rFonts w:asciiTheme="minorHAnsi" w:eastAsiaTheme="minorEastAsia" w:hAnsiTheme="minorHAnsi" w:cstheme="minorBidi"/>
           <w:noProof/>
-          <w:lang w:eastAsia="ja-JP"/>
+          <w:sz w:val="22"/>
+          <w:szCs w:val="22"/>
         </w:rPr>
       </w:pPr>
       <w:r>
@@ -4229,7 +4235,7 @@
         <w:rPr>
           <w:noProof/>
         </w:rPr>
-        <w:instrText xml:space="preserve"> PAGEREF _Toc179432280 \h </w:instrText>
+        <w:instrText xml:space="preserve"> PAGEREF _Toc324143153 \h </w:instrText>
       </w:r>
       <w:r>
         <w:rPr>
@@ -4246,7 +4252,7 @@
         <w:rPr>
           <w:noProof/>
         </w:rPr>
-        <w:t>28</w:t>
+        <w:t>35</w:t>
       </w:r>
       <w:r>
         <w:rPr>
@@ -4329,7 +4335,15 @@
         <w:jc w:val="center"/>
       </w:pPr>
       <w:r>
-        <w:t>Paul A. Reneke, Richard D. Peacock, and Bryan L. Hoskins</w:t>
+        <w:t xml:space="preserve">Paul A. </w:t>
+      </w:r>
+      <w:proofErr w:type="spellStart"/>
+      <w:r>
+        <w:t>Reneke</w:t>
+      </w:r>
+      <w:proofErr w:type="spellEnd"/>
+      <w:r>
+        <w:t>, Richard D. Peacock, and Bryan L. Hoskins</w:t>
       </w:r>
     </w:p>
     <w:p>
@@ -4354,7 +4368,7 @@
       <w:pPr>
         <w:pStyle w:val="Heading1"/>
       </w:pPr>
-      <w:bookmarkStart w:id="0" w:name="_Toc179432174"/>
+      <w:bookmarkStart w:id="0" w:name="_Toc324143120"/>
       <w:r>
         <w:t>Introduction</w:t>
       </w:r>
@@ -4623,6 +4637,7 @@
       <w:r>
         <w:t> </w:t>
       </w:r>
+      <w:proofErr w:type="gramStart"/>
       <w:r>
         <w:t>–</w:t>
       </w:r>
@@ -4630,6 +4645,7 @@
         <w:t> </w:t>
       </w:r>
       <w:bookmarkStart w:id="4" w:name="_Ref178815338"/>
+      <w:proofErr w:type="gramEnd"/>
       <w:r>
         <w:rPr>
           <w:rStyle w:val="EndnoteReference"/>
@@ -4881,7 +4897,7 @@
       <w:pPr>
         <w:pStyle w:val="Heading1"/>
       </w:pPr>
-      <w:bookmarkStart w:id="8" w:name="_Toc179432175"/>
+      <w:bookmarkStart w:id="8" w:name="_Toc324143121"/>
       <w:r>
         <w:lastRenderedPageBreak/>
         <w:t>Overview of the Egress Estimator Model</w:t>
@@ -5067,7 +5083,7 @@
       <w:pPr>
         <w:pStyle w:val="Heading2"/>
       </w:pPr>
-      <w:bookmarkStart w:id="9" w:name="_Toc179432176"/>
+      <w:bookmarkStart w:id="9" w:name="_Toc324143122"/>
       <w:r>
         <w:t>Stairwells</w:t>
       </w:r>
@@ -5181,7 +5197,7 @@
       <w:pPr>
         <w:pStyle w:val="Heading3"/>
       </w:pPr>
-      <w:bookmarkStart w:id="10" w:name="_Toc179432177"/>
+      <w:bookmarkStart w:id="10" w:name="_Toc324143123"/>
       <w:r>
         <w:t>Mo</w:t>
       </w:r>
@@ -5350,6 +5366,7 @@
     </w:p>
     <w:p/>
     <w:p>
+      <w:proofErr w:type="gramStart"/>
       <w:r>
         <w:t>This</w:t>
       </w:r>
@@ -5357,7 +5374,11 @@
         <w:t xml:space="preserve"> </w:t>
       </w:r>
       <w:r>
-        <w:t xml:space="preserve"> “average” behavior </w:t>
+        <w:t xml:space="preserve"> “</w:t>
+      </w:r>
+      <w:proofErr w:type="gramEnd"/>
+      <w:r>
+        <w:t xml:space="preserve">average” behavior </w:t>
       </w:r>
       <w:r>
         <w:t>is</w:t>
@@ -5502,7 +5523,7 @@
       <w:pPr>
         <w:pStyle w:val="Heading3"/>
       </w:pPr>
-      <w:bookmarkStart w:id="11" w:name="_Toc179432178"/>
+      <w:bookmarkStart w:id="11" w:name="_Toc324143124"/>
       <w:r>
         <w:t>Theory</w:t>
       </w:r>
@@ -5622,11 +5643,16 @@
         <w:t>change in the number of people in a cell</w:t>
       </w:r>
       <w:r>
-        <w:t>, which</w:t>
+        <w:t xml:space="preserve">, </w:t>
+      </w:r>
+      <w:proofErr w:type="gramStart"/>
+      <w:r>
+        <w:t>which</w:t>
       </w:r>
       <w:r>
         <w:t xml:space="preserve"> is simply</w:t>
       </w:r>
+      <w:proofErr w:type="gramEnd"/>
     </w:p>
     <w:p/>
     <w:p>
@@ -5800,11 +5826,19 @@
       <w:r>
         <w:t xml:space="preserve"> is the change in time and the subscript </w:t>
       </w:r>
+      <w:proofErr w:type="spellStart"/>
       <w:r>
         <w:rPr>
           <w:i/>
         </w:rPr>
-        <w:t xml:space="preserve">i = in </w:t>
+        <w:t>i</w:t>
+      </w:r>
+      <w:proofErr w:type="spellEnd"/>
+      <w:r>
+        <w:rPr>
+          <w:i/>
+        </w:rPr>
+        <w:t xml:space="preserve"> = in </w:t>
       </w:r>
       <w:r>
         <w:t xml:space="preserve">or </w:t>
@@ -5854,6 +5888,7 @@
         </w:rPr>
         <w:t></w:t>
       </w:r>
+      <w:proofErr w:type="spellStart"/>
       <w:r>
         <w:rPr>
           <w:i/>
@@ -5886,6 +5921,7 @@
         </w:rPr>
         <w:t>t</w:t>
       </w:r>
+      <w:proofErr w:type="spellEnd"/>
       <w:r>
         <w:t xml:space="preserve"> and group gives</w:t>
       </w:r>
@@ -6041,7 +6077,14 @@
         <w:rPr>
           <w:i/>
         </w:rPr>
-        <w:t xml:space="preserve"> = D</w:t>
+        <w:t xml:space="preserve"> = </w:t>
+      </w:r>
+      <w:proofErr w:type="spellStart"/>
+      <w:r>
+        <w:rPr>
+          <w:i/>
+        </w:rPr>
+        <w:t>D</w:t>
       </w:r>
       <w:r>
         <w:rPr>
@@ -6076,6 +6119,7 @@
         </w:rPr>
         <w:t>i</w:t>
       </w:r>
+      <w:proofErr w:type="spellEnd"/>
       <w:r>
         <w:t xml:space="preserve"> we can simplify the derivative even further</w:t>
       </w:r>
@@ -6280,6 +6324,7 @@
       <w:r>
         <w:t xml:space="preserve"> </w:t>
       </w:r>
+      <w:proofErr w:type="spellStart"/>
       <w:r>
         <w:rPr>
           <w:i/>
@@ -6293,6 +6338,7 @@
         </w:rPr>
         <w:t>l</w:t>
       </w:r>
+      <w:proofErr w:type="spellEnd"/>
       <w:r>
         <w:t xml:space="preserve"> is the travel length</w:t>
       </w:r>
@@ -6302,6 +6348,7 @@
       <w:r>
         <w:t xml:space="preserve">, </w:t>
       </w:r>
+      <w:proofErr w:type="spellStart"/>
       <w:r>
         <w:rPr>
           <w:i/>
@@ -6315,9 +6362,11 @@
         </w:rPr>
         <w:t>s</w:t>
       </w:r>
+      <w:proofErr w:type="spellEnd"/>
       <w:r>
         <w:t xml:space="preserve"> is the width of the stair and </w:t>
       </w:r>
+      <w:proofErr w:type="spellStart"/>
       <w:r>
         <w:rPr>
           <w:i/>
@@ -6331,6 +6380,7 @@
         </w:rPr>
         <w:t>g</w:t>
       </w:r>
+      <w:proofErr w:type="spellEnd"/>
       <w:r>
         <w:t xml:space="preserve"> is the length of the gap between the two stairs. The path assumes that ev</w:t>
       </w:r>
@@ -6478,6 +6528,7 @@
       <w:r>
         <w:t xml:space="preserve"> </w:t>
       </w:r>
+      <w:proofErr w:type="spellStart"/>
       <w:r>
         <w:rPr>
           <w:i/>
@@ -6491,6 +6542,7 @@
         </w:rPr>
         <w:t>l</w:t>
       </w:r>
+      <w:proofErr w:type="spellEnd"/>
       <w:r>
         <w:t xml:space="preserve"> is the effective width of the landing area.</w:t>
       </w:r>
@@ -6582,6 +6634,7 @@
       <w:r>
         <w:t xml:space="preserve"> is the number of stairs, </w:t>
       </w:r>
+      <w:proofErr w:type="spellStart"/>
       <w:r>
         <w:rPr>
           <w:i/>
@@ -6595,9 +6648,11 @@
         </w:rPr>
         <w:t>t</w:t>
       </w:r>
+      <w:proofErr w:type="spellEnd"/>
       <w:r>
         <w:t xml:space="preserve"> is the depth of the tread and </w:t>
       </w:r>
+      <w:proofErr w:type="spellStart"/>
       <w:r>
         <w:rPr>
           <w:i/>
@@ -6611,6 +6666,7 @@
         </w:rPr>
         <w:t>r</w:t>
       </w:r>
+      <w:proofErr w:type="spellEnd"/>
       <w:r>
         <w:t xml:space="preserve"> is the height of the riser. T</w:t>
       </w:r>
@@ -6694,12 +6750,14 @@
       <w:r>
         <w:t xml:space="preserve"> the </w:t>
       </w:r>
+      <w:proofErr w:type="spellStart"/>
       <w:r>
         <w:rPr>
           <w:i/>
         </w:rPr>
         <w:t>i</w:t>
       </w:r>
+      <w:proofErr w:type="spellEnd"/>
       <w:r>
         <w:t xml:space="preserve"> subscript designates values from the landing cell and the </w:t>
       </w:r>
@@ -6785,7 +6843,11 @@
         <w:t xml:space="preserve">D </w:t>
       </w:r>
       <w:r>
-        <w:t>greater than</w:t>
+        <w:t xml:space="preserve">greater </w:t>
+      </w:r>
+      <w:proofErr w:type="gramStart"/>
+      <w:r>
+        <w:t>than</w:t>
       </w:r>
       <w:r>
         <w:rPr>
@@ -6805,6 +6867,7 @@
         </w:rPr>
         <w:t>2</w:t>
       </w:r>
+      <w:proofErr w:type="gramEnd"/>
       <w:r>
         <w:t>.</w:t>
       </w:r>
@@ -6908,11 +6971,12 @@
         <w:pStyle w:val="Caption"/>
       </w:pPr>
       <w:bookmarkStart w:id="12" w:name="_Ref174162507"/>
-      <w:bookmarkStart w:id="13" w:name="_Toc179432279"/>
+      <w:bookmarkStart w:id="13" w:name="_Toc324143152"/>
       <w:proofErr w:type="gramStart"/>
       <w:r>
         <w:t xml:space="preserve">Table </w:t>
       </w:r>
+      <w:proofErr w:type="gramEnd"/>
       <w:r>
         <w:fldChar w:fldCharType="begin"/>
       </w:r>
@@ -6935,6 +6999,7 @@
         <w:fldChar w:fldCharType="end"/>
       </w:r>
       <w:bookmarkEnd w:id="12"/>
+      <w:proofErr w:type="gramStart"/>
       <w:r>
         <w:t>.</w:t>
       </w:r>
@@ -7054,6 +7119,7 @@
                 <w:b/>
               </w:rPr>
             </w:pPr>
+            <w:proofErr w:type="spellStart"/>
             <w:r>
               <w:rPr>
                 <w:b/>
@@ -7069,6 +7135,7 @@
               </w:rPr>
               <w:t>sfpe</w:t>
             </w:r>
+            <w:proofErr w:type="spellEnd"/>
             <w:r>
               <w:rPr>
                 <w:b/>
@@ -7488,6 +7555,7 @@
       <w:r>
         <w:t xml:space="preserve"> is equal to </w:t>
       </w:r>
+      <w:proofErr w:type="spellStart"/>
       <w:proofErr w:type="gramStart"/>
       <w:r>
         <w:rPr>
@@ -7502,6 +7570,7 @@
         </w:rPr>
         <w:t>sfpe</w:t>
       </w:r>
+      <w:proofErr w:type="spellEnd"/>
       <w:r>
         <w:rPr>
           <w:i/>
@@ -7613,6 +7682,7 @@
       <w:r>
         <w:t xml:space="preserve"> is a parameter determining how quickly speed changes, </w:t>
       </w:r>
+      <w:proofErr w:type="spellStart"/>
       <w:r>
         <w:rPr>
           <w:i/>
@@ -7626,8 +7696,13 @@
         </w:rPr>
         <w:t>j</w:t>
       </w:r>
-      <w:r>
-        <w:t xml:space="preserve"> is the speed in the j</w:t>
+      <w:proofErr w:type="spellEnd"/>
+      <w:r>
+        <w:t xml:space="preserve"> is the speed in the </w:t>
+      </w:r>
+      <w:proofErr w:type="spellStart"/>
+      <w:r>
+        <w:t>j</w:t>
       </w:r>
       <w:r>
         <w:rPr>
@@ -7635,6 +7710,7 @@
         </w:rPr>
         <w:t>th</w:t>
       </w:r>
+      <w:proofErr w:type="spellEnd"/>
       <w:r>
         <w:t xml:space="preserve"> cell and </w:t>
       </w:r>
@@ -7823,7 +7899,7 @@
           <w:noProof/>
         </w:rPr>
         <w:drawing>
-          <wp:inline distT="0" distB="0" distL="0" distR="0" wp14:anchorId="49CE2BAE" wp14:editId="056E7FC4">
+          <wp:inline distT="0" distB="0" distL="0" distR="0" wp14:anchorId="49CE2BAE" wp14:editId="0C492A69">
             <wp:extent cx="5486400" cy="3971925"/>
             <wp:effectExtent l="0" t="0" r="0" b="0"/>
             <wp:docPr id="1" name="Chart 1"/>
@@ -7849,11 +7925,12 @@
         <w:jc w:val="left"/>
       </w:pPr>
       <w:bookmarkStart w:id="14" w:name="_Ref174171109"/>
-      <w:bookmarkStart w:id="15" w:name="_Toc179432257"/>
+      <w:bookmarkStart w:id="15" w:name="_Toc324143144"/>
       <w:proofErr w:type="gramStart"/>
       <w:r>
         <w:t xml:space="preserve">Figure </w:t>
       </w:r>
+      <w:proofErr w:type="gramEnd"/>
       <w:r>
         <w:fldChar w:fldCharType="begin"/>
       </w:r>
@@ -7876,6 +7953,7 @@
         <w:fldChar w:fldCharType="end"/>
       </w:r>
       <w:bookmarkEnd w:id="14"/>
+      <w:proofErr w:type="gramStart"/>
       <w:r>
         <w:t>.</w:t>
       </w:r>
@@ -7967,6 +8045,7 @@
       <w:r>
         <w:t xml:space="preserve">we first reorganize </w:t>
       </w:r>
+      <w:proofErr w:type="spellStart"/>
       <w:proofErr w:type="gramStart"/>
       <w:r>
         <w:rPr>
@@ -7981,6 +8060,7 @@
         </w:rPr>
         <w:t>sfpe</w:t>
       </w:r>
+      <w:proofErr w:type="spellEnd"/>
       <w:r>
         <w:rPr>
           <w:i/>
@@ -8185,6 +8265,7 @@
       <w:r>
         <w:t xml:space="preserve"> </w:t>
       </w:r>
+      <w:proofErr w:type="spellStart"/>
       <w:r>
         <w:rPr>
           <w:i/>
@@ -8198,6 +8279,7 @@
         </w:rPr>
         <w:t>min</w:t>
       </w:r>
+      <w:proofErr w:type="spellEnd"/>
       <w:r>
         <w:rPr>
           <w:i/>
@@ -8207,6 +8289,7 @@
       <w:r>
         <w:t xml:space="preserve">. Substituting into </w:t>
       </w:r>
+      <w:proofErr w:type="spellStart"/>
       <w:proofErr w:type="gramStart"/>
       <w:r>
         <w:rPr>
@@ -8221,6 +8304,7 @@
         </w:rPr>
         <w:t>sfpe</w:t>
       </w:r>
+      <w:proofErr w:type="spellEnd"/>
       <w:r>
         <w:rPr>
           <w:i/>
@@ -8302,7 +8386,7 @@
       <w:pPr>
         <w:pStyle w:val="Heading3"/>
       </w:pPr>
-      <w:bookmarkStart w:id="16" w:name="_Toc179432179"/>
+      <w:bookmarkStart w:id="16" w:name="_Toc324143125"/>
       <w:r>
         <w:t>Implementation</w:t>
       </w:r>
@@ -8331,8 +8415,13 @@
         <w:t xml:space="preserve"> tha</w:t>
       </w:r>
       <w:r>
-        <w:t>t uses an explicit Runga-Kutta</w:t>
-      </w:r>
+        <w:t xml:space="preserve">t uses an explicit </w:t>
+      </w:r>
+      <w:proofErr w:type="spellStart"/>
+      <w:r>
+        <w:t>Runga-Kutta</w:t>
+      </w:r>
+      <w:proofErr w:type="spellEnd"/>
       <w:r>
         <w:t xml:space="preserve"> solver. </w:t>
       </w:r>
@@ -8555,7 +8644,7 @@
           <w:noProof/>
         </w:rPr>
         <w:drawing>
-          <wp:inline distT="0" distB="0" distL="0" distR="0" wp14:anchorId="0B06C7AC" wp14:editId="1E26B647">
+          <wp:inline distT="0" distB="0" distL="0" distR="0" wp14:anchorId="0B06C7AC" wp14:editId="6DECB511">
             <wp:extent cx="4572000" cy="2743200"/>
             <wp:effectExtent l="0" t="0" r="0" b="0"/>
             <wp:docPr id="2" name="Chart 2"/>
@@ -8579,11 +8668,12 @@
         <w:pStyle w:val="Caption"/>
       </w:pPr>
       <w:bookmarkStart w:id="17" w:name="_Ref174171707"/>
-      <w:bookmarkStart w:id="18" w:name="_Toc179432258"/>
+      <w:bookmarkStart w:id="18" w:name="_Toc324143145"/>
       <w:proofErr w:type="gramStart"/>
       <w:r>
         <w:t xml:space="preserve">Figure </w:t>
       </w:r>
+      <w:proofErr w:type="gramEnd"/>
       <w:r>
         <w:fldChar w:fldCharType="begin"/>
       </w:r>
@@ -8606,6 +8696,7 @@
         <w:fldChar w:fldCharType="end"/>
       </w:r>
       <w:bookmarkEnd w:id="17"/>
+      <w:proofErr w:type="gramStart"/>
       <w:r>
         <w:t>.</w:t>
       </w:r>
@@ -8659,7 +8750,15 @@
         <w:t xml:space="preserve"> </w:t>
       </w:r>
       <w:r>
-        <w:t xml:space="preserve">However, when the entry or exit width is different from the cell width or the flow of two cells are merging into one cell the implementation of (6) is significantly more difficult than (5). </w:t>
+        <w:t xml:space="preserve">However, when the entry or exit width is different from the cell width or the </w:t>
+      </w:r>
+      <w:proofErr w:type="gramStart"/>
+      <w:r>
+        <w:t>flow of two cells are</w:t>
+      </w:r>
+      <w:proofErr w:type="gramEnd"/>
+      <w:r>
+        <w:t xml:space="preserve"> merging into one cell the implementation of (6) is significantly more difficult than (5). </w:t>
       </w:r>
       <w:r>
         <w:t xml:space="preserve"> </w:t>
@@ -8711,7 +8810,7 @@
       <w:pPr>
         <w:pStyle w:val="Heading2"/>
       </w:pPr>
-      <w:bookmarkStart w:id="19" w:name="_Toc179432180"/>
+      <w:bookmarkStart w:id="19" w:name="_Toc324143126"/>
       <w:r>
         <w:t>Elevators</w:t>
       </w:r>
@@ -8731,8 +8830,13 @@
         <w:t>, with GSA support,</w:t>
       </w:r>
       <w:r>
-        <w:t xml:space="preserve"> Klote</w:t>
-      </w:r>
+        <w:t xml:space="preserve"> </w:t>
+      </w:r>
+      <w:proofErr w:type="spellStart"/>
+      <w:r>
+        <w:t>Klote</w:t>
+      </w:r>
+      <w:proofErr w:type="spellEnd"/>
       <w:r>
         <w:t xml:space="preserve"> and Alvord</w:t>
       </w:r>
@@ -8786,9 +8890,17 @@
       <w:pPr>
         <w:pStyle w:val="Heading3"/>
       </w:pPr>
-      <w:bookmarkStart w:id="20" w:name="_Toc179432181"/>
-      <w:r>
-        <w:t>Review of Klote’s Elevator Model</w:t>
+      <w:bookmarkStart w:id="20" w:name="_Toc324143127"/>
+      <w:r>
+        <w:t xml:space="preserve">Review of </w:t>
+      </w:r>
+      <w:proofErr w:type="spellStart"/>
+      <w:r>
+        <w:t>Klote’s</w:t>
+      </w:r>
+      <w:proofErr w:type="spellEnd"/>
+      <w:r>
+        <w:t xml:space="preserve"> Elevator Model</w:t>
       </w:r>
       <w:bookmarkEnd w:id="20"/>
     </w:p>
@@ -8835,6 +8947,7 @@
       <w:r>
         <w:t xml:space="preserve">where </w:t>
       </w:r>
+      <w:proofErr w:type="spellStart"/>
       <w:r>
         <w:rPr>
           <w:i/>
@@ -8848,6 +8961,7 @@
         </w:rPr>
         <w:t>e</w:t>
       </w:r>
+      <w:proofErr w:type="spellEnd"/>
       <w:r>
         <w:t xml:space="preserve"> is the total time for evacuation, </w:t>
       </w:r>
@@ -8916,6 +9030,7 @@
       <w:r>
         <w:t xml:space="preserve"> is the number of floors being evacuated, </w:t>
       </w:r>
+      <w:proofErr w:type="spellStart"/>
       <w:r>
         <w:rPr>
           <w:i/>
@@ -8929,8 +9044,13 @@
         </w:rPr>
         <w:t>r</w:t>
       </w:r>
-      <w:r>
-        <w:t xml:space="preserve"> is the number of trips it takes to evacuate the r</w:t>
+      <w:proofErr w:type="spellEnd"/>
+      <w:r>
+        <w:t xml:space="preserve"> is the number of trips it takes to evacuate the </w:t>
+      </w:r>
+      <w:proofErr w:type="spellStart"/>
+      <w:r>
+        <w:t>r</w:t>
       </w:r>
       <w:r>
         <w:rPr>
@@ -8938,9 +9058,11 @@
         </w:rPr>
         <w:t>th</w:t>
       </w:r>
+      <w:proofErr w:type="spellEnd"/>
       <w:r>
         <w:t xml:space="preserve"> floor, </w:t>
       </w:r>
+      <w:proofErr w:type="spellStart"/>
       <w:r>
         <w:rPr>
           <w:i/>
@@ -8962,9 +9084,14 @@
         </w:rPr>
         <w:t>,j</w:t>
       </w:r>
+      <w:proofErr w:type="spellEnd"/>
       <w:proofErr w:type="gramEnd"/>
       <w:r>
-        <w:t xml:space="preserve"> is the total trip time for the j</w:t>
+        <w:t xml:space="preserve"> is the total trip time for the </w:t>
+      </w:r>
+      <w:proofErr w:type="spellStart"/>
+      <w:r>
+        <w:t>j</w:t>
       </w:r>
       <w:r>
         <w:rPr>
@@ -8972,8 +9099,13 @@
         </w:rPr>
         <w:t>th</w:t>
       </w:r>
-      <w:r>
-        <w:t xml:space="preserve"> trip to the r</w:t>
+      <w:proofErr w:type="spellEnd"/>
+      <w:r>
+        <w:t xml:space="preserve"> trip to the </w:t>
+      </w:r>
+      <w:proofErr w:type="spellStart"/>
+      <w:r>
+        <w:t>r</w:t>
       </w:r>
       <w:r>
         <w:rPr>
@@ -8981,6 +9113,7 @@
         </w:rPr>
         <w:t>th</w:t>
       </w:r>
+      <w:proofErr w:type="spellEnd"/>
       <w:r>
         <w:t xml:space="preserve"> floor and </w:t>
       </w:r>
@@ -9009,7 +9142,15 @@
     <w:p/>
     <w:p>
       <w:r>
-        <w:t xml:space="preserve">The start up time, </w:t>
+        <w:t xml:space="preserve">The </w:t>
+      </w:r>
+      <w:proofErr w:type="spellStart"/>
+      <w:r>
+        <w:t>start up</w:t>
+      </w:r>
+      <w:proofErr w:type="spellEnd"/>
+      <w:r>
+        <w:t xml:space="preserve"> time, </w:t>
       </w:r>
       <w:r>
         <w:rPr>
@@ -9030,6 +9171,7 @@
       <w:r>
         <w:t xml:space="preserve">evacuation time of the first floor lobby, </w:t>
       </w:r>
+      <w:proofErr w:type="spellStart"/>
       <w:r>
         <w:rPr>
           <w:i/>
@@ -9043,6 +9185,7 @@
         </w:rPr>
         <w:t>o</w:t>
       </w:r>
+      <w:proofErr w:type="spellEnd"/>
       <w:r>
         <w:t xml:space="preserve">, is also a user specified time and represents the amount of time from when the last car unloads in the lobby till everyone has evacuated the building. </w:t>
       </w:r>
@@ -9090,12 +9233,21 @@
       </w:pPr>
     </w:p>
     <w:p>
+      <w:proofErr w:type="gramStart"/>
       <w:r>
         <w:rPr>
           <w:position w:val="-14"/>
         </w:rPr>
-        <w:t xml:space="preserve">where </w:t>
-      </w:r>
+        <w:t>where</w:t>
+      </w:r>
+      <w:proofErr w:type="gramEnd"/>
+      <w:r>
+        <w:rPr>
+          <w:position w:val="-14"/>
+        </w:rPr>
+        <w:t xml:space="preserve"> </w:t>
+      </w:r>
+      <w:proofErr w:type="spellStart"/>
       <w:r>
         <w:rPr>
           <w:i/>
@@ -9111,6 +9263,7 @@
         </w:rPr>
         <w:t>t,r</w:t>
       </w:r>
+      <w:proofErr w:type="spellEnd"/>
       <w:r>
         <w:rPr>
           <w:position w:val="-14"/>
@@ -9130,6 +9283,7 @@
         </w:rPr>
         <w:t xml:space="preserve"> or vice versa, </w:t>
       </w:r>
+      <w:proofErr w:type="spellStart"/>
       <w:r>
         <w:rPr>
           <w:i/>
@@ -9145,12 +9299,14 @@
         </w:rPr>
         <w:t>i</w:t>
       </w:r>
+      <w:proofErr w:type="spellEnd"/>
       <w:r>
         <w:rPr>
           <w:position w:val="-14"/>
         </w:rPr>
         <w:t xml:space="preserve"> is the time it takes to load the elevator, </w:t>
       </w:r>
+      <w:proofErr w:type="spellStart"/>
       <w:r>
         <w:rPr>
           <w:i/>
@@ -9166,6 +9322,7 @@
         </w:rPr>
         <w:t>u</w:t>
       </w:r>
+      <w:proofErr w:type="spellEnd"/>
       <w:r>
         <w:rPr>
           <w:position w:val="-14"/>
@@ -9227,6 +9384,7 @@
       <w:r>
         <w:t xml:space="preserve">, of the normal maximum travel speed, </w:t>
       </w:r>
+      <w:proofErr w:type="spellStart"/>
       <w:r>
         <w:rPr>
           <w:i/>
@@ -9240,6 +9398,7 @@
         </w:rPr>
         <w:t>max</w:t>
       </w:r>
+      <w:proofErr w:type="spellEnd"/>
       <w:r>
         <w:t xml:space="preserve">. </w:t>
       </w:r>
@@ -9301,11 +9460,16 @@
       <w:pPr>
         <w:pStyle w:val="EquationFormat"/>
       </w:pPr>
+      <w:proofErr w:type="gramStart"/>
       <w:r>
         <w:t>w</w:t>
       </w:r>
       <w:r>
-        <w:t xml:space="preserve">ith </w:t>
+        <w:t>ith</w:t>
+      </w:r>
+      <w:proofErr w:type="gramEnd"/>
+      <w:r>
+        <w:t xml:space="preserve"> </w:t>
       </w:r>
       <w:r>
         <w:rPr>
@@ -9363,6 +9527,7 @@
       <w:r>
         <w:t xml:space="preserve">Remembering that it takes the same amount of time and distance to decelerate as accelerate, if the height of </w:t>
       </w:r>
+      <w:proofErr w:type="spellStart"/>
       <w:r>
         <w:rPr>
           <w:i/>
@@ -9376,9 +9541,11 @@
         </w:rPr>
         <w:t>th</w:t>
       </w:r>
+      <w:proofErr w:type="spellEnd"/>
       <w:r>
         <w:t xml:space="preserve"> floor, </w:t>
       </w:r>
+      <w:proofErr w:type="spellStart"/>
       <w:r>
         <w:rPr>
           <w:i/>
@@ -9392,8 +9559,17 @@
         </w:rPr>
         <w:t>r</w:t>
       </w:r>
-      <w:r>
-        <w:t xml:space="preserve">, is less then the distance required to complete the acceleration/deceleration phase, </w:t>
+      <w:proofErr w:type="spellEnd"/>
+      <w:r>
+        <w:t xml:space="preserve">, is less </w:t>
+      </w:r>
+      <w:proofErr w:type="spellStart"/>
+      <w:r>
+        <w:t>then</w:t>
+      </w:r>
+      <w:proofErr w:type="spellEnd"/>
+      <w:r>
+        <w:t xml:space="preserve"> the distance required to complete the acceleration/deceleration phase, </w:t>
       </w:r>
       <w:r>
         <w:rPr>
@@ -9414,6 +9590,7 @@
       <w:r>
         <w:t xml:space="preserve">the car never leaves the constant acceleration/deceleration phase. The total time, </w:t>
       </w:r>
+      <w:proofErr w:type="spellStart"/>
       <w:proofErr w:type="gramStart"/>
       <w:r>
         <w:rPr>
@@ -9428,6 +9605,7 @@
         </w:rPr>
         <w:t>e</w:t>
       </w:r>
+      <w:proofErr w:type="spellEnd"/>
       <w:proofErr w:type="gramEnd"/>
       <w:r>
         <w:t xml:space="preserve">, is </w:t>
@@ -9467,6 +9645,7 @@
       <w:r>
         <w:t xml:space="preserve">If </w:t>
       </w:r>
+      <w:proofErr w:type="spellStart"/>
       <w:r>
         <w:rPr>
           <w:i/>
@@ -9480,6 +9659,7 @@
         </w:rPr>
         <w:t>r</w:t>
       </w:r>
+      <w:proofErr w:type="spellEnd"/>
       <w:r>
         <w:rPr>
           <w:i/>
@@ -9635,7 +9815,14 @@
         <w:rPr>
           <w:i/>
         </w:rPr>
-        <w:t xml:space="preserve"> &lt; s</w:t>
+        <w:t xml:space="preserve"> &lt; </w:t>
+      </w:r>
+      <w:proofErr w:type="spellStart"/>
+      <w:r>
+        <w:rPr>
+          <w:i/>
+        </w:rPr>
+        <w:t>s</w:t>
       </w:r>
       <w:r>
         <w:rPr>
@@ -9644,6 +9831,7 @@
         </w:rPr>
         <w:t>r</w:t>
       </w:r>
+      <w:proofErr w:type="spellEnd"/>
       <w:r>
         <w:rPr>
           <w:i/>
@@ -9663,6 +9851,7 @@
       <w:r>
         <w:t xml:space="preserve">then the velocity, </w:t>
       </w:r>
+      <w:proofErr w:type="spellStart"/>
       <w:r>
         <w:rPr>
           <w:i/>
@@ -9676,6 +9865,7 @@
         </w:rPr>
         <w:t>r</w:t>
       </w:r>
+      <w:proofErr w:type="spellEnd"/>
       <w:r>
         <w:t xml:space="preserve">, at the end of transitional acceleration when transitional deceleration would start is </w:t>
       </w:r>
@@ -9711,6 +9901,7 @@
       <w:r>
         <w:t xml:space="preserve">The time in the transitional acceleration/deceleration phase and the total time of the trip, </w:t>
       </w:r>
+      <w:proofErr w:type="spellStart"/>
       <w:proofErr w:type="gramStart"/>
       <w:r>
         <w:rPr>
@@ -9725,6 +9916,7 @@
         </w:rPr>
         <w:t>r</w:t>
       </w:r>
+      <w:proofErr w:type="spellEnd"/>
       <w:proofErr w:type="gramEnd"/>
       <w:r>
         <w:t xml:space="preserve">, are given by </w:t>
@@ -9775,6 +9967,7 @@
         </w:rPr>
         <w:t xml:space="preserve">If </w:t>
       </w:r>
+      <w:proofErr w:type="spellStart"/>
       <w:r>
         <w:rPr>
           <w:i/>
@@ -9790,6 +9983,7 @@
         </w:rPr>
         <w:t>r</w:t>
       </w:r>
+      <w:proofErr w:type="spellEnd"/>
       <w:r>
         <w:rPr>
           <w:i/>
@@ -9831,7 +10025,15 @@
           <w:i/>
           <w:position w:val="-48"/>
         </w:rPr>
-        <w:t xml:space="preserve"> = s</w:t>
+        <w:t xml:space="preserve"> = </w:t>
+      </w:r>
+      <w:proofErr w:type="spellStart"/>
+      <w:r>
+        <w:rPr>
+          <w:i/>
+          <w:position w:val="-48"/>
+        </w:rPr>
+        <w:t>s</w:t>
       </w:r>
       <w:r>
         <w:rPr>
@@ -9841,6 +10043,7 @@
         </w:rPr>
         <w:t>r</w:t>
       </w:r>
+      <w:proofErr w:type="spellEnd"/>
       <w:r>
         <w:rPr>
           <w:i/>
@@ -9862,6 +10065,7 @@
         </w:rPr>
         <w:t xml:space="preserve">, at the constant speed, </w:t>
       </w:r>
+      <w:proofErr w:type="spellStart"/>
       <w:r>
         <w:rPr>
           <w:i/>
@@ -9877,6 +10081,7 @@
         </w:rPr>
         <w:t>max</w:t>
       </w:r>
+      <w:proofErr w:type="spellEnd"/>
       <w:r>
         <w:rPr>
           <w:position w:val="-48"/>
@@ -9929,6 +10134,7 @@
       <w:r>
         <w:t xml:space="preserve"> </w:t>
       </w:r>
+      <w:proofErr w:type="spellStart"/>
       <w:r>
         <w:t>t</w:t>
       </w:r>
@@ -9938,6 +10144,7 @@
         </w:rPr>
         <w:t>l</w:t>
       </w:r>
+      <w:proofErr w:type="spellEnd"/>
       <w:r>
         <w:t xml:space="preserve"> is the leveling time. The leveling time is the time the car takes to make final adjustments to line up with the arrival floor and it is assumed to be 0.5 s</w:t>
       </w:r>
@@ -9978,6 +10185,7 @@
       <w:r>
         <w:t xml:space="preserve">, </w:t>
       </w:r>
+      <w:proofErr w:type="spellStart"/>
       <w:r>
         <w:rPr>
           <w:i/>
@@ -9991,6 +10199,7 @@
         </w:rPr>
         <w:t>s</w:t>
       </w:r>
+      <w:proofErr w:type="spellEnd"/>
       <w:r>
         <w:t>,</w:t>
       </w:r>
@@ -10000,6 +10209,7 @@
       <w:r>
         <w:t xml:space="preserve">, </w:t>
       </w:r>
+      <w:proofErr w:type="spellStart"/>
       <w:r>
         <w:rPr>
           <w:i/>
@@ -10013,6 +10223,7 @@
         </w:rPr>
         <w:t>i</w:t>
       </w:r>
+      <w:proofErr w:type="spellEnd"/>
       <w:r>
         <w:t>,</w:t>
       </w:r>
@@ -10028,6 +10239,7 @@
       <w:r>
         <w:t xml:space="preserve">, </w:t>
       </w:r>
+      <w:proofErr w:type="spellStart"/>
       <w:r>
         <w:rPr>
           <w:i/>
@@ -10041,6 +10253,7 @@
         </w:rPr>
         <w:t>u</w:t>
       </w:r>
+      <w:proofErr w:type="spellEnd"/>
       <w:r>
         <w:t>,</w:t>
       </w:r>
@@ -10291,6 +10504,7 @@
       <w:r>
         <w:t xml:space="preserve">here </w:t>
       </w:r>
+      <w:proofErr w:type="spellStart"/>
       <w:r>
         <w:rPr>
           <w:i/>
@@ -10304,6 +10518,7 @@
         </w:rPr>
         <w:t>dw</w:t>
       </w:r>
+      <w:proofErr w:type="spellEnd"/>
       <w:r>
         <w:t xml:space="preserve"> is the dwell time or minimum time the door remains open and is 4.0 s, </w:t>
       </w:r>
@@ -10340,7 +10555,7 @@
       <w:pPr>
         <w:pStyle w:val="Heading3"/>
       </w:pPr>
-      <w:bookmarkStart w:id="21" w:name="_Toc179432182"/>
+      <w:bookmarkStart w:id="21" w:name="_Toc324143128"/>
       <w:r>
         <w:t>Assumptions and Implementation</w:t>
       </w:r>
@@ -10616,7 +10831,7 @@
       <w:pPr>
         <w:pStyle w:val="Heading1"/>
       </w:pPr>
-      <w:bookmarkStart w:id="22" w:name="_Toc179432183"/>
+      <w:bookmarkStart w:id="22" w:name="_Toc324143129"/>
       <w:r>
         <w:t>Use of the Model</w:t>
       </w:r>
@@ -10626,7 +10841,7 @@
       <w:pPr>
         <w:pStyle w:val="Heading2"/>
       </w:pPr>
-      <w:bookmarkStart w:id="23" w:name="_Toc179432184"/>
+      <w:bookmarkStart w:id="23" w:name="_Toc324143130"/>
       <w:r>
         <w:t>Introduction</w:t>
       </w:r>
@@ -10761,7 +10976,7 @@
       <w:pPr>
         <w:pStyle w:val="Heading2"/>
       </w:pPr>
-      <w:bookmarkStart w:id="26" w:name="_Toc179432185"/>
+      <w:bookmarkStart w:id="26" w:name="_Toc324143131"/>
       <w:r>
         <w:t>Building and Population</w:t>
       </w:r>
@@ -10935,36 +11150,38 @@
         <w:rPr>
           <w:b/>
         </w:rPr>
-        <w:t>Ending</w:t>
+        <w:t>Ending floor:</w:t>
+      </w:r>
+      <w:r>
+        <w:t xml:space="preserve">  the highest floor (inclusive) in the group of floors being specified</w:t>
+      </w:r>
+    </w:p>
+    <w:p>
+      <w:r>
+        <w:tab/>
       </w:r>
       <w:r>
         <w:rPr>
           <w:b/>
         </w:rPr>
-        <w:t xml:space="preserve"> floor:</w:t>
-      </w:r>
-      <w:r>
-        <w:t xml:space="preserve">  the </w:t>
-      </w:r>
-      <w:r>
-        <w:t>highest</w:t>
-      </w:r>
-      <w:r>
-        <w:t xml:space="preserve"> floor (inclusive) in the group of floors being specified</w:t>
-      </w:r>
-    </w:p>
-    <w:p>
-      <w:r>
-        <w:tab/>
-      </w:r>
+        <w:t>Population:</w:t>
+      </w:r>
+      <w:r>
+        <w:t xml:space="preserve"> the number occupants on each floor in the group of floors</w:t>
+      </w:r>
+    </w:p>
+    <w:p>
+      <w:pPr>
+        <w:ind w:left="1440" w:hanging="720"/>
+      </w:pPr>
       <w:r>
         <w:rPr>
           <w:b/>
         </w:rPr>
-        <w:t>Population:</w:t>
-      </w:r>
-      <w:r>
-        <w:t xml:space="preserve"> the number occupants on each floor in the group of floors</w:t>
+        <w:t>Fraction using elevators:</w:t>
+      </w:r>
+      <w:r>
+        <w:t xml:space="preserve"> the fraction of occupant on each floor in the group of floors that use elevators for evacuation.</w:t>
       </w:r>
     </w:p>
     <w:p>
@@ -10975,10 +11192,13 @@
         <w:rPr>
           <w:b/>
         </w:rPr>
-        <w:t>Fraction using elevators:</w:t>
-      </w:r>
-      <w:r>
-        <w:t xml:space="preserve"> the fraction of occupant on each floor in the group of floors that use elevators for evacuation.</w:t>
+        <w:t xml:space="preserve">Starting time for stairwell evacuation: </w:t>
+      </w:r>
+      <w:r>
+        <w:t>delay time from beginning of evacuation when occupants begin to travel towards the stairwells for evacuation.</w:t>
+      </w:r>
+      <w:r>
+        <w:t xml:space="preserve"> </w:t>
       </w:r>
     </w:p>
     <w:p>
@@ -10989,45 +11209,10 @@
         <w:rPr>
           <w:b/>
         </w:rPr>
-        <w:t xml:space="preserve">Starting time for stairwell evacuation: </w:t>
-      </w:r>
-      <w:r>
-        <w:t>delay time from beginning of evacuation when occupants begin to travel towards the stairwells for evacuation.</w:t>
-      </w:r>
-      <w:r>
-        <w:t xml:space="preserve"> </w:t>
-      </w:r>
-    </w:p>
-    <w:p>
-      <w:pPr>
-        <w:ind w:left="1440" w:hanging="720"/>
-      </w:pPr>
-      <w:r>
-        <w:rPr>
-          <w:b/>
-        </w:rPr>
-        <w:t xml:space="preserve">Starting time for </w:t>
-      </w:r>
-      <w:r>
-        <w:rPr>
-          <w:b/>
-        </w:rPr>
-        <w:t>elevator</w:t>
-      </w:r>
-      <w:r>
-        <w:rPr>
-          <w:b/>
-        </w:rPr>
-        <w:t xml:space="preserve"> evacuation: </w:t>
-      </w:r>
-      <w:r>
-        <w:t xml:space="preserve">delay time from beginning of evacuation when occupants begin to travel towards the </w:t>
-      </w:r>
-      <w:r>
-        <w:t>elevators</w:t>
-      </w:r>
-      <w:r>
-        <w:t xml:space="preserve"> for evacuation.</w:t>
+        <w:t xml:space="preserve">Starting time for elevator evacuation: </w:t>
+      </w:r>
+      <w:r>
+        <w:t>delay time from beginning of evacuation when occupants begin to travel towards the elevators for evacuation.</w:t>
       </w:r>
     </w:p>
     <w:p>
@@ -11041,6 +11226,9 @@
         <w:jc w:val="center"/>
       </w:pPr>
       <w:r>
+        <w:rPr>
+          <w:noProof/>
+        </w:rPr>
         <w:drawing>
           <wp:inline distT="0" distB="0" distL="0" distR="0" wp14:anchorId="3ADFC244" wp14:editId="099241CA">
             <wp:extent cx="5486400" cy="611221"/>
@@ -11095,7 +11283,7 @@
       <w:pPr>
         <w:pStyle w:val="Heading2"/>
       </w:pPr>
-      <w:bookmarkStart w:id="27" w:name="_Toc179432186"/>
+      <w:bookmarkStart w:id="27" w:name="_Toc324143132"/>
       <w:r>
         <w:lastRenderedPageBreak/>
         <w:t>Stairwell Inputs</w:t>
@@ -11435,7 +11623,21 @@
           <w:b/>
         </w:rPr>
         <w:lastRenderedPageBreak/>
-        <w:t>Flights of Stairs Per Floor:</w:t>
+        <w:t xml:space="preserve">Flights of Stairs </w:t>
+      </w:r>
+      <w:proofErr w:type="gramStart"/>
+      <w:r>
+        <w:rPr>
+          <w:b/>
+        </w:rPr>
+        <w:t>Per</w:t>
+      </w:r>
+      <w:proofErr w:type="gramEnd"/>
+      <w:r>
+        <w:rPr>
+          <w:b/>
+        </w:rPr>
+        <w:t xml:space="preserve"> Floor:</w:t>
       </w:r>
       <w:r>
         <w:t xml:space="preserve"> Input the typical number of flights of stairs from (landing to landing) between floors. For this tool, all flights of stairs are assumed to be identical throughout the building.</w:t>
@@ -11563,10 +11765,18 @@
         <w:t xml:space="preserve"> </w:t>
       </w:r>
       <w:r>
-        <w:t>Gwynne et al found that the typical flow rate through a door with a closer is 0.92 people/</w:t>
-      </w:r>
-      <w:r>
-        <w:t>(m s</w:t>
+        <w:t>Gwynne et al found that the typical flow rate through a door with a closer is 0.92 people</w:t>
+      </w:r>
+      <w:proofErr w:type="gramStart"/>
+      <w:r>
+        <w:t>/</w:t>
+      </w:r>
+      <w:r>
+        <w:t>(</w:t>
+      </w:r>
+      <w:proofErr w:type="gramEnd"/>
+      <w:r>
+        <w:t>m s</w:t>
       </w:r>
       <w:r>
         <w:t>) [</w:t>
@@ -11791,7 +12001,7 @@
       <w:pPr>
         <w:pStyle w:val="Heading2"/>
       </w:pPr>
-      <w:bookmarkStart w:id="29" w:name="_Toc179432187"/>
+      <w:bookmarkStart w:id="29" w:name="_Toc324143133"/>
       <w:r>
         <w:lastRenderedPageBreak/>
         <w:t>Elevator Inputs</w:t>
@@ -12133,7 +12343,7 @@
       <w:pPr>
         <w:pStyle w:val="Heading2"/>
       </w:pPr>
-      <w:bookmarkStart w:id="30" w:name="_Toc179432189"/>
+      <w:bookmarkStart w:id="30" w:name="_Toc324143134"/>
       <w:r>
         <w:t>Program Outputs</w:t>
       </w:r>
@@ -12276,10 +12486,12 @@
       <w:pPr>
         <w:pStyle w:val="Heading2"/>
       </w:pPr>
+      <w:bookmarkStart w:id="31" w:name="_Toc324143135"/>
       <w:r>
         <w:lastRenderedPageBreak/>
         <w:t>Analysis of the output</w:t>
       </w:r>
+      <w:bookmarkEnd w:id="31"/>
     </w:p>
     <w:p/>
     <w:p>
@@ -12989,40 +13201,24 @@
       <w:r>
         <w:t xml:space="preserve"> place of relative safety. </w:t>
       </w:r>
-      <w:r>
-        <w:rPr>
-          <w:highlight w:val="yellow"/>
-        </w:rPr>
+      <w:bookmarkStart w:id="32" w:name="_GoBack"/>
+      <w:bookmarkEnd w:id="32"/>
+      <w:r>
         <w:t xml:space="preserve">The time to leave rooms or halls/corridors can </w:t>
       </w:r>
       <w:r>
-        <w:rPr>
-          <w:highlight w:val="yellow"/>
-        </w:rPr>
         <w:t xml:space="preserve">be </w:t>
       </w:r>
       <w:r>
-        <w:rPr>
-          <w:highlight w:val="yellow"/>
-        </w:rPr>
         <w:t>regarded</w:t>
       </w:r>
       <w:r>
-        <w:rPr>
-          <w:highlight w:val="yellow"/>
-        </w:rPr>
         <w:t xml:space="preserve"> as the Required Safe Egress Floor (RSET) for a given floor (assuming that elevator lobbies are also considered as a place of relative safety</w:t>
       </w:r>
       <w:r>
-        <w:rPr>
-          <w:highlight w:val="yellow"/>
-        </w:rPr>
         <w:t xml:space="preserve"> if designed properly</w:t>
       </w:r>
       <w:r>
-        <w:rPr>
-          <w:highlight w:val="yellow"/>
-        </w:rPr>
         <w:t>).</w:t>
       </w:r>
       <w:r>
@@ -13205,11 +13401,11 @@
       <w:pPr>
         <w:pStyle w:val="Heading1"/>
       </w:pPr>
-      <w:bookmarkStart w:id="31" w:name="_Toc179432190"/>
+      <w:bookmarkStart w:id="33" w:name="_Toc324143136"/>
       <w:r>
         <w:t>Results</w:t>
       </w:r>
-      <w:bookmarkEnd w:id="31"/>
+      <w:bookmarkEnd w:id="33"/>
     </w:p>
     <w:p/>
     <w:p>
@@ -13259,7 +13455,15 @@
         <w:t>]</w:t>
       </w:r>
       <w:r>
-        <w:t xml:space="preserve"> for stair movement and from a paper by Klote </w:t>
+        <w:t xml:space="preserve"> for stair movement and from a paper by </w:t>
+      </w:r>
+      <w:proofErr w:type="spellStart"/>
+      <w:r>
+        <w:t>Klote</w:t>
+      </w:r>
+      <w:proofErr w:type="spellEnd"/>
+      <w:r>
+        <w:t xml:space="preserve"> </w:t>
       </w:r>
       <w:r>
         <w:t>and Alvord</w:t>
@@ -13300,14 +13504,14 @@
       <w:r>
         <w:t>[</w:t>
       </w:r>
-      <w:bookmarkStart w:id="32" w:name="_Ref168971058"/>
+      <w:bookmarkStart w:id="34" w:name="_Ref168971058"/>
       <w:r>
         <w:rPr>
           <w:rStyle w:val="EndnoteReference"/>
         </w:rPr>
         <w:endnoteReference w:id="17"/>
       </w:r>
-      <w:bookmarkEnd w:id="32"/>
+      <w:bookmarkEnd w:id="34"/>
       <w:r>
         <w:t>].</w:t>
       </w:r>
@@ -13325,11 +13529,11 @@
       <w:pPr>
         <w:pStyle w:val="Heading2"/>
       </w:pPr>
-      <w:bookmarkStart w:id="33" w:name="_Toc179432191"/>
+      <w:bookmarkStart w:id="35" w:name="_Toc324143137"/>
       <w:r>
         <w:t>IMO Criteria</w:t>
       </w:r>
-      <w:bookmarkEnd w:id="33"/>
+      <w:bookmarkEnd w:id="35"/>
     </w:p>
     <w:p>
       <w:pPr>
@@ -13505,7 +13709,15 @@
         <w:t>specified</w:t>
       </w:r>
       <w:r>
-        <w:t xml:space="preserve">. When the flow rate is set to 1.33 persons/s or less, this </w:t>
+        <w:t xml:space="preserve">. When the flow rate is set </w:t>
+      </w:r>
+      <w:proofErr w:type="gramStart"/>
+      <w:r>
+        <w:t>to 1.33 persons/s</w:t>
+      </w:r>
+      <w:proofErr w:type="gramEnd"/>
+      <w:r>
+        <w:t xml:space="preserve"> or less, this </w:t>
       </w:r>
       <w:r>
         <w:t>criterion</w:t>
@@ -13685,9 +13897,11 @@
       <w:pPr>
         <w:pStyle w:val="Heading2"/>
       </w:pPr>
+      <w:bookmarkStart w:id="36" w:name="_Toc324143138"/>
       <w:r>
         <w:t>Comparison with empirical correlations for stair movement</w:t>
       </w:r>
+      <w:bookmarkEnd w:id="36"/>
     </w:p>
     <w:p>
       <w:pPr>
@@ -15850,7 +16064,7 @@
           <w:noProof/>
         </w:rPr>
         <w:drawing>
-          <wp:inline distT="0" distB="0" distL="0" distR="0" wp14:anchorId="5B96A2FD" wp14:editId="3CF79D86">
+          <wp:inline distT="0" distB="0" distL="0" distR="0" wp14:anchorId="5B96A2FD" wp14:editId="2CEB2C7C">
             <wp:extent cx="2401294" cy="2679590"/>
             <wp:effectExtent l="0" t="0" r="0" b="0"/>
             <wp:docPr id="4" name="Chart 9"/>
@@ -15874,7 +16088,7 @@
           <w:noProof/>
         </w:rPr>
         <w:drawing>
-          <wp:inline distT="0" distB="0" distL="0" distR="0" wp14:anchorId="026300D0" wp14:editId="2B22EAF4">
+          <wp:inline distT="0" distB="0" distL="0" distR="0" wp14:anchorId="026300D0" wp14:editId="55166CAF">
             <wp:extent cx="2965836" cy="2695492"/>
             <wp:effectExtent l="0" t="0" r="0" b="0"/>
             <wp:docPr id="5" name="Chart 10"/>
@@ -17061,7 +17275,15 @@
         <w:jc w:val="both"/>
       </w:pPr>
       <w:r>
-        <w:t>Linear slope coefficients obtained at this stage are then plotted against the stair width which can be seen on the next figure. This gives two series of data points for full width and effective width that turn out to fit linear functions very closely.  The line corresponding to the effective appears to be more useful as it crosses the 0,0 point which suggests that the characteristic flow measured in persons/s/m is similarly proportional to the effective widths in all cases. The slope of the curve fitted function for the effective width is 0.97.  Characteristic flow derived in such way corresponds quite closely with the maximum specific flow for this stair configuration (7 inch riser, 11 inch tread) as given by the SFPE Fire Engineering Handbook</w:t>
+        <w:t>Linear slope coefficients obtained at this stage are then plotted against the stair width which can be seen on the next figure. This gives two series of data points for full width and effective width that turn out to fit linear functions very closely.  The line corresponding to the effective appears to be more useful as it crosses the 0</w:t>
+      </w:r>
+      <w:proofErr w:type="gramStart"/>
+      <w:r>
+        <w:t>,0</w:t>
+      </w:r>
+      <w:proofErr w:type="gramEnd"/>
+      <w:r>
+        <w:t xml:space="preserve"> point which suggests that the characteristic flow measured in persons/s/m is similarly proportional to the effective widths in all cases. The slope of the curve fitted function for the effective width is 0.97.  Characteristic flow derived in such way corresponds quite closely with the maximum specific flow for this stair configuration (7 inch riser, 11 inch tread) as given by the SFPE Fire Engineering Handbook</w:t>
       </w:r>
       <w:r>
         <w:t xml:space="preserve"> and reproduced in this section</w:t>
@@ -17154,7 +17376,7 @@
       <w:pPr>
         <w:pStyle w:val="Heading2"/>
       </w:pPr>
-      <w:bookmarkStart w:id="34" w:name="_Toc179432192"/>
+      <w:bookmarkStart w:id="37" w:name="_Toc324143139"/>
       <w:r>
         <w:t xml:space="preserve">Comparison </w:t>
       </w:r>
@@ -17164,9 +17386,7 @@
       <w:r>
         <w:t>ELVAC Calculations</w:t>
       </w:r>
-      <w:bookmarkStart w:id="35" w:name="_GoBack"/>
-      <w:bookmarkEnd w:id="34"/>
-      <w:bookmarkEnd w:id="35"/>
+      <w:bookmarkEnd w:id="37"/>
     </w:p>
     <w:p/>
     <w:p/>
@@ -17211,7 +17431,15 @@
         <w:t>calculated the time required for five 1600 kg</w:t>
       </w:r>
       <w:r>
-        <w:t xml:space="preserve"> (3500 lbs)</w:t>
+        <w:t xml:space="preserve"> (3500 </w:t>
+      </w:r>
+      <w:proofErr w:type="spellStart"/>
+      <w:r>
+        <w:t>lbs</w:t>
+      </w:r>
+      <w:proofErr w:type="spellEnd"/>
+      <w:r>
+        <w:t>)</w:t>
       </w:r>
       <w:r>
         <w:t xml:space="preserve"> elevators with 1.2 m-wide, center-opening door to evacuate 90 persons</w:t>
@@ -17253,7 +17481,15 @@
         <w:t>. Fo</w:t>
       </w:r>
       <w:r>
-        <w:t>r this problem, Klote calculates</w:t>
+        <w:t xml:space="preserve">r this problem, </w:t>
+      </w:r>
+      <w:proofErr w:type="spellStart"/>
+      <w:r>
+        <w:t>Klote</w:t>
+      </w:r>
+      <w:proofErr w:type="spellEnd"/>
+      <w:r>
+        <w:t xml:space="preserve"> calculates</w:t>
       </w:r>
       <w:r>
         <w:t xml:space="preserve"> a time of 1258</w:t>
@@ -17261,9 +17497,11 @@
       <w:r>
         <w:t xml:space="preserve"> s. Using </w:t>
       </w:r>
+      <w:proofErr w:type="spellStart"/>
       <w:r>
         <w:t>Klote’s</w:t>
       </w:r>
+      <w:proofErr w:type="spellEnd"/>
       <w:r>
         <w:t xml:space="preserve"> calculation method, the time required to evacuate 90 persons from all floors would </w:t>
       </w:r>
@@ -17306,11 +17544,11 @@
       <w:pPr>
         <w:pStyle w:val="Heading2"/>
       </w:pPr>
-      <w:bookmarkStart w:id="36" w:name="_Toc179432193"/>
+      <w:bookmarkStart w:id="38" w:name="_Toc324143140"/>
       <w:r>
         <w:t>Comparison with Evacuation Drill Data</w:t>
       </w:r>
-      <w:bookmarkEnd w:id="36"/>
+      <w:bookmarkEnd w:id="38"/>
     </w:p>
     <w:p>
       <w:r>
@@ -17568,7 +17806,11 @@
         <w:t>. Assuming a flow of 0.92 people/meter of</w:t>
       </w:r>
       <w:r>
-        <w:t xml:space="preserve"> width that gives a maximum flow of 0.81</w:t>
+        <w:t xml:space="preserve"> width that gives a maximum flow </w:t>
+      </w:r>
+      <w:proofErr w:type="gramStart"/>
+      <w:r>
+        <w:t>of 0.81</w:t>
       </w:r>
       <w:r>
         <w:t xml:space="preserve"> people/s </w:t>
@@ -17576,6 +17818,7 @@
       <w:r>
         <w:t>out of the South stair</w:t>
       </w:r>
+      <w:proofErr w:type="gramEnd"/>
       <w:r>
         <w:t xml:space="preserve"> and a maximum flow of 0.94 peo</w:t>
       </w:r>
@@ -17774,12 +18017,13 @@
         <w:pStyle w:val="Caption"/>
         <w:jc w:val="left"/>
       </w:pPr>
-      <w:bookmarkStart w:id="37" w:name="_Ref176942046"/>
-      <w:bookmarkStart w:id="38" w:name="_Toc179432259"/>
+      <w:bookmarkStart w:id="39" w:name="_Ref176942046"/>
+      <w:bookmarkStart w:id="40" w:name="_Toc324143146"/>
       <w:proofErr w:type="gramStart"/>
       <w:r>
         <w:t xml:space="preserve">Figure </w:t>
       </w:r>
+      <w:proofErr w:type="gramEnd"/>
       <w:r>
         <w:fldChar w:fldCharType="begin"/>
       </w:r>
@@ -17801,7 +18045,8 @@
         </w:rPr>
         <w:fldChar w:fldCharType="end"/>
       </w:r>
-      <w:bookmarkEnd w:id="37"/>
+      <w:bookmarkEnd w:id="39"/>
+      <w:proofErr w:type="gramStart"/>
       <w:r>
         <w:rPr>
           <w:noProof/>
@@ -17826,7 +18071,7 @@
       <w:r>
         <w:t xml:space="preserve"> 1 s.</w:t>
       </w:r>
-      <w:bookmarkEnd w:id="38"/>
+      <w:bookmarkEnd w:id="40"/>
     </w:p>
     <w:p>
       <w:r>
@@ -17998,13 +18243,14 @@
         <w:pStyle w:val="Caption"/>
         <w:jc w:val="left"/>
       </w:pPr>
-      <w:bookmarkStart w:id="39" w:name="_Ref177377492"/>
-      <w:bookmarkStart w:id="40" w:name="_Ref177377468"/>
-      <w:bookmarkStart w:id="41" w:name="_Toc179432260"/>
+      <w:bookmarkStart w:id="41" w:name="_Ref177377492"/>
+      <w:bookmarkStart w:id="42" w:name="_Ref177377468"/>
+      <w:bookmarkStart w:id="43" w:name="_Toc324143147"/>
       <w:proofErr w:type="gramStart"/>
       <w:r>
         <w:t xml:space="preserve">Figure </w:t>
       </w:r>
+      <w:proofErr w:type="gramEnd"/>
       <w:r>
         <w:fldChar w:fldCharType="begin"/>
       </w:r>
@@ -18023,7 +18269,8 @@
       <w:r>
         <w:fldChar w:fldCharType="end"/>
       </w:r>
-      <w:bookmarkEnd w:id="39"/>
+      <w:bookmarkEnd w:id="41"/>
+      <w:proofErr w:type="gramStart"/>
       <w:r>
         <w:t>.</w:t>
       </w:r>
@@ -18045,8 +18292,8 @@
       <w:r>
         <w:t xml:space="preserve"> 1 s.</w:t>
       </w:r>
-      <w:bookmarkEnd w:id="40"/>
-      <w:bookmarkEnd w:id="41"/>
+      <w:bookmarkEnd w:id="42"/>
+      <w:bookmarkEnd w:id="43"/>
     </w:p>
     <w:p/>
     <w:p>
@@ -18204,12 +18451,13 @@
         <w:pStyle w:val="Caption"/>
         <w:jc w:val="left"/>
       </w:pPr>
-      <w:bookmarkStart w:id="42" w:name="_Ref176942150"/>
-      <w:bookmarkStart w:id="43" w:name="_Toc179432261"/>
+      <w:bookmarkStart w:id="44" w:name="_Ref176942150"/>
+      <w:bookmarkStart w:id="45" w:name="_Toc324143148"/>
       <w:proofErr w:type="gramStart"/>
       <w:r>
         <w:t xml:space="preserve">Figure </w:t>
       </w:r>
+      <w:proofErr w:type="gramEnd"/>
       <w:r>
         <w:fldChar w:fldCharType="begin"/>
       </w:r>
@@ -18231,7 +18479,8 @@
         </w:rPr>
         <w:fldChar w:fldCharType="end"/>
       </w:r>
-      <w:bookmarkEnd w:id="42"/>
+      <w:bookmarkEnd w:id="44"/>
+      <w:proofErr w:type="gramStart"/>
       <w:r>
         <w:rPr>
           <w:noProof/>
@@ -18259,7 +18508,7 @@
       <w:r>
         <w:t xml:space="preserve"> 1 s.</w:t>
       </w:r>
-      <w:bookmarkEnd w:id="43"/>
+      <w:bookmarkEnd w:id="45"/>
     </w:p>
     <w:p>
       <w:r>
@@ -18278,7 +18527,15 @@
         <w:t xml:space="preserve"> Building 5. Two stairs were monitored</w:t>
       </w:r>
       <w:r>
-        <w:t>, however, only stair A is used in this analysis since counterflow (not account for in the model) took place in stair B</w:t>
+        <w:t xml:space="preserve">, however, only stair A is used in this analysis since </w:t>
+      </w:r>
+      <w:proofErr w:type="spellStart"/>
+      <w:r>
+        <w:t>counterflow</w:t>
+      </w:r>
+      <w:proofErr w:type="spellEnd"/>
+      <w:r>
+        <w:t xml:space="preserve"> (not account for in the model) took place in stair B</w:t>
       </w:r>
       <w:r>
         <w:t xml:space="preserve">. </w:t>
@@ -18290,7 +18547,15 @@
         <w:t xml:space="preserve"> has 10 stories and the</w:t>
       </w:r>
       <w:r>
-        <w:t xml:space="preserve"> stair A exit</w:t>
+        <w:t xml:space="preserve"> stair </w:t>
+      </w:r>
+      <w:proofErr w:type="gramStart"/>
+      <w:r>
+        <w:t>A</w:t>
+      </w:r>
+      <w:proofErr w:type="gramEnd"/>
+      <w:r>
+        <w:t xml:space="preserve"> exit</w:t>
       </w:r>
       <w:r>
         <w:t xml:space="preserve"> on the first floor. Between each floor are two flights of 11 steps with a landing in between. The steps are</w:t>
@@ -18374,7 +18639,15 @@
         <w:t>s not observed, so a maxim</w:t>
       </w:r>
       <w:r>
-        <w:t>um flow rate of 1.26 people/s i</w:t>
+        <w:t xml:space="preserve">um flow rate </w:t>
+      </w:r>
+      <w:proofErr w:type="gramStart"/>
+      <w:r>
+        <w:t>of 1.26 people/s</w:t>
+      </w:r>
+      <w:proofErr w:type="gramEnd"/>
+      <w:r>
+        <w:t xml:space="preserve"> i</w:t>
       </w:r>
       <w:r>
         <w:t>s used in the model run.</w:t>
@@ -18544,12 +18817,13 @@
         <w:pStyle w:val="Caption"/>
         <w:jc w:val="left"/>
       </w:pPr>
-      <w:bookmarkStart w:id="44" w:name="_Ref176942267"/>
-      <w:bookmarkStart w:id="45" w:name="_Toc179432262"/>
+      <w:bookmarkStart w:id="46" w:name="_Ref176942267"/>
+      <w:bookmarkStart w:id="47" w:name="_Toc324143149"/>
       <w:proofErr w:type="gramStart"/>
       <w:r>
         <w:t xml:space="preserve">Figure </w:t>
       </w:r>
+      <w:proofErr w:type="gramEnd"/>
       <w:r>
         <w:fldChar w:fldCharType="begin"/>
       </w:r>
@@ -18571,7 +18845,8 @@
         </w:rPr>
         <w:fldChar w:fldCharType="end"/>
       </w:r>
-      <w:bookmarkEnd w:id="44"/>
+      <w:bookmarkEnd w:id="46"/>
+      <w:proofErr w:type="gramStart"/>
       <w:r>
         <w:rPr>
           <w:noProof/>
@@ -18599,7 +18874,7 @@
       <w:r>
         <w:t xml:space="preserve"> s</w:t>
       </w:r>
-      <w:bookmarkEnd w:id="45"/>
+      <w:bookmarkEnd w:id="47"/>
     </w:p>
     <w:p>
       <w:r>
@@ -18853,12 +19128,13 @@
       <w:pPr>
         <w:pStyle w:val="Caption"/>
       </w:pPr>
-      <w:bookmarkStart w:id="46" w:name="_Ref176942358"/>
-      <w:bookmarkStart w:id="47" w:name="_Toc179432263"/>
+      <w:bookmarkStart w:id="48" w:name="_Ref176942358"/>
+      <w:bookmarkStart w:id="49" w:name="_Toc324143150"/>
       <w:proofErr w:type="gramStart"/>
       <w:r>
         <w:t xml:space="preserve">Figure </w:t>
       </w:r>
+      <w:proofErr w:type="gramEnd"/>
       <w:r>
         <w:fldChar w:fldCharType="begin"/>
       </w:r>
@@ -18880,7 +19156,8 @@
         </w:rPr>
         <w:fldChar w:fldCharType="end"/>
       </w:r>
-      <w:bookmarkEnd w:id="46"/>
+      <w:bookmarkEnd w:id="48"/>
+      <w:proofErr w:type="gramStart"/>
       <w:r>
         <w:rPr>
           <w:noProof/>
@@ -18911,18 +19188,19 @@
       <w:r>
         <w:t xml:space="preserve"> 1 s.</w:t>
       </w:r>
-      <w:bookmarkEnd w:id="47"/>
+      <w:bookmarkEnd w:id="49"/>
     </w:p>
     <w:p>
       <w:pPr>
         <w:pStyle w:val="Caption"/>
       </w:pPr>
-      <w:bookmarkStart w:id="48" w:name="_Ref177378303"/>
-      <w:bookmarkStart w:id="49" w:name="_Toc179432280"/>
+      <w:bookmarkStart w:id="50" w:name="_Ref177378303"/>
+      <w:bookmarkStart w:id="51" w:name="_Toc324143153"/>
       <w:proofErr w:type="gramStart"/>
       <w:r>
         <w:t xml:space="preserve">Table </w:t>
       </w:r>
+      <w:proofErr w:type="gramEnd"/>
       <w:r>
         <w:fldChar w:fldCharType="begin"/>
       </w:r>
@@ -18941,7 +19219,8 @@
       <w:r>
         <w:fldChar w:fldCharType="end"/>
       </w:r>
-      <w:bookmarkEnd w:id="48"/>
+      <w:bookmarkEnd w:id="50"/>
+      <w:proofErr w:type="gramStart"/>
       <w:r>
         <w:t>.</w:t>
       </w:r>
@@ -18949,7 +19228,7 @@
       <w:r>
         <w:t xml:space="preserve"> Summary of comparison of egress data with Egress Estimator predictions</w:t>
       </w:r>
-      <w:bookmarkEnd w:id="49"/>
+      <w:bookmarkEnd w:id="51"/>
     </w:p>
     <w:tbl>
       <w:tblPr>
@@ -20494,12 +20773,13 @@
         <w:pStyle w:val="Caption"/>
         <w:jc w:val="left"/>
       </w:pPr>
-      <w:bookmarkStart w:id="50" w:name="_Ref176942457"/>
-      <w:bookmarkStart w:id="51" w:name="_Toc179432264"/>
+      <w:bookmarkStart w:id="52" w:name="_Ref176942457"/>
+      <w:bookmarkStart w:id="53" w:name="_Toc324143151"/>
       <w:proofErr w:type="gramStart"/>
       <w:r>
         <w:t xml:space="preserve">Figure </w:t>
       </w:r>
+      <w:proofErr w:type="gramEnd"/>
       <w:r>
         <w:fldChar w:fldCharType="begin"/>
       </w:r>
@@ -20521,7 +20801,8 @@
         </w:rPr>
         <w:fldChar w:fldCharType="end"/>
       </w:r>
-      <w:bookmarkEnd w:id="50"/>
+      <w:bookmarkEnd w:id="52"/>
+      <w:proofErr w:type="gramStart"/>
       <w:r>
         <w:rPr>
           <w:noProof/>
@@ -20549,7 +20830,7 @@
       <w:r>
         <w:t xml:space="preserve"> 0.004.</w:t>
       </w:r>
-      <w:bookmarkEnd w:id="51"/>
+      <w:bookmarkEnd w:id="53"/>
     </w:p>
     <w:p>
       <w:r>
@@ -20578,11 +20859,11 @@
           <w:rFonts w:ascii="Times New Roman" w:eastAsia="Times New Roman" w:hAnsi="Times New Roman" w:cs="Times New Roman"/>
         </w:rPr>
       </w:pPr>
-      <w:bookmarkStart w:id="52" w:name="_Toc179432194"/>
+      <w:bookmarkStart w:id="54" w:name="_Toc324143141"/>
       <w:r>
         <w:t>Limitations</w:t>
       </w:r>
-      <w:bookmarkEnd w:id="52"/>
+      <w:bookmarkEnd w:id="54"/>
     </w:p>
     <w:p>
       <w:r>
@@ -20795,11 +21076,11 @@
       <w:pPr>
         <w:pStyle w:val="Heading1"/>
       </w:pPr>
-      <w:bookmarkStart w:id="53" w:name="_Toc179432195"/>
+      <w:bookmarkStart w:id="55" w:name="_Toc324143142"/>
       <w:r>
         <w:t>Conclusion</w:t>
       </w:r>
-      <w:bookmarkEnd w:id="53"/>
+      <w:bookmarkEnd w:id="55"/>
     </w:p>
     <w:p>
       <w:r>
@@ -20882,11 +21163,11 @@
       <w:pPr>
         <w:pStyle w:val="Heading1"/>
       </w:pPr>
-      <w:bookmarkStart w:id="54" w:name="_Toc179432196"/>
+      <w:bookmarkStart w:id="56" w:name="_Toc324143143"/>
       <w:r>
         <w:t>References</w:t>
       </w:r>
-      <w:bookmarkEnd w:id="54"/>
+      <w:bookmarkEnd w:id="56"/>
     </w:p>
     <w:sectPr>
       <w:footerReference w:type="default" r:id="rId72"/>
@@ -21646,7 +21927,7 @@
         <w:rStyle w:val="PageNumber"/>
         <w:noProof/>
       </w:rPr>
-      <w:t>40</w:t>
+      <w:t>22</w:t>
     </w:r>
     <w:r>
       <w:rPr>
@@ -25110,11 +25391,11 @@
           <c:showPercent val="0"/>
           <c:showBubbleSize val="0"/>
         </c:dLbls>
-        <c:axId val="42200064"/>
-        <c:axId val="42280064"/>
+        <c:axId val="155231360"/>
+        <c:axId val="155233664"/>
       </c:scatterChart>
       <c:valAx>
-        <c:axId val="42200064"/>
+        <c:axId val="155231360"/>
         <c:scaling>
           <c:orientation val="minMax"/>
         </c:scaling>
@@ -25147,12 +25428,12 @@
         <c:majorTickMark val="out"/>
         <c:minorTickMark val="none"/>
         <c:tickLblPos val="nextTo"/>
-        <c:crossAx val="42280064"/>
+        <c:crossAx val="155233664"/>
         <c:crosses val="autoZero"/>
         <c:crossBetween val="midCat"/>
       </c:valAx>
       <c:valAx>
-        <c:axId val="42280064"/>
+        <c:axId val="155233664"/>
         <c:scaling>
           <c:orientation val="minMax"/>
           <c:min val="0.8"/>
@@ -25187,7 +25468,7 @@
         <c:majorTickMark val="out"/>
         <c:minorTickMark val="none"/>
         <c:tickLblPos val="nextTo"/>
-        <c:crossAx val="42200064"/>
+        <c:crossAx val="155231360"/>
         <c:crosses val="autoZero"/>
         <c:crossBetween val="midCat"/>
       </c:valAx>
@@ -25530,11 +25811,11 @@
           <c:showPercent val="0"/>
           <c:showBubbleSize val="0"/>
         </c:dLbls>
-        <c:axId val="130592128"/>
-        <c:axId val="139916800"/>
+        <c:axId val="127375616"/>
+        <c:axId val="127385984"/>
       </c:scatterChart>
       <c:valAx>
-        <c:axId val="130592128"/>
+        <c:axId val="127375616"/>
         <c:scaling>
           <c:orientation val="minMax"/>
         </c:scaling>
@@ -25567,12 +25848,12 @@
         <c:majorTickMark val="out"/>
         <c:minorTickMark val="none"/>
         <c:tickLblPos val="nextTo"/>
-        <c:crossAx val="139916800"/>
+        <c:crossAx val="127385984"/>
         <c:crosses val="autoZero"/>
         <c:crossBetween val="midCat"/>
       </c:valAx>
       <c:valAx>
-        <c:axId val="139916800"/>
+        <c:axId val="127385984"/>
         <c:scaling>
           <c:orientation val="minMax"/>
         </c:scaling>
@@ -25601,7 +25882,7 @@
         <c:majorTickMark val="out"/>
         <c:minorTickMark val="none"/>
         <c:tickLblPos val="nextTo"/>
-        <c:crossAx val="130592128"/>
+        <c:crossAx val="127375616"/>
         <c:crosses val="autoZero"/>
         <c:crossBetween val="midCat"/>
       </c:valAx>
@@ -25832,11 +26113,11 @@
           <c:showPercent val="0"/>
           <c:showBubbleSize val="0"/>
         </c:dLbls>
-        <c:axId val="42486016"/>
-        <c:axId val="42492288"/>
+        <c:axId val="127394944"/>
+        <c:axId val="127396864"/>
       </c:scatterChart>
       <c:valAx>
-        <c:axId val="42486016"/>
+        <c:axId val="127394944"/>
         <c:scaling>
           <c:orientation val="minMax"/>
         </c:scaling>
@@ -25878,12 +26159,12 @@
         <c:majorTickMark val="out"/>
         <c:minorTickMark val="none"/>
         <c:tickLblPos val="nextTo"/>
-        <c:crossAx val="42492288"/>
+        <c:crossAx val="127396864"/>
         <c:crosses val="autoZero"/>
         <c:crossBetween val="midCat"/>
       </c:valAx>
       <c:valAx>
-        <c:axId val="42492288"/>
+        <c:axId val="127396864"/>
         <c:scaling>
           <c:orientation val="minMax"/>
         </c:scaling>
@@ -25931,7 +26212,7 @@
             <a:endParaRPr lang="en-US"/>
           </a:p>
         </c:txPr>
-        <c:crossAx val="42486016"/>
+        <c:crossAx val="127394944"/>
         <c:crosses val="autoZero"/>
         <c:crossBetween val="midCat"/>
       </c:valAx>
@@ -26102,11 +26383,11 @@
           <c:showPercent val="0"/>
           <c:showBubbleSize val="0"/>
         </c:dLbls>
-        <c:axId val="42508672"/>
-        <c:axId val="42510592"/>
+        <c:axId val="133016576"/>
+        <c:axId val="133026944"/>
       </c:scatterChart>
       <c:valAx>
-        <c:axId val="42508672"/>
+        <c:axId val="133016576"/>
         <c:scaling>
           <c:orientation val="minMax"/>
           <c:max val="2500"/>
@@ -26139,14 +26420,14 @@
         <c:majorTickMark val="out"/>
         <c:minorTickMark val="none"/>
         <c:tickLblPos val="nextTo"/>
-        <c:crossAx val="42510592"/>
+        <c:crossAx val="133026944"/>
         <c:crosses val="autoZero"/>
         <c:crossBetween val="midCat"/>
         <c:majorUnit val="1000"/>
         <c:minorUnit val="500"/>
       </c:valAx>
       <c:valAx>
-        <c:axId val="42510592"/>
+        <c:axId val="133026944"/>
         <c:scaling>
           <c:orientation val="minMax"/>
           <c:max val="2500"/>
@@ -26181,7 +26462,7 @@
         <c:majorTickMark val="out"/>
         <c:minorTickMark val="none"/>
         <c:tickLblPos val="nextTo"/>
-        <c:crossAx val="42508672"/>
+        <c:crossAx val="133016576"/>
         <c:crosses val="autoZero"/>
         <c:crossBetween val="midCat"/>
       </c:valAx>
@@ -26526,7 +26807,7 @@
 </file>
 
 <file path=customXml/itemProps1.xml><?xml version="1.0" encoding="utf-8"?>
-<ds:datastoreItem xmlns:ds="http://schemas.openxmlformats.org/officeDocument/2006/customXml" ds:itemID="{A9992B17-1ABD-44F6-98F2-E8FF4449A539}">
+<ds:datastoreItem xmlns:ds="http://schemas.openxmlformats.org/officeDocument/2006/customXml" ds:itemID="{4BACAA08-DA57-445B-BC1C-2C7BA4AF19AA}">
   <ds:schemaRefs>
     <ds:schemaRef ds:uri="http://schemas.openxmlformats.org/officeDocument/2006/bibliography"/>
   </ds:schemaRefs>

</xml_diff>

<commit_message>
Updated text for the file menu item and also for the "End" keyword needed in building files.
</commit_message>
<xml_diff>
--- a/cfast/trunk/Egress/Docs/WordDocuments/EgressEstimator.docx
+++ b/cfast/trunk/Egress/Docs/WordDocuments/EgressEstimator.docx
@@ -1,6 +1,6 @@
 
 <file path=word/document.xml><?xml version="1.0" encoding="utf-8"?>
-<w:document xmlns:wpc="http://schemas.microsoft.com/office/word/2010/wordprocessingCanvas" xmlns:mc="http://schemas.openxmlformats.org/markup-compatibility/2006" xmlns:o="urn:schemas-microsoft-com:office:office" xmlns:r="http://schemas.openxmlformats.org/officeDocument/2006/relationships" xmlns:m="http://schemas.openxmlformats.org/officeDocument/2006/math" xmlns:v="urn:schemas-microsoft-com:vml" xmlns:wp14="http://schemas.microsoft.com/office/word/2010/wordprocessingDrawing" xmlns:wp="http://schemas.openxmlformats.org/drawingml/2006/wordprocessingDrawing" xmlns:w10="urn:schemas-microsoft-com:office:word" xmlns:w="http://schemas.openxmlformats.org/wordprocessingml/2006/main" xmlns:w14="http://schemas.microsoft.com/office/word/2010/wordml" xmlns:wpg="http://schemas.microsoft.com/office/word/2010/wordprocessingGroup" xmlns:wpi="http://schemas.microsoft.com/office/word/2010/wordprocessingInk" xmlns:wne="http://schemas.microsoft.com/office/word/2006/wordml" xmlns:wps="http://schemas.microsoft.com/office/word/2010/wordprocessingShape" mc:Ignorable="w14 wp14">
+<w:document xmlns:wpc="http://schemas.microsoft.com/office/word/2010/wordprocessingCanvas" xmlns:mo="http://schemas.microsoft.com/office/mac/office/2008/main" xmlns:mc="http://schemas.openxmlformats.org/markup-compatibility/2006" xmlns:mv="urn:schemas-microsoft-com:mac:vml" xmlns:o="urn:schemas-microsoft-com:office:office" xmlns:r="http://schemas.openxmlformats.org/officeDocument/2006/relationships" xmlns:m="http://schemas.openxmlformats.org/officeDocument/2006/math" xmlns:v="urn:schemas-microsoft-com:vml" xmlns:wp14="http://schemas.microsoft.com/office/word/2010/wordprocessingDrawing" xmlns:wp="http://schemas.openxmlformats.org/drawingml/2006/wordprocessingDrawing" xmlns:w10="urn:schemas-microsoft-com:office:word" xmlns:w="http://schemas.openxmlformats.org/wordprocessingml/2006/main" xmlns:w14="http://schemas.microsoft.com/office/word/2010/wordml" xmlns:wpg="http://schemas.microsoft.com/office/word/2010/wordprocessingGroup" xmlns:wpi="http://schemas.microsoft.com/office/word/2010/wordprocessingInk" xmlns:wne="http://schemas.microsoft.com/office/word/2006/wordml" xmlns:wps="http://schemas.microsoft.com/office/word/2010/wordprocessingShape" mc:Ignorable="w14 wp14 mv">
   <w:body>
     <w:p>
       <w:pPr>
@@ -124,17 +124,8 @@
           <w:sz w:val="28"/>
           <w:szCs w:val="28"/>
         </w:rPr>
-        <w:t xml:space="preserve">Paul A. </w:t>
-      </w:r>
-      <w:proofErr w:type="spellStart"/>
-      <w:r>
-        <w:rPr>
-          <w:sz w:val="28"/>
-          <w:szCs w:val="28"/>
-        </w:rPr>
-        <w:t>Reneke</w:t>
-      </w:r>
-      <w:proofErr w:type="spellEnd"/>
+        <w:t>Paul A. Reneke</w:t>
+      </w:r>
     </w:p>
     <w:p>
       <w:pPr>
@@ -536,17 +527,8 @@
           <w:sz w:val="22"/>
           <w:szCs w:val="22"/>
         </w:rPr>
-        <w:t xml:space="preserve">Paul A. </w:t>
-      </w:r>
-      <w:proofErr w:type="spellStart"/>
-      <w:r>
-        <w:rPr>
-          <w:sz w:val="22"/>
-          <w:szCs w:val="22"/>
-        </w:rPr>
-        <w:t>Reneke</w:t>
-      </w:r>
-      <w:proofErr w:type="spellEnd"/>
+        <w:t>Paul A. Reneke</w:t>
+      </w:r>
       <w:r>
         <w:rPr>
           <w:sz w:val="28"/>
@@ -794,7 +776,7 @@
           <w:sz w:val="22"/>
           <w:szCs w:val="22"/>
         </w:rPr>
-        <w:t>May 2012</w:t>
+        <w:t>August 2012</w:t>
       </w:r>
       <w:r>
         <w:rPr>
@@ -1554,7 +1536,6 @@
           <w:szCs w:val="23"/>
         </w:rPr>
       </w:pPr>
-      <w:proofErr w:type="gramStart"/>
       <w:r>
         <w:rPr>
           <w:b/>
@@ -1562,17 +1543,7 @@
           <w:sz w:val="23"/>
           <w:szCs w:val="23"/>
         </w:rPr>
-        <w:t>Natl. Inst. Stand.</w:t>
-      </w:r>
-      <w:proofErr w:type="gramEnd"/>
-      <w:r>
-        <w:rPr>
-          <w:b/>
-          <w:bCs/>
-          <w:sz w:val="23"/>
-          <w:szCs w:val="23"/>
-        </w:rPr>
-        <w:t xml:space="preserve"> Technol. </w:t>
+        <w:t xml:space="preserve">Natl. Inst. Stand. Technol. </w:t>
       </w:r>
       <w:r>
         <w:rPr>
@@ -4335,15 +4306,7 @@
         <w:jc w:val="center"/>
       </w:pPr>
       <w:r>
-        <w:t xml:space="preserve">Paul A. </w:t>
-      </w:r>
-      <w:proofErr w:type="spellStart"/>
-      <w:r>
-        <w:t>Reneke</w:t>
-      </w:r>
-      <w:proofErr w:type="spellEnd"/>
-      <w:r>
-        <w:t>, Richard D. Peacock, and Bryan L. Hoskins</w:t>
+        <w:t>Paul A. Reneke, Richard D. Peacock, and Bryan L. Hoskins</w:t>
       </w:r>
     </w:p>
     <w:p>
@@ -4637,7 +4600,6 @@
       <w:r>
         <w:t> </w:t>
       </w:r>
-      <w:proofErr w:type="gramStart"/>
       <w:r>
         <w:t>–</w:t>
       </w:r>
@@ -4645,7 +4607,6 @@
         <w:t> </w:t>
       </w:r>
       <w:bookmarkStart w:id="4" w:name="_Ref178815338"/>
-      <w:proofErr w:type="gramEnd"/>
       <w:r>
         <w:rPr>
           <w:rStyle w:val="EndnoteReference"/>
@@ -5366,7 +5327,6 @@
     </w:p>
     <w:p/>
     <w:p>
-      <w:proofErr w:type="gramStart"/>
       <w:r>
         <w:t>This</w:t>
       </w:r>
@@ -5374,11 +5334,7 @@
         <w:t xml:space="preserve"> </w:t>
       </w:r>
       <w:r>
-        <w:t xml:space="preserve"> “</w:t>
-      </w:r>
-      <w:proofErr w:type="gramEnd"/>
-      <w:r>
-        <w:t xml:space="preserve">average” behavior </w:t>
+        <w:t xml:space="preserve"> “average” behavior </w:t>
       </w:r>
       <w:r>
         <w:t>is</w:t>
@@ -5643,16 +5599,11 @@
         <w:t>change in the number of people in a cell</w:t>
       </w:r>
       <w:r>
-        <w:t xml:space="preserve">, </w:t>
-      </w:r>
-      <w:proofErr w:type="gramStart"/>
-      <w:r>
-        <w:t>which</w:t>
+        <w:t>, which</w:t>
       </w:r>
       <w:r>
         <w:t xml:space="preserve"> is simply</w:t>
       </w:r>
-      <w:proofErr w:type="gramEnd"/>
     </w:p>
     <w:p/>
     <w:p>
@@ -5683,7 +5634,7 @@
             <v:path o:extrusionok="f" gradientshapeok="t" o:connecttype="rect"/>
             <o:lock v:ext="edit" aspectratio="t"/>
           </v:shapetype>
-          <v:shape id="_x0000_i1025" type="#_x0000_t75" style="width:1in;height:13.15pt">
+          <v:shape id="_x0000_i1025" type="#_x0000_t75" style="width:1in;height:13pt">
             <v:imagedata r:id="rId13" o:title=""/>
           </v:shape>
         </w:pict>
@@ -5765,7 +5716,7 @@
           <w:position w:val="-48"/>
         </w:rPr>
         <w:pict w14:anchorId="05E1588B">
-          <v:shape id="_x0000_i1026" type="#_x0000_t75" style="width:72.65pt;height:53.85pt">
+          <v:shape id="_x0000_i1026" type="#_x0000_t75" style="width:72.5pt;height:54pt">
             <v:imagedata r:id="rId14" o:title=""/>
           </v:shape>
         </w:pict>
@@ -5866,7 +5817,7 @@
           <w:position w:val="-12"/>
         </w:rPr>
         <w:pict w14:anchorId="310E9015">
-          <v:shape id="_x0000_i1027" type="#_x0000_t75" style="width:116.45pt;height:18.15pt">
+          <v:shape id="_x0000_i1027" type="#_x0000_t75" style="width:116.5pt;height:18pt">
             <v:imagedata r:id="rId15" o:title=""/>
           </v:shape>
         </w:pict>
@@ -5939,7 +5890,7 @@
           <w:position w:val="-44"/>
         </w:rPr>
         <w:pict w14:anchorId="16BA4954">
-          <v:shape id="_x0000_i1028" type="#_x0000_t75" style="width:120.85pt;height:49.45pt">
+          <v:shape id="_x0000_i1028" type="#_x0000_t75" style="width:121pt;height:49.5pt">
             <v:imagedata r:id="rId16" o:title=""/>
           </v:shape>
         </w:pict>
@@ -6044,7 +5995,7 @@
           <w:position w:val="-24"/>
         </w:rPr>
         <w:pict w14:anchorId="039BCAE0">
-          <v:shape id="_x0000_i1029" type="#_x0000_t75" style="width:61.35pt;height:30.05pt">
+          <v:shape id="_x0000_i1029" type="#_x0000_t75" style="width:61.5pt;height:30pt">
             <v:imagedata r:id="rId17" o:title=""/>
           </v:shape>
         </w:pict>
@@ -6140,7 +6091,7 @@
           <w:position w:val="-28"/>
         </w:rPr>
         <w:pict w14:anchorId="0AC29F10">
-          <v:shape id="_x0000_i1030" type="#_x0000_t75" style="width:152.15pt;height:33.8pt">
+          <v:shape id="_x0000_i1030" type="#_x0000_t75" style="width:152pt;height:34pt">
             <v:imagedata r:id="rId18" o:title=""/>
           </v:shape>
         </w:pict>
@@ -6169,7 +6120,7 @@
           <w:position w:val="-24"/>
         </w:rPr>
         <w:pict w14:anchorId="675CD851">
-          <v:shape id="_x0000_i1031" type="#_x0000_t75" style="width:93.9pt;height:30.7pt">
+          <v:shape id="_x0000_i1031" type="#_x0000_t75" style="width:94pt;height:30.5pt">
             <v:imagedata r:id="rId19" o:title=""/>
           </v:shape>
         </w:pict>
@@ -6296,7 +6247,7 @@
           <w:position w:val="-24"/>
         </w:rPr>
         <w:pict w14:anchorId="6FE37B68">
-          <v:shape id="_x0000_i1032" type="#_x0000_t75" style="width:61.35pt;height:31.95pt">
+          <v:shape id="_x0000_i1032" type="#_x0000_t75" style="width:61.5pt;height:32pt">
             <v:imagedata r:id="rId20" o:title=""/>
           </v:shape>
         </w:pict>
@@ -6463,7 +6414,7 @@
           <w:position w:val="-24"/>
         </w:rPr>
         <w:pict w14:anchorId="050238C6">
-          <v:shape id="_x0000_i1033" type="#_x0000_t75" style="width:179.05pt;height:30.7pt">
+          <v:shape id="_x0000_i1033" type="#_x0000_t75" style="width:179pt;height:30.5pt">
             <v:imagedata r:id="rId21" o:title=""/>
           </v:shape>
         </w:pict>
@@ -6506,7 +6457,7 @@
           <w:position w:val="-30"/>
         </w:rPr>
         <w:pict w14:anchorId="4148BE4D">
-          <v:shape id="_x0000_i1034" type="#_x0000_t75" style="width:39.45pt;height:33.8pt">
+          <v:shape id="_x0000_i1034" type="#_x0000_t75" style="width:39.5pt;height:34pt">
             <v:imagedata r:id="rId22" o:title=""/>
           </v:shape>
         </w:pict>
@@ -6596,7 +6547,7 @@
           <w:position w:val="-60"/>
         </w:rPr>
         <w:pict w14:anchorId="1EB9568F">
-          <v:shape id="_x0000_i1035" type="#_x0000_t75" style="width:184.05pt;height:65.1pt">
+          <v:shape id="_x0000_i1035" type="#_x0000_t75" style="width:184pt;height:65pt">
             <v:imagedata r:id="rId23" o:title=""/>
           </v:shape>
         </w:pict>
@@ -6722,7 +6673,7 @@
           <w:position w:val="-30"/>
         </w:rPr>
         <w:pict w14:anchorId="473A6379">
-          <v:shape id="_x0000_i1036" type="#_x0000_t75" style="width:111.45pt;height:33.8pt">
+          <v:shape id="_x0000_i1036" type="#_x0000_t75" style="width:111.5pt;height:34pt">
             <v:imagedata r:id="rId24" o:title=""/>
           </v:shape>
         </w:pict>
@@ -6843,11 +6794,7 @@
         <w:t xml:space="preserve">D </w:t>
       </w:r>
       <w:r>
-        <w:t xml:space="preserve">greater </w:t>
-      </w:r>
-      <w:proofErr w:type="gramStart"/>
-      <w:r>
-        <w:t>than</w:t>
+        <w:t>greater than</w:t>
       </w:r>
       <w:r>
         <w:rPr>
@@ -6867,7 +6814,6 @@
         </w:rPr>
         <w:t>2</w:t>
       </w:r>
-      <w:proofErr w:type="gramEnd"/>
       <w:r>
         <w:t>.</w:t>
       </w:r>
@@ -6891,7 +6837,7 @@
           <w:position w:val="-14"/>
         </w:rPr>
         <w:pict w14:anchorId="2606E34A">
-          <v:shape id="_x0000_i1037" type="#_x0000_t75" style="width:85.15pt;height:18.15pt">
+          <v:shape id="_x0000_i1037" type="#_x0000_t75" style="width:85pt;height:18pt">
             <v:imagedata r:id="rId25" o:title=""/>
           </v:shape>
         </w:pict>
@@ -6976,30 +6922,15 @@
       <w:r>
         <w:t xml:space="preserve">Table </w:t>
       </w:r>
-      <w:proofErr w:type="gramEnd"/>
-      <w:r>
-        <w:fldChar w:fldCharType="begin"/>
-      </w:r>
-      <w:r>
-        <w:instrText xml:space="preserve"> SEQ Table \* ARABIC </w:instrText>
-      </w:r>
-      <w:r>
-        <w:fldChar w:fldCharType="separate"/>
-      </w:r>
-      <w:r>
-        <w:rPr>
-          <w:noProof/>
-        </w:rPr>
-        <w:t>1</w:t>
-      </w:r>
-      <w:r>
-        <w:rPr>
-          <w:noProof/>
-        </w:rPr>
-        <w:fldChar w:fldCharType="end"/>
-      </w:r>
+      <w:fldSimple w:instr=" SEQ Table \* ARABIC ">
+        <w:r>
+          <w:rPr>
+            <w:noProof/>
+          </w:rPr>
+          <w:t>1</w:t>
+        </w:r>
+      </w:fldSimple>
       <w:bookmarkEnd w:id="12"/>
-      <w:proofErr w:type="gramStart"/>
       <w:r>
         <w:t>.</w:t>
       </w:r>
@@ -7650,7 +7581,7 @@
           <w:position w:val="-16"/>
         </w:rPr>
         <w:pict w14:anchorId="714A488D">
-          <v:shape id="_x0000_i1038" type="#_x0000_t75" style="width:103.3pt;height:21.9pt">
+          <v:shape id="_x0000_i1038" type="#_x0000_t75" style="width:103.5pt;height:22pt">
             <v:imagedata r:id="rId26" o:title=""/>
           </v:shape>
         </w:pict>
@@ -7930,30 +7861,15 @@
       <w:r>
         <w:t xml:space="preserve">Figure </w:t>
       </w:r>
-      <w:proofErr w:type="gramEnd"/>
-      <w:r>
-        <w:fldChar w:fldCharType="begin"/>
-      </w:r>
-      <w:r>
-        <w:instrText xml:space="preserve"> SEQ Figure \* ARABIC </w:instrText>
-      </w:r>
-      <w:r>
-        <w:fldChar w:fldCharType="separate"/>
-      </w:r>
-      <w:r>
-        <w:rPr>
-          <w:noProof/>
-        </w:rPr>
-        <w:t>1</w:t>
-      </w:r>
-      <w:r>
-        <w:rPr>
-          <w:noProof/>
-        </w:rPr>
-        <w:fldChar w:fldCharType="end"/>
-      </w:r>
+      <w:fldSimple w:instr=" SEQ Figure \* ARABIC ">
+        <w:r>
+          <w:rPr>
+            <w:noProof/>
+          </w:rPr>
+          <w:t>1</w:t>
+        </w:r>
+      </w:fldSimple>
       <w:bookmarkEnd w:id="14"/>
-      <w:proofErr w:type="gramStart"/>
       <w:r>
         <w:t>.</w:t>
       </w:r>
@@ -8091,7 +8007,7 @@
           <w:position w:val="-48"/>
         </w:rPr>
         <w:pict w14:anchorId="7B28359A">
-          <v:shape id="_x0000_i1039" type="#_x0000_t75" style="width:110.8pt;height:53.85pt">
+          <v:shape id="_x0000_i1039" type="#_x0000_t75" style="width:111pt;height:54pt">
             <v:imagedata r:id="rId28" o:title=""/>
           </v:shape>
         </w:pict>
@@ -8242,7 +8158,7 @@
           <w:position w:val="-30"/>
         </w:rPr>
         <w:pict w14:anchorId="509D4603">
-          <v:shape id="_x0000_i1040" type="#_x0000_t75" style="width:86.4pt;height:33.8pt">
+          <v:shape id="_x0000_i1040" type="#_x0000_t75" style="width:86.5pt;height:34pt">
             <v:imagedata r:id="rId29" o:title=""/>
           </v:shape>
         </w:pict>
@@ -8344,7 +8260,7 @@
           <w:position w:val="-62"/>
         </w:rPr>
         <w:pict w14:anchorId="3C93BEAD">
-          <v:shape id="_x0000_i1041" type="#_x0000_t75" style="width:255.45pt;height:68.85pt">
+          <v:shape id="_x0000_i1041" type="#_x0000_t75" style="width:255.5pt;height:69pt">
             <v:imagedata r:id="rId30" o:title=""/>
           </v:shape>
         </w:pict>
@@ -8673,201 +8589,178 @@
       <w:r>
         <w:t xml:space="preserve">Figure </w:t>
       </w:r>
+      <w:fldSimple w:instr=" SEQ Figure \* ARABIC ">
+        <w:r>
+          <w:rPr>
+            <w:noProof/>
+          </w:rPr>
+          <w:t>2</w:t>
+        </w:r>
+      </w:fldSimple>
+      <w:bookmarkEnd w:id="17"/>
+      <w:r>
+        <w:t>.</w:t>
+      </w:r>
       <w:proofErr w:type="gramEnd"/>
       <w:r>
+        <w:t xml:space="preserve"> Estimated egress time in an arbitrary building configuration for different building heights and solver time steps.</w:t>
+      </w:r>
+      <w:bookmarkEnd w:id="18"/>
+    </w:p>
+    <w:p/>
+    <w:p>
+      <w:r>
+        <w:t xml:space="preserve">The density equation used in the model is Eq. </w:t>
+      </w:r>
+      <w:r>
+        <w:t>(5)</w:t>
+      </w:r>
+      <w:r>
+        <w:t xml:space="preserve"> rather than </w:t>
+      </w:r>
+      <w:r>
+        <w:t>(6)</w:t>
+      </w:r>
+      <w:r>
+        <w:t xml:space="preserve"> si</w:t>
+      </w:r>
+      <w:r>
+        <w:t>nce it is operationally simpler. When the entry and exit are the same width as the cell (6) takes only 4 multiplications or divisions it takes 3 additions or subtractions</w:t>
+      </w:r>
+      <w:r>
+        <w:t>.</w:t>
+      </w:r>
+      <w:r>
+        <w:t xml:space="preserve"> </w:t>
+      </w:r>
+      <w:proofErr w:type="gramStart"/>
+      <w:r>
+        <w:t xml:space="preserve">Eq. (5) takes </w:t>
+      </w:r>
+      <w:r>
+        <w:t>5 multiplic</w:t>
+      </w:r>
+      <w:r>
+        <w:t>ations or division but only 1</w:t>
+      </w:r>
+      <w:r>
+        <w:t xml:space="preserve"> subtraction.</w:t>
+      </w:r>
+      <w:proofErr w:type="gramEnd"/>
+      <w:r>
+        <w:t xml:space="preserve"> </w:t>
+      </w:r>
+      <w:r>
+        <w:t xml:space="preserve">However, when the entry or exit width is different from the cell width or the flow of two cells are merging into one cell the implementation of (6) is significantly more difficult than (5). </w:t>
+      </w:r>
+      <w:r>
+        <w:t xml:space="preserve"> </w:t>
+      </w:r>
+    </w:p>
+    <w:p/>
+    <w:p>
+      <w:r>
+        <w:t>Because doors can constrain flow not only because of the width</w:t>
+      </w:r>
+      <w:r>
+        <w:t>,</w:t>
+      </w:r>
+      <w:r>
+        <w:t xml:space="preserve"> but also </w:t>
+      </w:r>
+      <w:r>
+        <w:t>due to</w:t>
+      </w:r>
+      <w:r>
+        <w:t xml:space="preserve"> </w:t>
+      </w:r>
+      <w:r>
+        <w:t xml:space="preserve">the use of </w:t>
+      </w:r>
+      <w:r>
+        <w:t xml:space="preserve">automatic </w:t>
+      </w:r>
+      <w:r>
+        <w:t>door closers</w:t>
+      </w:r>
+      <w:r>
+        <w:t>,</w:t>
+      </w:r>
+      <w:r>
+        <w:t xml:space="preserve"> which are </w:t>
+      </w:r>
+      <w:r>
+        <w:t>not considered in the model, t</w:t>
+      </w:r>
+      <w:r>
+        <w:t xml:space="preserve">he model </w:t>
+      </w:r>
+      <w:r>
+        <w:t>allows the user to specify a maximum flow rate in order to capture additional effects, if appropriate.</w:t>
+      </w:r>
+    </w:p>
+    <w:p>
+      <w:pPr>
+        <w:pStyle w:val="Heading2"/>
+      </w:pPr>
+      <w:bookmarkStart w:id="19" w:name="_Toc324143126"/>
+      <w:r>
+        <w:t>Elevators</w:t>
+      </w:r>
+      <w:bookmarkEnd w:id="19"/>
+    </w:p>
+    <w:p>
+      <w:r>
+        <w:t xml:space="preserve">The GSA has been interested in the use of elevators in emergency evacuations for </w:t>
+      </w:r>
+      <w:r>
+        <w:t>many years</w:t>
+      </w:r>
+      <w:r>
+        <w:t>. In 1992</w:t>
+      </w:r>
+      <w:r>
+        <w:t>, with GSA support,</w:t>
+      </w:r>
+      <w:r>
+        <w:t xml:space="preserve"> </w:t>
+      </w:r>
+      <w:proofErr w:type="spellStart"/>
+      <w:r>
+        <w:t>Klote</w:t>
+      </w:r>
+      <w:proofErr w:type="spellEnd"/>
+      <w:r>
+        <w:t xml:space="preserve"> and Alvord</w:t>
+      </w:r>
+      <w:r>
+        <w:t xml:space="preserve"> </w:t>
+      </w:r>
+      <w:r>
+        <w:t>[</w:t>
+      </w:r>
+      <w:r>
         <w:fldChar w:fldCharType="begin"/>
       </w:r>
       <w:r>
-        <w:instrText xml:space="preserve"> SEQ Figure \* ARABIC </w:instrText>
+        <w:instrText xml:space="preserve"> NOTEREF _Ref168970472 \h </w:instrText>
       </w:r>
       <w:r>
         <w:fldChar w:fldCharType="separate"/>
       </w:r>
       <w:r>
-        <w:rPr>
-          <w:noProof/>
-        </w:rPr>
-        <w:t>2</w:t>
-      </w:r>
-      <w:r>
-        <w:rPr>
-          <w:noProof/>
-        </w:rPr>
+        <w:t>10</w:t>
+      </w:r>
+      <w:r>
         <w:fldChar w:fldCharType="end"/>
       </w:r>
-      <w:bookmarkEnd w:id="17"/>
-      <w:proofErr w:type="gramStart"/>
-      <w:r>
-        <w:t>.</w:t>
-      </w:r>
-      <w:proofErr w:type="gramEnd"/>
-      <w:r>
-        <w:t xml:space="preserve"> Estimated egress time in an arbitrary building configuration for different building heights and solver time steps.</w:t>
-      </w:r>
-      <w:bookmarkEnd w:id="18"/>
-    </w:p>
-    <w:p/>
-    <w:p>
-      <w:r>
-        <w:t xml:space="preserve">The density equation used in the model is Eq. </w:t>
-      </w:r>
-      <w:r>
-        <w:t>(5)</w:t>
-      </w:r>
-      <w:r>
-        <w:t xml:space="preserve"> rather than </w:t>
-      </w:r>
-      <w:r>
-        <w:t>(6)</w:t>
-      </w:r>
-      <w:r>
-        <w:t xml:space="preserve"> si</w:t>
-      </w:r>
-      <w:r>
-        <w:t>nce it is operationally simpler. When the entry and exit are the same width as the cell (6) takes only 4 multiplications or divisions it takes 3 additions or subtractions</w:t>
-      </w:r>
-      <w:r>
-        <w:t>.</w:t>
-      </w:r>
-      <w:r>
-        <w:t xml:space="preserve"> </w:t>
-      </w:r>
-      <w:proofErr w:type="gramStart"/>
-      <w:r>
-        <w:t xml:space="preserve">Eq. (5) takes </w:t>
-      </w:r>
-      <w:r>
-        <w:t>5 multiplic</w:t>
-      </w:r>
-      <w:r>
-        <w:t>ations or division but only 1</w:t>
-      </w:r>
-      <w:r>
-        <w:t xml:space="preserve"> subtraction.</w:t>
-      </w:r>
-      <w:proofErr w:type="gramEnd"/>
-      <w:r>
-        <w:t xml:space="preserve"> </w:t>
-      </w:r>
-      <w:r>
-        <w:t xml:space="preserve">However, when the entry or exit width is different from the cell width or the </w:t>
-      </w:r>
-      <w:proofErr w:type="gramStart"/>
-      <w:r>
-        <w:t>flow of two cells are</w:t>
-      </w:r>
-      <w:proofErr w:type="gramEnd"/>
-      <w:r>
-        <w:t xml:space="preserve"> merging into one cell the implementation of (6) is significantly more difficult than (5). </w:t>
-      </w:r>
-      <w:r>
-        <w:t xml:space="preserve"> </w:t>
-      </w:r>
-    </w:p>
-    <w:p/>
-    <w:p>
-      <w:r>
-        <w:t>Because doors can constrain flow not only because of the width</w:t>
+      <w:r>
+        <w:t>] published a model of elevator evacuation</w:t>
       </w:r>
       <w:r>
         <w:t>,</w:t>
       </w:r>
       <w:r>
-        <w:t xml:space="preserve"> but also </w:t>
-      </w:r>
-      <w:r>
-        <w:t>due to</w:t>
-      </w:r>
-      <w:r>
-        <w:t xml:space="preserve"> </w:t>
-      </w:r>
-      <w:r>
-        <w:t xml:space="preserve">the use of </w:t>
-      </w:r>
-      <w:r>
-        <w:t xml:space="preserve">automatic </w:t>
-      </w:r>
-      <w:r>
-        <w:t>door closers</w:t>
-      </w:r>
-      <w:r>
-        <w:t>,</w:t>
-      </w:r>
-      <w:r>
-        <w:t xml:space="preserve"> which are </w:t>
-      </w:r>
-      <w:r>
-        <w:t>not considered in the model, t</w:t>
-      </w:r>
-      <w:r>
-        <w:t xml:space="preserve">he model </w:t>
-      </w:r>
-      <w:r>
-        <w:t>allows the user to specify a maximum flow rate in order to capture additional effects, if appropriate.</w:t>
-      </w:r>
-    </w:p>
-    <w:p>
-      <w:pPr>
-        <w:pStyle w:val="Heading2"/>
-      </w:pPr>
-      <w:bookmarkStart w:id="19" w:name="_Toc324143126"/>
-      <w:r>
-        <w:t>Elevators</w:t>
-      </w:r>
-      <w:bookmarkEnd w:id="19"/>
-    </w:p>
-    <w:p>
-      <w:r>
-        <w:t xml:space="preserve">The GSA has been interested in the use of elevators in emergency evacuations for </w:t>
-      </w:r>
-      <w:r>
-        <w:t>many years</w:t>
-      </w:r>
-      <w:r>
-        <w:t>. In 1992</w:t>
-      </w:r>
-      <w:r>
-        <w:t>, with GSA support,</w:t>
-      </w:r>
-      <w:r>
-        <w:t xml:space="preserve"> </w:t>
-      </w:r>
-      <w:proofErr w:type="spellStart"/>
-      <w:r>
-        <w:t>Klote</w:t>
-      </w:r>
-      <w:proofErr w:type="spellEnd"/>
-      <w:r>
-        <w:t xml:space="preserve"> and Alvord</w:t>
-      </w:r>
-      <w:r>
-        <w:t xml:space="preserve"> </w:t>
-      </w:r>
-      <w:r>
-        <w:t>[</w:t>
-      </w:r>
-      <w:r>
-        <w:fldChar w:fldCharType="begin"/>
-      </w:r>
-      <w:r>
-        <w:instrText xml:space="preserve"> NOTEREF _Ref168970472 \h </w:instrText>
-      </w:r>
-      <w:r>
-        <w:fldChar w:fldCharType="separate"/>
-      </w:r>
-      <w:r>
-        <w:t>10</w:t>
-      </w:r>
-      <w:r>
-        <w:fldChar w:fldCharType="end"/>
-      </w:r>
-      <w:r>
-        <w:t>] published a model of elevator evacuation</w:t>
-      </w:r>
-      <w:r>
-        <w:t>,</w:t>
-      </w:r>
-      <w:r>
         <w:t xml:space="preserve"> ELVAC</w:t>
       </w:r>
       <w:r>
@@ -8892,15 +8785,7 @@
       </w:pPr>
       <w:bookmarkStart w:id="20" w:name="_Toc324143127"/>
       <w:r>
-        <w:t xml:space="preserve">Review of </w:t>
-      </w:r>
-      <w:proofErr w:type="spellStart"/>
-      <w:r>
-        <w:t>Klote’s</w:t>
-      </w:r>
-      <w:proofErr w:type="spellEnd"/>
-      <w:r>
-        <w:t xml:space="preserve"> Elevator Model</w:t>
+        <w:t>Review of Klote’s Elevator Model</w:t>
       </w:r>
       <w:bookmarkEnd w:id="20"/>
     </w:p>
@@ -8929,7 +8814,7 @@
           <w:position w:val="-34"/>
         </w:rPr>
         <w:pict w14:anchorId="4E2B7C63">
-          <v:shape id="_x0000_i1042" type="#_x0000_t75" style="width:122.1pt;height:38.2pt">
+          <v:shape id="_x0000_i1042" type="#_x0000_t75" style="width:122pt;height:38pt">
             <v:imagedata r:id="rId32" o:title=""/>
           </v:shape>
         </w:pict>
@@ -8944,8 +8829,13 @@
     </w:p>
     <w:p/>
     <w:p>
-      <w:r>
-        <w:t xml:space="preserve">where </w:t>
+      <w:proofErr w:type="gramStart"/>
+      <w:r>
+        <w:t>where</w:t>
+      </w:r>
+      <w:proofErr w:type="gramEnd"/>
+      <w:r>
+        <w:t xml:space="preserve"> </w:t>
       </w:r>
       <w:proofErr w:type="spellStart"/>
       <w:r>
@@ -9074,83 +8964,85 @@
           <w:i/>
           <w:vertAlign w:val="subscript"/>
         </w:rPr>
+        <w:t>r,j</w:t>
+      </w:r>
+      <w:proofErr w:type="spellEnd"/>
+      <w:r>
+        <w:t xml:space="preserve"> is the total trip time for the </w:t>
+      </w:r>
+      <w:proofErr w:type="spellStart"/>
+      <w:r>
+        <w:t>j</w:t>
+      </w:r>
+      <w:r>
+        <w:rPr>
+          <w:vertAlign w:val="superscript"/>
+        </w:rPr>
+        <w:t>th</w:t>
+      </w:r>
+      <w:proofErr w:type="spellEnd"/>
+      <w:r>
+        <w:t xml:space="preserve"> trip to the </w:t>
+      </w:r>
+      <w:proofErr w:type="spellStart"/>
+      <w:r>
         <w:t>r</w:t>
       </w:r>
-      <w:proofErr w:type="gramStart"/>
+      <w:r>
+        <w:rPr>
+          <w:vertAlign w:val="superscript"/>
+        </w:rPr>
+        <w:t>th</w:t>
+      </w:r>
+      <w:proofErr w:type="spellEnd"/>
+      <w:r>
+        <w:t xml:space="preserve"> floor and </w:t>
+      </w:r>
+      <w:r>
+        <w:rPr>
+          <w:i/>
+        </w:rPr>
+        <w:t xml:space="preserve">(1 + </w:t>
+      </w:r>
+      <w:r>
+        <w:rPr>
+          <w:i/>
+        </w:rPr>
+        <w:sym w:font="Symbol" w:char="F068"/>
+      </w:r>
+      <w:r>
+        <w:rPr>
+          <w:i/>
+        </w:rPr>
+        <w:t>)</w:t>
+      </w:r>
+      <w:r>
+        <w:t xml:space="preserve"> is the trip inefficiency.</w:t>
+      </w:r>
+    </w:p>
+    <w:p/>
+    <w:p>
+      <w:r>
+        <w:t xml:space="preserve">The start up time, </w:t>
+      </w:r>
+      <w:r>
+        <w:rPr>
+          <w:i/>
+        </w:rPr>
+        <w:t>t</w:t>
+      </w:r>
       <w:r>
         <w:rPr>
           <w:i/>
           <w:vertAlign w:val="subscript"/>
         </w:rPr>
-        <w:t>,j</w:t>
-      </w:r>
-      <w:proofErr w:type="spellEnd"/>
-      <w:proofErr w:type="gramEnd"/>
-      <w:r>
-        <w:t xml:space="preserve"> is the total trip time for the </w:t>
-      </w:r>
-      <w:proofErr w:type="spellStart"/>
-      <w:r>
-        <w:t>j</w:t>
-      </w:r>
-      <w:r>
-        <w:rPr>
-          <w:vertAlign w:val="superscript"/>
-        </w:rPr>
-        <w:t>th</w:t>
-      </w:r>
-      <w:proofErr w:type="spellEnd"/>
-      <w:r>
-        <w:t xml:space="preserve"> trip to the </w:t>
-      </w:r>
-      <w:proofErr w:type="spellStart"/>
-      <w:r>
-        <w:t>r</w:t>
-      </w:r>
-      <w:r>
-        <w:rPr>
-          <w:vertAlign w:val="superscript"/>
-        </w:rPr>
-        <w:t>th</w:t>
-      </w:r>
-      <w:proofErr w:type="spellEnd"/>
-      <w:r>
-        <w:t xml:space="preserve"> floor and </w:t>
-      </w:r>
-      <w:r>
-        <w:rPr>
-          <w:i/>
-        </w:rPr>
-        <w:t xml:space="preserve">(1 + </w:t>
-      </w:r>
-      <w:r>
-        <w:rPr>
-          <w:i/>
-        </w:rPr>
-        <w:sym w:font="Symbol" w:char="F068"/>
-      </w:r>
-      <w:r>
-        <w:rPr>
-          <w:i/>
-        </w:rPr>
-        <w:t>)</w:t>
-      </w:r>
-      <w:r>
-        <w:t xml:space="preserve"> is the trip inefficiency.</w:t>
-      </w:r>
-    </w:p>
-    <w:p/>
-    <w:p>
-      <w:r>
-        <w:t xml:space="preserve">The </w:t>
-      </w:r>
-      <w:proofErr w:type="spellStart"/>
-      <w:r>
-        <w:t>start up</w:t>
-      </w:r>
-      <w:proofErr w:type="spellEnd"/>
-      <w:r>
-        <w:t xml:space="preserve"> time, </w:t>
+        <w:t>a</w:t>
+      </w:r>
+      <w:r>
+        <w:t xml:space="preserve">, is a user specified time when all the elevator cars are in the lobby ready to start the evacuation. The </w:t>
+      </w:r>
+      <w:r>
+        <w:t xml:space="preserve">evacuation time of the first floor lobby, </w:t>
       </w:r>
       <w:r>
         <w:rPr>
@@ -9163,29 +9055,8 @@
           <w:i/>
           <w:vertAlign w:val="subscript"/>
         </w:rPr>
-        <w:t>a</w:t>
-      </w:r>
-      <w:r>
-        <w:t xml:space="preserve">, is a user specified time when all the elevator cars are in the lobby ready to start the evacuation. The </w:t>
-      </w:r>
-      <w:r>
-        <w:t xml:space="preserve">evacuation time of the first floor lobby, </w:t>
-      </w:r>
-      <w:proofErr w:type="spellStart"/>
-      <w:r>
-        <w:rPr>
-          <w:i/>
-        </w:rPr>
-        <w:t>t</w:t>
-      </w:r>
-      <w:r>
-        <w:rPr>
-          <w:i/>
-          <w:vertAlign w:val="subscript"/>
-        </w:rPr>
         <w:t>o</w:t>
       </w:r>
-      <w:proofErr w:type="spellEnd"/>
       <w:r>
         <w:t xml:space="preserve">, is also a user specified time and represents the amount of time from when the last car unloads in the lobby till everyone has evacuated the building. </w:t>
       </w:r>
@@ -9212,7 +9083,7 @@
           <w:position w:val="-14"/>
         </w:rPr>
         <w:pict w14:anchorId="754FBD73">
-          <v:shape id="_x0000_i1043" type="#_x0000_t75" style="width:104.55pt;height:18.15pt">
+          <v:shape id="_x0000_i1043" type="#_x0000_t75" style="width:104.5pt;height:18pt">
             <v:imagedata r:id="rId33" o:title=""/>
           </v:shape>
         </w:pict>
@@ -9233,19 +9104,11 @@
       </w:pPr>
     </w:p>
     <w:p>
-      <w:proofErr w:type="gramStart"/>
       <w:r>
         <w:rPr>
           <w:position w:val="-14"/>
         </w:rPr>
-        <w:t>where</w:t>
-      </w:r>
-      <w:proofErr w:type="gramEnd"/>
-      <w:r>
-        <w:rPr>
-          <w:position w:val="-14"/>
-        </w:rPr>
-        <w:t xml:space="preserve"> </w:t>
+        <w:t xml:space="preserve">where </w:t>
       </w:r>
       <w:proofErr w:type="spellStart"/>
       <w:r>
@@ -9438,7 +9301,7 @@
           <w:position w:val="-44"/>
         </w:rPr>
         <w:pict w14:anchorId="0F23DCAA">
-          <v:shape id="_x0000_i1044" type="#_x0000_t75" style="width:51.95pt;height:49.45pt">
+          <v:shape id="_x0000_i1044" type="#_x0000_t75" style="width:52pt;height:49.5pt">
             <v:imagedata r:id="rId34" o:title=""/>
           </v:shape>
         </w:pict>
@@ -9460,16 +9323,11 @@
       <w:pPr>
         <w:pStyle w:val="EquationFormat"/>
       </w:pPr>
-      <w:proofErr w:type="gramStart"/>
       <w:r>
         <w:t>w</w:t>
       </w:r>
       <w:r>
-        <w:t>ith</w:t>
-      </w:r>
-      <w:proofErr w:type="gramEnd"/>
-      <w:r>
-        <w:t xml:space="preserve"> </w:t>
+        <w:t xml:space="preserve">ith </w:t>
       </w:r>
       <w:r>
         <w:rPr>
@@ -9509,7 +9367,7 @@
           <w:position w:val="-50"/>
         </w:rPr>
         <w:pict w14:anchorId="6DD53135">
-          <v:shape id="_x0000_i1045" type="#_x0000_t75" style="width:53.85pt;height:56.35pt">
+          <v:shape id="_x0000_i1045" type="#_x0000_t75" style="width:54pt;height:56.5pt">
             <v:imagedata r:id="rId35" o:title=""/>
           </v:shape>
         </w:pict>
@@ -9561,15 +9419,7 @@
       </w:r>
       <w:proofErr w:type="spellEnd"/>
       <w:r>
-        <w:t xml:space="preserve">, is less </w:t>
-      </w:r>
-      <w:proofErr w:type="spellStart"/>
-      <w:r>
-        <w:t>then</w:t>
-      </w:r>
-      <w:proofErr w:type="spellEnd"/>
-      <w:r>
-        <w:t xml:space="preserve"> the distance required to complete the acceleration/deceleration phase, </w:t>
+        <w:t xml:space="preserve">, is less then the distance required to complete the acceleration/deceleration phase, </w:t>
       </w:r>
       <w:r>
         <w:rPr>
@@ -9627,7 +9477,7 @@
           <w:position w:val="-96"/>
         </w:rPr>
         <w:pict w14:anchorId="26CDBB16">
-          <v:shape id="_x0000_i1046" type="#_x0000_t75" style="width:108.3pt;height:103.3pt">
+          <v:shape id="_x0000_i1046" type="#_x0000_t75" style="width:108.5pt;height:103.5pt">
             <v:imagedata r:id="rId36" o:title=""/>
           </v:shape>
         </w:pict>
@@ -9748,7 +9598,7 @@
           <w:position w:val="-48"/>
         </w:rPr>
         <w:pict w14:anchorId="3D8F0625">
-          <v:shape id="_x0000_i1047" type="#_x0000_t75" style="width:1in;height:53.85pt">
+          <v:shape id="_x0000_i1047" type="#_x0000_t75" style="width:1in;height:54pt">
             <v:imagedata r:id="rId37" o:title=""/>
           </v:shape>
         </w:pict>
@@ -9780,7 +9630,7 @@
           <w:position w:val="-50"/>
         </w:rPr>
         <w:pict w14:anchorId="32EB9A66">
-          <v:shape id="_x0000_i1048" type="#_x0000_t75" style="width:97.65pt;height:56.35pt">
+          <v:shape id="_x0000_i1048" type="#_x0000_t75" style="width:97.5pt;height:56.5pt">
             <v:imagedata r:id="rId38" o:title=""/>
           </v:shape>
         </w:pict>
@@ -9883,7 +9733,7 @@
           <w:position w:val="-30"/>
         </w:rPr>
         <w:pict w14:anchorId="138F168C">
-          <v:shape id="_x0000_i1049" type="#_x0000_t75" style="width:121.45pt;height:39.45pt">
+          <v:shape id="_x0000_i1049" type="#_x0000_t75" style="width:121.5pt;height:39.5pt">
             <v:imagedata r:id="rId39" o:title=""/>
           </v:shape>
         </w:pict>
@@ -9942,7 +9792,7 @@
           <w:position w:val="-48"/>
         </w:rPr>
         <w:pict w14:anchorId="7360A404">
-          <v:shape id="_x0000_i1050" type="#_x0000_t75" style="width:63.85pt;height:72.65pt">
+          <v:shape id="_x0000_i1050" type="#_x0000_t75" style="width:64pt;height:72.5pt">
             <v:imagedata r:id="rId40" o:title=""/>
           </v:shape>
         </w:pict>
@@ -10111,7 +9961,7 @@
           <w:position w:val="-46"/>
         </w:rPr>
         <w:pict w14:anchorId="5D811F45">
-          <v:shape id="_x0000_i1051" type="#_x0000_t75" style="width:79.5pt;height:52.6pt">
+          <v:shape id="_x0000_i1051" type="#_x0000_t75" style="width:79.5pt;height:52.5pt">
             <v:imagedata r:id="rId41" o:title=""/>
           </v:shape>
         </w:pict>
@@ -10290,7 +10140,7 @@
       </w:r>
       <w:r>
         <w:pict w14:anchorId="3D99709C">
-          <v:shape id="_x0000_i1052" type="#_x0000_t75" style="width:110.8pt;height:18.15pt">
+          <v:shape id="_x0000_i1052" type="#_x0000_t75" style="width:111pt;height:18pt">
             <v:imagedata r:id="rId42" o:title=""/>
           </v:shape>
         </w:pict>
@@ -10307,11 +10157,11 @@
     <w:p>
       <w:proofErr w:type="gramStart"/>
       <w:r>
-        <w:t>where ,</w:t>
+        <w:t>where</w:t>
       </w:r>
       <w:proofErr w:type="gramEnd"/>
       <w:r>
-        <w:t xml:space="preserve"> </w:t>
+        <w:t xml:space="preserve"> , </w:t>
       </w:r>
       <w:r>
         <w:rPr>
@@ -10336,7 +10186,7 @@
       </w:r>
       <w:r>
         <w:pict w14:anchorId="4281E2A5">
-          <v:shape id="_x0000_i1053" type="#_x0000_t75" style="width:61.35pt;height:13.15pt">
+          <v:shape id="_x0000_i1053" type="#_x0000_t75" style="width:61.5pt;height:13pt">
             <v:imagedata r:id="rId43" o:title=""/>
           </v:shape>
         </w:pict>
@@ -10392,11 +10242,16 @@
         </w:rPr>
         <w:sym w:font="Symbol" w:char="F065"/>
       </w:r>
+      <w:proofErr w:type="gramStart"/>
       <w:r>
         <w:t xml:space="preserve"> </w:t>
       </w:r>
       <w:r>
-        <w:t xml:space="preserve"> is 0.0</w:t>
+        <w:t xml:space="preserve"> is</w:t>
+      </w:r>
+      <w:proofErr w:type="gramEnd"/>
+      <w:r>
+        <w:t xml:space="preserve"> 0.0</w:t>
       </w:r>
       <w:r>
         <w:t>,</w:t>
@@ -10417,15 +10272,7 @@
         <w:sym w:font="Symbol" w:char="F067"/>
       </w:r>
       <w:r>
-        <w:t xml:space="preserve"> which is the variance from a standard 1200 mm (48 in) </w:t>
-      </w:r>
-      <w:proofErr w:type="gramStart"/>
-      <w:r>
-        <w:t>door.</w:t>
-      </w:r>
-      <w:proofErr w:type="gramEnd"/>
-      <w:r>
-        <w:t xml:space="preserve"> Values for gamma come from table 1 of the Appendix of </w:t>
+        <w:t xml:space="preserve"> which is the variance from a standard 1200 mm (48 in) door. Values for gamma come from table 1 of the Appendix of </w:t>
       </w:r>
       <w:proofErr w:type="spellStart"/>
       <w:r>
@@ -10482,7 +10329,7 @@
           <w:position w:val="-42"/>
         </w:rPr>
         <w:pict w14:anchorId="0BE0A2D8">
-          <v:shape id="_x0000_i1054" type="#_x0000_t75" style="width:177.2pt;height:48.85pt">
+          <v:shape id="_x0000_i1054" type="#_x0000_t75" style="width:177pt;height:49pt">
             <v:imagedata r:id="rId44" o:title=""/>
           </v:shape>
         </w:pict>
@@ -10976,6 +10823,96 @@
       <w:pPr>
         <w:pStyle w:val="Heading2"/>
       </w:pPr>
+      <w:r>
+        <w:t>File Menu</w:t>
+      </w:r>
+    </w:p>
+    <w:p>
+      <w:pPr>
+        <w:rPr>
+          <w:i/>
+        </w:rPr>
+      </w:pPr>
+      <w:r>
+        <w:t xml:space="preserve">At the top of the window the Egress Estimator has a single menu item, </w:t>
+      </w:r>
+      <w:r>
+        <w:rPr>
+          <w:b/>
+        </w:rPr>
+        <w:t>File</w:t>
+      </w:r>
+      <w:r>
+        <w:t xml:space="preserve">. Clicking on </w:t>
+      </w:r>
+      <w:r>
+        <w:rPr>
+          <w:b/>
+        </w:rPr>
+        <w:t>File</w:t>
+      </w:r>
+      <w:r>
+        <w:t xml:space="preserve"> drops down three sub menu items: </w:t>
+      </w:r>
+      <w:r>
+        <w:rPr>
+          <w:b/>
+        </w:rPr>
+        <w:t>New</w:t>
+      </w:r>
+      <w:r>
+        <w:t xml:space="preserve">, </w:t>
+      </w:r>
+      <w:r>
+        <w:rPr>
+          <w:b/>
+        </w:rPr>
+        <w:t>Open</w:t>
+      </w:r>
+      <w:r>
+        <w:t xml:space="preserve">, and </w:t>
+      </w:r>
+      <w:r>
+        <w:rPr>
+          <w:b/>
+        </w:rPr>
+        <w:t>Save</w:t>
+      </w:r>
+      <w:r>
+        <w:t xml:space="preserve">. Clicking on </w:t>
+      </w:r>
+      <w:r>
+        <w:rPr>
+          <w:b/>
+        </w:rPr>
+        <w:t>New</w:t>
+      </w:r>
+      <w:r>
+        <w:t xml:space="preserve"> resets all the fields to the default conditions. </w:t>
+      </w:r>
+      <w:r>
+        <w:rPr>
+          <w:b/>
+        </w:rPr>
+        <w:t>Open</w:t>
+      </w:r>
+      <w:r>
+        <w:t xml:space="preserve"> allows the user to select an Egress Estimator output file or saved file to set the initial conditions. </w:t>
+      </w:r>
+      <w:r>
+        <w:rPr>
+          <w:b/>
+        </w:rPr>
+        <w:t>Save</w:t>
+      </w:r>
+      <w:r>
+        <w:t xml:space="preserve"> allows the user to save the current initial conditions to a file without having to run a full simulation.</w:t>
+      </w:r>
+    </w:p>
+    <w:p>
+      <w:pPr>
+        <w:pStyle w:val="Heading2"/>
+      </w:pPr>
       <w:bookmarkStart w:id="26" w:name="_Toc324143131"/>
       <w:r>
         <w:t>Building and Population</w:t>
@@ -11036,6 +10973,7 @@
     <w:p/>
     <w:p>
       <w:r>
+        <w:lastRenderedPageBreak/>
         <w:t>For the estimates in this tool, the building is defined by the number of floors in the building, the number of occupants on each floor of the building, and the fraction of building occupants who use the elevators during evacuation.</w:t>
       </w:r>
     </w:p>
@@ -11220,75 +11158,585 @@
         <w:t>A sample building data file is shown below.  Note that you only need to include floor data that is different from the values already specified in the main input page for Egress Estimator. All other values and floors use the values specified on the main input page.</w:t>
       </w:r>
     </w:p>
-    <w:p/>
-    <w:p>
-      <w:pPr>
-        <w:jc w:val="center"/>
-      </w:pPr>
-      <w:r>
-        <w:rPr>
-          <w:noProof/>
-        </w:rPr>
-        <w:drawing>
-          <wp:inline distT="0" distB="0" distL="0" distR="0" wp14:anchorId="3ADFC244" wp14:editId="099241CA">
-            <wp:extent cx="5486400" cy="611221"/>
-            <wp:effectExtent l="0" t="0" r="0" b="0"/>
-            <wp:docPr id="39" name="Picture 39"/>
-            <wp:cNvGraphicFramePr>
-              <a:graphicFrameLocks xmlns:a="http://schemas.openxmlformats.org/drawingml/2006/main" noChangeAspect="1"/>
-            </wp:cNvGraphicFramePr>
-            <a:graphic xmlns:a="http://schemas.openxmlformats.org/drawingml/2006/main">
-              <a:graphicData uri="http://schemas.openxmlformats.org/drawingml/2006/picture">
-                <pic:pic xmlns:pic="http://schemas.openxmlformats.org/drawingml/2006/picture">
-                  <pic:nvPicPr>
-                    <pic:cNvPr id="0" name="Picture 33"/>
-                    <pic:cNvPicPr>
-                      <a:picLocks noChangeAspect="1" noChangeArrowheads="1"/>
-                    </pic:cNvPicPr>
-                  </pic:nvPicPr>
-                  <pic:blipFill>
-                    <a:blip r:embed="rId47">
-                      <a:extLst>
-                        <a:ext uri="{28A0092B-C50C-407E-A947-70E740481C1C}">
-                          <a14:useLocalDpi xmlns:a14="http://schemas.microsoft.com/office/drawing/2010/main" val="0"/>
-                        </a:ext>
-                      </a:extLst>
-                    </a:blip>
-                    <a:srcRect/>
-                    <a:stretch>
-                      <a:fillRect/>
-                    </a:stretch>
-                  </pic:blipFill>
-                  <pic:spPr bwMode="auto">
-                    <a:xfrm>
-                      <a:off x="0" y="0"/>
-                      <a:ext cx="5486400" cy="611221"/>
-                    </a:xfrm>
-                    <a:prstGeom prst="rect">
-                      <a:avLst/>
-                    </a:prstGeom>
-                    <a:noFill/>
-                    <a:ln>
-                      <a:noFill/>
-                    </a:ln>
-                  </pic:spPr>
-                </pic:pic>
-              </a:graphicData>
-            </a:graphic>
-          </wp:inline>
-        </w:drawing>
-      </w:r>
+    <w:tbl>
+      <w:tblPr>
+        <w:tblStyle w:val="TableGrid"/>
+        <w:tblW w:w="0" w:type="auto"/>
+        <w:tblLook w:val="04A0" w:firstRow="1" w:lastRow="0" w:firstColumn="1" w:lastColumn="0" w:noHBand="0" w:noVBand="1"/>
+      </w:tblPr>
+      <w:tblGrid>
+        <w:gridCol w:w="1476"/>
+        <w:gridCol w:w="1476"/>
+        <w:gridCol w:w="1476"/>
+        <w:gridCol w:w="1476"/>
+        <w:gridCol w:w="1476"/>
+        <w:gridCol w:w="1476"/>
+      </w:tblGrid>
+      <w:tr>
+        <w:tc>
+          <w:tcPr>
+            <w:tcW w:w="1476" w:type="dxa"/>
+          </w:tcPr>
+          <w:p>
+            <w:pPr>
+              <w:jc w:val="center"/>
+              <w:rPr>
+                <w:sz w:val="18"/>
+                <w:szCs w:val="18"/>
+              </w:rPr>
+            </w:pPr>
+            <w:r>
+              <w:rPr>
+                <w:sz w:val="18"/>
+                <w:szCs w:val="18"/>
+              </w:rPr>
+              <w:t>Start floor</w:t>
+            </w:r>
+            <w:r>
+              <w:rPr>
+                <w:sz w:val="18"/>
+                <w:szCs w:val="18"/>
+              </w:rPr>
+              <w:t xml:space="preserve"> </w:t>
+            </w:r>
+            <w:r>
+              <w:rPr>
+                <w:sz w:val="18"/>
+                <w:szCs w:val="18"/>
+              </w:rPr>
+              <w:t>(inclusive)</w:t>
+            </w:r>
+          </w:p>
+        </w:tc>
+        <w:tc>
+          <w:tcPr>
+            <w:tcW w:w="1476" w:type="dxa"/>
+          </w:tcPr>
+          <w:p>
+            <w:pPr>
+              <w:jc w:val="center"/>
+              <w:rPr>
+                <w:sz w:val="18"/>
+                <w:szCs w:val="18"/>
+              </w:rPr>
+            </w:pPr>
+            <w:r>
+              <w:rPr>
+                <w:sz w:val="18"/>
+                <w:szCs w:val="18"/>
+              </w:rPr>
+              <w:t>End floor</w:t>
+            </w:r>
+            <w:r>
+              <w:rPr>
+                <w:sz w:val="18"/>
+                <w:szCs w:val="18"/>
+              </w:rPr>
+              <w:t xml:space="preserve"> </w:t>
+            </w:r>
+            <w:r>
+              <w:rPr>
+                <w:sz w:val="18"/>
+                <w:szCs w:val="18"/>
+              </w:rPr>
+              <w:t>(inclusive)</w:t>
+            </w:r>
+          </w:p>
+        </w:tc>
+        <w:tc>
+          <w:tcPr>
+            <w:tcW w:w="1476" w:type="dxa"/>
+          </w:tcPr>
+          <w:p>
+            <w:pPr>
+              <w:jc w:val="center"/>
+              <w:rPr>
+                <w:sz w:val="18"/>
+                <w:szCs w:val="18"/>
+              </w:rPr>
+            </w:pPr>
+            <w:r>
+              <w:rPr>
+                <w:sz w:val="18"/>
+                <w:szCs w:val="18"/>
+              </w:rPr>
+              <w:t>Population on</w:t>
+            </w:r>
+            <w:r>
+              <w:rPr>
+                <w:sz w:val="18"/>
+                <w:szCs w:val="18"/>
+              </w:rPr>
+              <w:t xml:space="preserve"> </w:t>
+            </w:r>
+            <w:r>
+              <w:rPr>
+                <w:sz w:val="18"/>
+                <w:szCs w:val="18"/>
+              </w:rPr>
+              <w:t>floor</w:t>
+            </w:r>
+          </w:p>
+        </w:tc>
+        <w:tc>
+          <w:tcPr>
+            <w:tcW w:w="1476" w:type="dxa"/>
+          </w:tcPr>
+          <w:p>
+            <w:pPr>
+              <w:jc w:val="center"/>
+              <w:rPr>
+                <w:sz w:val="18"/>
+                <w:szCs w:val="18"/>
+              </w:rPr>
+            </w:pPr>
+            <w:r>
+              <w:rPr>
+                <w:sz w:val="18"/>
+                <w:szCs w:val="18"/>
+              </w:rPr>
+              <w:t xml:space="preserve">Fraction using </w:t>
+            </w:r>
+            <w:r>
+              <w:rPr>
+                <w:sz w:val="18"/>
+                <w:szCs w:val="18"/>
+              </w:rPr>
+              <w:t>elevator</w:t>
+            </w:r>
+          </w:p>
+        </w:tc>
+        <w:tc>
+          <w:tcPr>
+            <w:tcW w:w="1476" w:type="dxa"/>
+          </w:tcPr>
+          <w:p>
+            <w:pPr>
+              <w:jc w:val="center"/>
+              <w:rPr>
+                <w:sz w:val="18"/>
+                <w:szCs w:val="18"/>
+              </w:rPr>
+            </w:pPr>
+            <w:r>
+              <w:rPr>
+                <w:sz w:val="18"/>
+                <w:szCs w:val="18"/>
+              </w:rPr>
+              <w:t>Start of stair</w:t>
+            </w:r>
+            <w:r>
+              <w:rPr>
+                <w:sz w:val="18"/>
+                <w:szCs w:val="18"/>
+              </w:rPr>
+              <w:t xml:space="preserve"> </w:t>
+            </w:r>
+            <w:r>
+              <w:rPr>
+                <w:sz w:val="18"/>
+                <w:szCs w:val="18"/>
+              </w:rPr>
+              <w:t>evacuation</w:t>
+            </w:r>
+          </w:p>
+        </w:tc>
+        <w:tc>
+          <w:tcPr>
+            <w:tcW w:w="1476" w:type="dxa"/>
+          </w:tcPr>
+          <w:p>
+            <w:pPr>
+              <w:jc w:val="center"/>
+              <w:rPr>
+                <w:sz w:val="18"/>
+                <w:szCs w:val="18"/>
+              </w:rPr>
+            </w:pPr>
+            <w:r>
+              <w:rPr>
+                <w:sz w:val="18"/>
+                <w:szCs w:val="18"/>
+              </w:rPr>
+              <w:t>Start of elevator</w:t>
+            </w:r>
+            <w:r>
+              <w:rPr>
+                <w:sz w:val="18"/>
+                <w:szCs w:val="18"/>
+              </w:rPr>
+              <w:t xml:space="preserve"> evacuation</w:t>
+            </w:r>
+          </w:p>
+        </w:tc>
+      </w:tr>
+      <w:tr>
+        <w:tc>
+          <w:tcPr>
+            <w:tcW w:w="1476" w:type="dxa"/>
+          </w:tcPr>
+          <w:p>
+            <w:pPr>
+              <w:jc w:val="center"/>
+              <w:rPr>
+                <w:sz w:val="18"/>
+                <w:szCs w:val="18"/>
+              </w:rPr>
+            </w:pPr>
+            <w:r>
+              <w:rPr>
+                <w:sz w:val="18"/>
+                <w:szCs w:val="18"/>
+              </w:rPr>
+              <w:t>2</w:t>
+            </w:r>
+          </w:p>
+        </w:tc>
+        <w:tc>
+          <w:tcPr>
+            <w:tcW w:w="1476" w:type="dxa"/>
+          </w:tcPr>
+          <w:p>
+            <w:pPr>
+              <w:jc w:val="center"/>
+              <w:rPr>
+                <w:sz w:val="18"/>
+                <w:szCs w:val="18"/>
+              </w:rPr>
+            </w:pPr>
+            <w:r>
+              <w:rPr>
+                <w:sz w:val="18"/>
+                <w:szCs w:val="18"/>
+              </w:rPr>
+              <w:t>2</w:t>
+            </w:r>
+          </w:p>
+        </w:tc>
+        <w:tc>
+          <w:tcPr>
+            <w:tcW w:w="1476" w:type="dxa"/>
+          </w:tcPr>
+          <w:p>
+            <w:pPr>
+              <w:jc w:val="center"/>
+              <w:rPr>
+                <w:sz w:val="18"/>
+                <w:szCs w:val="18"/>
+              </w:rPr>
+            </w:pPr>
+            <w:r>
+              <w:rPr>
+                <w:sz w:val="18"/>
+                <w:szCs w:val="18"/>
+              </w:rPr>
+              <w:t>100</w:t>
+            </w:r>
+          </w:p>
+        </w:tc>
+        <w:tc>
+          <w:tcPr>
+            <w:tcW w:w="1476" w:type="dxa"/>
+          </w:tcPr>
+          <w:p>
+            <w:pPr>
+              <w:jc w:val="center"/>
+              <w:rPr>
+                <w:sz w:val="18"/>
+                <w:szCs w:val="18"/>
+              </w:rPr>
+            </w:pPr>
+            <w:r>
+              <w:rPr>
+                <w:sz w:val="18"/>
+                <w:szCs w:val="18"/>
+              </w:rPr>
+              <w:t>0</w:t>
+            </w:r>
+          </w:p>
+        </w:tc>
+        <w:tc>
+          <w:tcPr>
+            <w:tcW w:w="1476" w:type="dxa"/>
+          </w:tcPr>
+          <w:p>
+            <w:pPr>
+              <w:jc w:val="center"/>
+              <w:rPr>
+                <w:sz w:val="18"/>
+                <w:szCs w:val="18"/>
+              </w:rPr>
+            </w:pPr>
+            <w:r>
+              <w:rPr>
+                <w:sz w:val="18"/>
+                <w:szCs w:val="18"/>
+              </w:rPr>
+              <w:t>0</w:t>
+            </w:r>
+          </w:p>
+        </w:tc>
+        <w:tc>
+          <w:tcPr>
+            <w:tcW w:w="1476" w:type="dxa"/>
+          </w:tcPr>
+          <w:p>
+            <w:pPr>
+              <w:jc w:val="center"/>
+              <w:rPr>
+                <w:sz w:val="18"/>
+                <w:szCs w:val="18"/>
+              </w:rPr>
+            </w:pPr>
+            <w:r>
+              <w:rPr>
+                <w:sz w:val="18"/>
+                <w:szCs w:val="18"/>
+              </w:rPr>
+              <w:t>0</w:t>
+            </w:r>
+          </w:p>
+        </w:tc>
+      </w:tr>
+      <w:tr>
+        <w:tc>
+          <w:tcPr>
+            <w:tcW w:w="1476" w:type="dxa"/>
+          </w:tcPr>
+          <w:p>
+            <w:pPr>
+              <w:jc w:val="center"/>
+              <w:rPr>
+                <w:sz w:val="18"/>
+                <w:szCs w:val="18"/>
+              </w:rPr>
+            </w:pPr>
+            <w:r>
+              <w:rPr>
+                <w:sz w:val="18"/>
+                <w:szCs w:val="18"/>
+              </w:rPr>
+              <w:t>10</w:t>
+            </w:r>
+          </w:p>
+        </w:tc>
+        <w:tc>
+          <w:tcPr>
+            <w:tcW w:w="1476" w:type="dxa"/>
+          </w:tcPr>
+          <w:p>
+            <w:pPr>
+              <w:jc w:val="center"/>
+              <w:rPr>
+                <w:sz w:val="18"/>
+                <w:szCs w:val="18"/>
+              </w:rPr>
+            </w:pPr>
+            <w:r>
+              <w:rPr>
+                <w:sz w:val="18"/>
+                <w:szCs w:val="18"/>
+              </w:rPr>
+              <w:t>15</w:t>
+            </w:r>
+          </w:p>
+        </w:tc>
+        <w:tc>
+          <w:tcPr>
+            <w:tcW w:w="1476" w:type="dxa"/>
+          </w:tcPr>
+          <w:p>
+            <w:pPr>
+              <w:jc w:val="center"/>
+              <w:rPr>
+                <w:sz w:val="18"/>
+                <w:szCs w:val="18"/>
+              </w:rPr>
+            </w:pPr>
+            <w:r>
+              <w:rPr>
+                <w:sz w:val="18"/>
+                <w:szCs w:val="18"/>
+              </w:rPr>
+              <w:t>30</w:t>
+            </w:r>
+          </w:p>
+        </w:tc>
+        <w:tc>
+          <w:tcPr>
+            <w:tcW w:w="1476" w:type="dxa"/>
+          </w:tcPr>
+          <w:p>
+            <w:pPr>
+              <w:jc w:val="center"/>
+              <w:rPr>
+                <w:sz w:val="18"/>
+                <w:szCs w:val="18"/>
+              </w:rPr>
+            </w:pPr>
+            <w:r>
+              <w:rPr>
+                <w:sz w:val="18"/>
+                <w:szCs w:val="18"/>
+              </w:rPr>
+              <w:t>1</w:t>
+            </w:r>
+          </w:p>
+        </w:tc>
+        <w:tc>
+          <w:tcPr>
+            <w:tcW w:w="1476" w:type="dxa"/>
+          </w:tcPr>
+          <w:p>
+            <w:pPr>
+              <w:jc w:val="center"/>
+              <w:rPr>
+                <w:sz w:val="18"/>
+                <w:szCs w:val="18"/>
+              </w:rPr>
+            </w:pPr>
+            <w:r>
+              <w:rPr>
+                <w:sz w:val="18"/>
+                <w:szCs w:val="18"/>
+              </w:rPr>
+              <w:t>0</w:t>
+            </w:r>
+          </w:p>
+        </w:tc>
+        <w:tc>
+          <w:tcPr>
+            <w:tcW w:w="1476" w:type="dxa"/>
+          </w:tcPr>
+          <w:p>
+            <w:pPr>
+              <w:jc w:val="center"/>
+              <w:rPr>
+                <w:sz w:val="18"/>
+                <w:szCs w:val="18"/>
+              </w:rPr>
+            </w:pPr>
+            <w:r>
+              <w:rPr>
+                <w:sz w:val="18"/>
+                <w:szCs w:val="18"/>
+              </w:rPr>
+              <w:t>0</w:t>
+            </w:r>
+          </w:p>
+        </w:tc>
+      </w:tr>
+      <w:tr>
+        <w:tc>
+          <w:tcPr>
+            <w:tcW w:w="1476" w:type="dxa"/>
+          </w:tcPr>
+          <w:p>
+            <w:pPr>
+              <w:jc w:val="center"/>
+              <w:rPr>
+                <w:sz w:val="18"/>
+                <w:szCs w:val="18"/>
+              </w:rPr>
+            </w:pPr>
+            <w:r>
+              <w:rPr>
+                <w:sz w:val="18"/>
+                <w:szCs w:val="18"/>
+              </w:rPr>
+              <w:t>End</w:t>
+            </w:r>
+          </w:p>
+        </w:tc>
+        <w:tc>
+          <w:tcPr>
+            <w:tcW w:w="1476" w:type="dxa"/>
+          </w:tcPr>
+          <w:p>
+            <w:pPr>
+              <w:jc w:val="center"/>
+              <w:rPr>
+                <w:sz w:val="18"/>
+                <w:szCs w:val="18"/>
+              </w:rPr>
+            </w:pPr>
+          </w:p>
+        </w:tc>
+        <w:tc>
+          <w:tcPr>
+            <w:tcW w:w="1476" w:type="dxa"/>
+          </w:tcPr>
+          <w:p>
+            <w:pPr>
+              <w:jc w:val="center"/>
+              <w:rPr>
+                <w:sz w:val="18"/>
+                <w:szCs w:val="18"/>
+              </w:rPr>
+            </w:pPr>
+          </w:p>
+        </w:tc>
+        <w:tc>
+          <w:tcPr>
+            <w:tcW w:w="1476" w:type="dxa"/>
+          </w:tcPr>
+          <w:p>
+            <w:pPr>
+              <w:jc w:val="center"/>
+              <w:rPr>
+                <w:sz w:val="18"/>
+                <w:szCs w:val="18"/>
+              </w:rPr>
+            </w:pPr>
+          </w:p>
+        </w:tc>
+        <w:tc>
+          <w:tcPr>
+            <w:tcW w:w="1476" w:type="dxa"/>
+          </w:tcPr>
+          <w:p>
+            <w:pPr>
+              <w:jc w:val="center"/>
+              <w:rPr>
+                <w:sz w:val="18"/>
+                <w:szCs w:val="18"/>
+              </w:rPr>
+            </w:pPr>
+          </w:p>
+        </w:tc>
+        <w:tc>
+          <w:tcPr>
+            <w:tcW w:w="1476" w:type="dxa"/>
+          </w:tcPr>
+          <w:p>
+            <w:pPr>
+              <w:jc w:val="center"/>
+              <w:rPr>
+                <w:sz w:val="18"/>
+                <w:szCs w:val="18"/>
+              </w:rPr>
+            </w:pPr>
+          </w:p>
+        </w:tc>
+      </w:tr>
+    </w:tbl>
+    <w:p>
+      <w:r>
+        <w:t>The first cell of the row after all input is made has to have the word “End” and the program is case sensitive. All information in cells on that row or subsequent rows will be ignored.</w:t>
+      </w:r>
+      <w:bookmarkStart w:id="27" w:name="_GoBack"/>
+      <w:bookmarkEnd w:id="27"/>
     </w:p>
     <w:p>
       <w:pPr>
         <w:pStyle w:val="Heading2"/>
       </w:pPr>
-      <w:bookmarkStart w:id="27" w:name="_Toc324143132"/>
+      <w:bookmarkStart w:id="28" w:name="_Toc324143132"/>
       <w:r>
         <w:lastRenderedPageBreak/>
         <w:t>Stairwell Inputs</w:t>
       </w:r>
-      <w:bookmarkEnd w:id="27"/>
+      <w:bookmarkEnd w:id="28"/>
     </w:p>
     <w:p>
       <w:pPr>
@@ -11315,7 +11763,7 @@
                     <pic:cNvPicPr/>
                   </pic:nvPicPr>
                   <pic:blipFill>
-                    <a:blip r:embed="rId48">
+                    <a:blip r:embed="rId47">
                       <a:extLst>
                         <a:ext uri="{28A0092B-C50C-407E-A947-70E740481C1C}">
                           <a14:useLocalDpi xmlns:a14="http://schemas.microsoft.com/office/drawing/2010/main" val="0"/>
@@ -11623,62 +12071,64 @@
           <w:b/>
         </w:rPr>
         <w:lastRenderedPageBreak/>
-        <w:t xml:space="preserve">Flights of Stairs </w:t>
-      </w:r>
-      <w:proofErr w:type="gramStart"/>
-      <w:r>
+        <w:t>Flights of Stairs Per Floor:</w:t>
+      </w:r>
+      <w:r>
+        <w:t xml:space="preserve"> Input the typical number of flights of stairs from (landing to landing) between floors. For this tool, all flights of stairs are assumed to be identical throughout the building.</w:t>
+      </w:r>
+    </w:p>
+    <w:p>
+      <w:pPr>
         <w:rPr>
           <w:b/>
         </w:rPr>
-        <w:t>Per</w:t>
-      </w:r>
-      <w:proofErr w:type="gramEnd"/>
+      </w:pPr>
+    </w:p>
+    <w:p>
       <w:r>
         <w:rPr>
           <w:b/>
         </w:rPr>
-        <w:t xml:space="preserve"> Floor:</w:t>
-      </w:r>
-      <w:r>
-        <w:t xml:space="preserve"> Input the typical number of flights of stairs from (landing to landing) between floors. For this tool, all flights of stairs are assumed to be identical throughout the building.</w:t>
-      </w:r>
-    </w:p>
-    <w:p>
-      <w:pPr>
+        <w:t>Number of Stairs Per F</w:t>
+      </w:r>
+      <w:r>
         <w:rPr>
           <w:b/>
         </w:rPr>
-      </w:pPr>
-    </w:p>
-    <w:p>
-      <w:r>
+        <w:t>light:</w:t>
+      </w:r>
+      <w:r>
+        <w:t xml:space="preserve"> Input the number of stairs in each flight of stairs. For this tool, the number of stairs in each flight is assumed to be the same throughout the building.</w:t>
+      </w:r>
+    </w:p>
+    <w:p>
+      <w:pPr>
         <w:rPr>
           <w:b/>
         </w:rPr>
-        <w:t xml:space="preserve">Number of Stairs </w:t>
-      </w:r>
-      <w:proofErr w:type="gramStart"/>
+      </w:pPr>
+    </w:p>
+    <w:p>
       <w:r>
         <w:rPr>
           <w:b/>
         </w:rPr>
-        <w:t>Per</w:t>
-      </w:r>
-      <w:proofErr w:type="gramEnd"/>
+        <w:t>Stair Riser Height (m</w:t>
+      </w:r>
       <w:r>
         <w:rPr>
           <w:b/>
         </w:rPr>
-        <w:t xml:space="preserve"> F</w:t>
+        <w:t>m</w:t>
       </w:r>
       <w:r>
         <w:rPr>
           <w:b/>
         </w:rPr>
-        <w:t>light:</w:t>
-      </w:r>
-      <w:r>
-        <w:t xml:space="preserve"> Input the number of stairs in each flight of stairs. For this tool, the number of stairs in each flight is assumed to be the same throughout the building.</w:t>
+        <w:t>):</w:t>
+      </w:r>
+      <w:r>
+        <w:t xml:space="preserve"> Input the height of each stair measured from tread to tread.</w:t>
       </w:r>
     </w:p>
     <w:p>
@@ -11693,7 +12143,7 @@
         <w:rPr>
           <w:b/>
         </w:rPr>
-        <w:t>Stair Riser Height (m</w:t>
+        <w:t>Stair Tread Depth (m</w:t>
       </w:r>
       <w:r>
         <w:rPr>
@@ -11705,10 +12155,10 @@
         <w:rPr>
           <w:b/>
         </w:rPr>
-        <w:t>):</w:t>
-      </w:r>
-      <w:r>
-        <w:t xml:space="preserve"> Input the height of each stair measured from tread to tread.</w:t>
+        <w:t xml:space="preserve">): </w:t>
+      </w:r>
+      <w:r>
+        <w:t>Input the size from front to back of each stair tread.</w:t>
       </w:r>
     </w:p>
     <w:p>
@@ -11723,98 +12173,213 @@
         <w:rPr>
           <w:b/>
         </w:rPr>
-        <w:t>Stair Tread Depth (m</w:t>
+        <w:t>Maximum Rate Occupants C</w:t>
       </w:r>
       <w:r>
         <w:rPr>
           <w:b/>
         </w:rPr>
-        <w:t>m</w:t>
-      </w:r>
-      <w:r>
+        <w:t>an Enter Stairwell (people/s):</w:t>
+      </w:r>
+      <w:r>
+        <w:t xml:space="preserve"> </w:t>
+      </w:r>
+      <w:r>
+        <w:t>Gwynne et al found that the typical flow rate through a door with a closer is 0.92 people/</w:t>
+      </w:r>
+      <w:r>
+        <w:t>(m s</w:t>
+      </w:r>
+      <w:r>
+        <w:t>) [</w:t>
+      </w:r>
+      <w:bookmarkStart w:id="29" w:name="_Ref177379684"/>
+      <w:r>
+        <w:rPr>
+          <w:rStyle w:val="EndnoteReference"/>
+        </w:rPr>
+        <w:endnoteReference w:id="15"/>
+      </w:r>
+      <w:bookmarkEnd w:id="29"/>
+      <w:r>
+        <w:t>]</w:t>
+      </w:r>
+      <w:r>
+        <w:t xml:space="preserve">. If there are multiple doorways opening onto the stairwell or obstructions to entering the </w:t>
+      </w:r>
+      <w:r>
+        <w:t>corridor</w:t>
+      </w:r>
+      <w:r>
+        <w:t>, this value may be increased or decre</w:t>
+      </w:r>
+      <w:r>
+        <w:t>ased as appropriate.  The SPFE H</w:t>
+      </w:r>
+      <w:r>
+        <w:t>andboo</w:t>
+      </w:r>
+      <w:r>
+        <w:t>k</w:t>
+      </w:r>
+      <w:r>
+        <w:t xml:space="preserve"> </w:t>
+      </w:r>
+      <w:r>
+        <w:t>[</w:t>
+      </w:r>
+      <w:r>
+        <w:fldChar w:fldCharType="begin"/>
+      </w:r>
+      <w:r>
+        <w:instrText xml:space="preserve"> NOTEREF _Ref178393406 \h </w:instrText>
+      </w:r>
+      <w:r>
+        <w:fldChar w:fldCharType="separate"/>
+      </w:r>
+      <w:r>
+        <w:t>6</w:t>
+      </w:r>
+      <w:r>
+        <w:fldChar w:fldCharType="end"/>
+      </w:r>
+      <w:r>
+        <w:t xml:space="preserve">] </w:t>
+      </w:r>
+      <w:r>
+        <w:t>includes additional information on movement speed as a function of width and occupant density.</w:t>
+      </w:r>
+    </w:p>
+    <w:p>
+      <w:pPr>
         <w:rPr>
           <w:b/>
         </w:rPr>
-        <w:t xml:space="preserve">): </w:t>
-      </w:r>
-      <w:r>
-        <w:t>Input the size from front to back of each stair tread.</w:t>
-      </w:r>
-    </w:p>
-    <w:p>
-      <w:pPr>
+      </w:pPr>
+    </w:p>
+    <w:p>
+      <w:r>
         <w:rPr>
           <w:b/>
         </w:rPr>
-      </w:pPr>
-    </w:p>
-    <w:p>
-      <w:r>
+        <w:t>Maximum Rate Occupants Can Leave Stairwell (people/s):</w:t>
+      </w:r>
+      <w:r>
+        <w:t xml:space="preserve"> </w:t>
+      </w:r>
+      <w:r>
+        <w:t xml:space="preserve">Gwynne et al found that the typical flow rate through a door with a closer is 0.92 people/(m s) </w:t>
+      </w:r>
+      <w:r>
+        <w:t>[</w:t>
+      </w:r>
+      <w:r>
+        <w:fldChar w:fldCharType="begin"/>
+      </w:r>
+      <w:r>
+        <w:instrText xml:space="preserve"> NOTEREF _Ref177379684 \h </w:instrText>
+      </w:r>
+      <w:r>
+        <w:fldChar w:fldCharType="separate"/>
+      </w:r>
+      <w:r>
+        <w:t>14</w:t>
+      </w:r>
+      <w:r>
+        <w:fldChar w:fldCharType="end"/>
+      </w:r>
+      <w:r>
+        <w:t>]</w:t>
+      </w:r>
+      <w:r>
+        <w:t>.</w:t>
+      </w:r>
+      <w:r>
+        <w:t xml:space="preserve"> If there are multiple doorways opening from the stairwell or obstructions when leaving the </w:t>
+      </w:r>
+      <w:r>
+        <w:t>corridor</w:t>
+      </w:r>
+      <w:r>
+        <w:t>, this value may be increased or decreased as appropriate.  The SPFE handbo</w:t>
+      </w:r>
+      <w:r>
+        <w:t>ok [</w:t>
+      </w:r>
+      <w:r>
+        <w:fldChar w:fldCharType="begin"/>
+      </w:r>
+      <w:r>
+        <w:instrText xml:space="preserve"> NOTEREF _Ref178393406 \h </w:instrText>
+      </w:r>
+      <w:r>
+        <w:fldChar w:fldCharType="separate"/>
+      </w:r>
+      <w:r>
+        <w:t>6</w:t>
+      </w:r>
+      <w:r>
+        <w:fldChar w:fldCharType="end"/>
+      </w:r>
+      <w:r>
+        <w:t xml:space="preserve">] </w:t>
+      </w:r>
+      <w:r>
+        <w:t>includes additional information on movement speed as a function of width and occupant density.</w:t>
+      </w:r>
+    </w:p>
+    <w:p>
+      <w:pPr>
         <w:rPr>
           <w:b/>
         </w:rPr>
-        <w:t>Maximum Rate Occupants C</w:t>
-      </w:r>
+      </w:pPr>
+    </w:p>
+    <w:p>
       <w:r>
         <w:rPr>
           <w:b/>
         </w:rPr>
-        <w:t>an Enter Stairwell (people/s):</w:t>
-      </w:r>
-      <w:r>
-        <w:t xml:space="preserve"> </w:t>
-      </w:r>
-      <w:r>
-        <w:t>Gwynne et al found that the typical flow rate through a door with a closer is 0.92 people</w:t>
-      </w:r>
-      <w:proofErr w:type="gramStart"/>
-      <w:r>
-        <w:t>/</w:t>
-      </w:r>
-      <w:r>
-        <w:t>(</w:t>
-      </w:r>
-      <w:proofErr w:type="gramEnd"/>
-      <w:r>
-        <w:t>m s</w:t>
-      </w:r>
-      <w:r>
-        <w:t>) [</w:t>
-      </w:r>
-      <w:bookmarkStart w:id="28" w:name="_Ref177379684"/>
-      <w:r>
-        <w:rPr>
-          <w:rStyle w:val="EndnoteReference"/>
-        </w:rPr>
-        <w:endnoteReference w:id="15"/>
-      </w:r>
-      <w:bookmarkEnd w:id="28"/>
-      <w:r>
-        <w:t>]</w:t>
-      </w:r>
-      <w:r>
-        <w:t xml:space="preserve">. If there are multiple doorways opening onto the stairwell or obstructions to entering the </w:t>
-      </w:r>
-      <w:r>
-        <w:t>corridor</w:t>
-      </w:r>
-      <w:r>
-        <w:t>, this value may be increased or decre</w:t>
-      </w:r>
-      <w:r>
-        <w:t>ased as appropriate.  The SPFE H</w:t>
-      </w:r>
-      <w:r>
-        <w:t>andboo</w:t>
-      </w:r>
-      <w:r>
-        <w:t>k</w:t>
-      </w:r>
-      <w:r>
-        <w:t xml:space="preserve"> </w:t>
-      </w:r>
-      <w:r>
-        <w:t>[</w:t>
+        <w:t>Distance to Exit Discharge (m):</w:t>
+      </w:r>
+      <w:r>
+        <w:t xml:space="preserve"> Input the length of the exit corridor from the stairs to the building exit or another point of safety.</w:t>
+      </w:r>
+    </w:p>
+    <w:p>
+      <w:pPr>
+        <w:rPr>
+          <w:b/>
+        </w:rPr>
+      </w:pPr>
+    </w:p>
+    <w:p>
+      <w:r>
+        <w:rPr>
+          <w:b/>
+        </w:rPr>
+        <w:t>Exit Width (m):</w:t>
+      </w:r>
+      <w:r>
+        <w:t xml:space="preserve"> Input the width of the exit from the stairs.</w:t>
+      </w:r>
+    </w:p>
+    <w:p>
+      <w:pPr>
+        <w:rPr>
+          <w:b/>
+        </w:rPr>
+      </w:pPr>
+    </w:p>
+    <w:p>
+      <w:r>
+        <w:rPr>
+          <w:b/>
+        </w:rPr>
+        <w:t>Maximum Rate Occupants Can Leave Exit Discharge (people/s):</w:t>
+      </w:r>
+      <w:r>
+        <w:t xml:space="preserve"> A typical value for flow through a single doorway is 1 person/s. If there are multiple doorways opening onto the corridor or obstructions to entering the corridor, this value may be increased or decreased as appropriate.  The SPFE handbook [</w:t>
       </w:r>
       <w:r>
         <w:fldChar w:fldCharType="begin"/>
@@ -11832,167 +12397,6 @@
         <w:fldChar w:fldCharType="end"/>
       </w:r>
       <w:r>
-        <w:t xml:space="preserve">] </w:t>
-      </w:r>
-      <w:r>
-        <w:t>includes additional information on movement speed as a function of width and occupant density.</w:t>
-      </w:r>
-    </w:p>
-    <w:p>
-      <w:pPr>
-        <w:rPr>
-          <w:b/>
-        </w:rPr>
-      </w:pPr>
-    </w:p>
-    <w:p>
-      <w:r>
-        <w:rPr>
-          <w:b/>
-        </w:rPr>
-        <w:t>Maximum Rate Occupants Can Leave Stairwell (people/s):</w:t>
-      </w:r>
-      <w:r>
-        <w:t xml:space="preserve"> </w:t>
-      </w:r>
-      <w:r>
-        <w:t>Gwynne et al found that the typical flow rate through a door with a closer is 0.92 people</w:t>
-      </w:r>
-      <w:proofErr w:type="gramStart"/>
-      <w:r>
-        <w:t>/(</w:t>
-      </w:r>
-      <w:proofErr w:type="gramEnd"/>
-      <w:r>
-        <w:t xml:space="preserve">m s) </w:t>
-      </w:r>
-      <w:r>
-        <w:t>[</w:t>
-      </w:r>
-      <w:r>
-        <w:fldChar w:fldCharType="begin"/>
-      </w:r>
-      <w:r>
-        <w:instrText xml:space="preserve"> NOTEREF _Ref177379684 \h </w:instrText>
-      </w:r>
-      <w:r>
-        <w:fldChar w:fldCharType="separate"/>
-      </w:r>
-      <w:r>
-        <w:t>14</w:t>
-      </w:r>
-      <w:r>
-        <w:fldChar w:fldCharType="end"/>
-      </w:r>
-      <w:r>
-        <w:t>]</w:t>
-      </w:r>
-      <w:r>
-        <w:t>.</w:t>
-      </w:r>
-      <w:r>
-        <w:t xml:space="preserve"> If there are multiple doorways opening from the stairwell or obstructions when leaving the </w:t>
-      </w:r>
-      <w:r>
-        <w:t>corridor</w:t>
-      </w:r>
-      <w:r>
-        <w:t>, this value may be increased or decreased as appropriate.  The SPFE handbo</w:t>
-      </w:r>
-      <w:r>
-        <w:t>ok [</w:t>
-      </w:r>
-      <w:r>
-        <w:fldChar w:fldCharType="begin"/>
-      </w:r>
-      <w:r>
-        <w:instrText xml:space="preserve"> NOTEREF _Ref178393406 \h </w:instrText>
-      </w:r>
-      <w:r>
-        <w:fldChar w:fldCharType="separate"/>
-      </w:r>
-      <w:r>
-        <w:t>6</w:t>
-      </w:r>
-      <w:r>
-        <w:fldChar w:fldCharType="end"/>
-      </w:r>
-      <w:r>
-        <w:t xml:space="preserve">] </w:t>
-      </w:r>
-      <w:r>
-        <w:t>includes additional information on movement speed as a function of width and occupant density.</w:t>
-      </w:r>
-    </w:p>
-    <w:p>
-      <w:pPr>
-        <w:rPr>
-          <w:b/>
-        </w:rPr>
-      </w:pPr>
-    </w:p>
-    <w:p>
-      <w:r>
-        <w:rPr>
-          <w:b/>
-        </w:rPr>
-        <w:t>Distance to Exit Discharge (m):</w:t>
-      </w:r>
-      <w:r>
-        <w:t xml:space="preserve"> Input the length of the exit corridor from the stairs to the building exit or another point of safety.</w:t>
-      </w:r>
-    </w:p>
-    <w:p>
-      <w:pPr>
-        <w:rPr>
-          <w:b/>
-        </w:rPr>
-      </w:pPr>
-    </w:p>
-    <w:p>
-      <w:r>
-        <w:rPr>
-          <w:b/>
-        </w:rPr>
-        <w:t>Exit Width (m):</w:t>
-      </w:r>
-      <w:r>
-        <w:t xml:space="preserve"> Input the width of the exit from the stairs.</w:t>
-      </w:r>
-    </w:p>
-    <w:p>
-      <w:pPr>
-        <w:rPr>
-          <w:b/>
-        </w:rPr>
-      </w:pPr>
-    </w:p>
-    <w:p>
-      <w:r>
-        <w:rPr>
-          <w:b/>
-        </w:rPr>
-        <w:t>Maximum Rate Occupants Can Leave Exit Discharge (people/s):</w:t>
-      </w:r>
-      <w:r>
-        <w:t xml:space="preserve"> A typical value for flow through a single doorway is 1 person/s. If there are multiple doorways opening onto the corridor or obstructions to entering the corridor, this value may be increased or decreased as appropriate.  The SPFE handbook [</w:t>
-      </w:r>
-      <w:r>
-        <w:fldChar w:fldCharType="begin"/>
-      </w:r>
-      <w:r>
-        <w:instrText xml:space="preserve"> NOTEREF _Ref178393406 \h </w:instrText>
-      </w:r>
-      <w:r>
-        <w:fldChar w:fldCharType="separate"/>
-      </w:r>
-      <w:r>
-        <w:t>6</w:t>
-      </w:r>
-      <w:r>
-        <w:fldChar w:fldCharType="end"/>
-      </w:r>
-      <w:r>
         <w:t>] includes additional information on movement speed as a function of width and occupant density.</w:t>
       </w:r>
     </w:p>
@@ -12001,12 +12405,12 @@
       <w:pPr>
         <w:pStyle w:val="Heading2"/>
       </w:pPr>
-      <w:bookmarkStart w:id="29" w:name="_Toc324143133"/>
+      <w:bookmarkStart w:id="30" w:name="_Toc324143133"/>
       <w:r>
         <w:lastRenderedPageBreak/>
         <w:t>Elevator Inputs</w:t>
       </w:r>
-      <w:bookmarkEnd w:id="29"/>
+      <w:bookmarkEnd w:id="30"/>
     </w:p>
     <w:p>
       <w:pPr>
@@ -12033,7 +12437,7 @@
                     <pic:cNvPicPr/>
                   </pic:nvPicPr>
                   <pic:blipFill>
-                    <a:blip r:embed="rId49">
+                    <a:blip r:embed="rId48">
                       <a:extLst>
                         <a:ext uri="{28A0092B-C50C-407E-A947-70E740481C1C}">
                           <a14:useLocalDpi xmlns:a14="http://schemas.microsoft.com/office/drawing/2010/main" val="0"/>
@@ -12274,7 +12678,6 @@
       <w:r>
         <w:t xml:space="preserve"> The default value the model uses is </w:t>
       </w:r>
-      <w:proofErr w:type="gramStart"/>
       <w:r>
         <w:t>3.0 m/s</w:t>
       </w:r>
@@ -12305,7 +12708,6 @@
       <w:r>
         <w:t>]</w:t>
       </w:r>
-      <w:proofErr w:type="gramEnd"/>
       <w:r>
         <w:t>.</w:t>
       </w:r>
@@ -12343,11 +12745,11 @@
       <w:pPr>
         <w:pStyle w:val="Heading2"/>
       </w:pPr>
-      <w:bookmarkStart w:id="30" w:name="_Toc324143134"/>
+      <w:bookmarkStart w:id="31" w:name="_Toc324143134"/>
       <w:r>
         <w:t>Program Outputs</w:t>
       </w:r>
-      <w:bookmarkEnd w:id="30"/>
+      <w:bookmarkEnd w:id="31"/>
     </w:p>
     <w:p>
       <w:pPr>
@@ -12373,7 +12775,7 @@
                     <pic:cNvPicPr/>
                   </pic:nvPicPr>
                   <pic:blipFill>
-                    <a:blip r:embed="rId50">
+                    <a:blip r:embed="rId49">
                       <a:extLst>
                         <a:ext uri="{28A0092B-C50C-407E-A947-70E740481C1C}">
                           <a14:useLocalDpi xmlns:a14="http://schemas.microsoft.com/office/drawing/2010/main" val="0"/>
@@ -12444,7 +12846,7 @@
                     <pic:cNvPicPr/>
                   </pic:nvPicPr>
                   <pic:blipFill>
-                    <a:blip r:embed="rId51">
+                    <a:blip r:embed="rId50">
                       <a:extLst>
                         <a:ext uri="{28A0092B-C50C-407E-A947-70E740481C1C}">
                           <a14:useLocalDpi xmlns:a14="http://schemas.microsoft.com/office/drawing/2010/main" val="0"/>
@@ -12486,12 +12888,12 @@
       <w:pPr>
         <w:pStyle w:val="Heading2"/>
       </w:pPr>
-      <w:bookmarkStart w:id="31" w:name="_Toc324143135"/>
+      <w:bookmarkStart w:id="32" w:name="_Toc324143135"/>
       <w:r>
         <w:lastRenderedPageBreak/>
         <w:t>Analysis of the output</w:t>
       </w:r>
-      <w:bookmarkEnd w:id="31"/>
+      <w:bookmarkEnd w:id="32"/>
     </w:p>
     <w:p/>
     <w:p>
@@ -12652,7 +13054,7 @@
                     </pic:cNvPicPr>
                   </pic:nvPicPr>
                   <pic:blipFill>
-                    <a:blip r:embed="rId52"/>
+                    <a:blip r:embed="rId51"/>
                     <a:srcRect r="40168" b="36427"/>
                     <a:stretch>
                       <a:fillRect/>
@@ -12785,15 +13187,7 @@
         <w:t>ors of bars representing the number</w:t>
       </w:r>
       <w:r>
-        <w:t xml:space="preserve"> of people in the stairs can additionally </w:t>
-      </w:r>
-      <w:proofErr w:type="gramStart"/>
-      <w:r>
-        <w:t>adjusted</w:t>
-      </w:r>
-      <w:proofErr w:type="gramEnd"/>
-      <w:r>
-        <w:t xml:space="preserve"> to represent flow density according to the width of the stair (the stair width has to be adjusted manually at the top of the screen). </w:t>
+        <w:t xml:space="preserve"> of people in the stairs can additionally adjusted to represent flow density according to the width of the stair (the stair width has to be adjusted manually at the top of the screen). </w:t>
       </w:r>
       <w:r>
         <w:t>The last graph presents the overall egress history in the building and the indication of the current time represented by a purple vertical line.</w:t>
@@ -12950,6 +13344,77 @@
                 <pic:pic xmlns:pic="http://schemas.openxmlformats.org/drawingml/2006/picture">
                   <pic:nvPicPr>
                     <pic:cNvPr id="0" name="Picture 31"/>
+                    <pic:cNvPicPr>
+                      <a:picLocks noChangeAspect="1" noChangeArrowheads="1"/>
+                    </pic:cNvPicPr>
+                  </pic:nvPicPr>
+                  <pic:blipFill>
+                    <a:blip r:embed="rId52"/>
+                    <a:srcRect b="4628"/>
+                    <a:stretch>
+                      <a:fillRect/>
+                    </a:stretch>
+                  </pic:blipFill>
+                  <pic:spPr bwMode="auto">
+                    <a:xfrm>
+                      <a:off x="0" y="0"/>
+                      <a:ext cx="5483252" cy="3268394"/>
+                    </a:xfrm>
+                    <a:prstGeom prst="rect">
+                      <a:avLst/>
+                    </a:prstGeom>
+                    <a:noFill/>
+                    <a:ln w="9525">
+                      <a:noFill/>
+                      <a:miter lim="800000"/>
+                      <a:headEnd/>
+                      <a:tailEnd/>
+                    </a:ln>
+                  </pic:spPr>
+                </pic:pic>
+              </a:graphicData>
+            </a:graphic>
+          </wp:inline>
+        </w:drawing>
+      </w:r>
+    </w:p>
+    <w:p>
+      <w:pPr>
+        <w:rPr>
+          <w:rFonts w:cs="Angsana New"/>
+          <w:sz w:val="20"/>
+          <w:szCs w:val="20"/>
+        </w:rPr>
+      </w:pPr>
+    </w:p>
+    <w:p>
+      <w:pPr>
+        <w:rPr>
+          <w:rFonts w:cs="Angsana New"/>
+          <w:sz w:val="20"/>
+          <w:szCs w:val="20"/>
+        </w:rPr>
+      </w:pPr>
+      <w:r>
+        <w:rPr>
+          <w:rFonts w:cs="Angsana New"/>
+          <w:noProof/>
+          <w:sz w:val="20"/>
+          <w:szCs w:val="20"/>
+        </w:rPr>
+        <w:drawing>
+          <wp:inline distT="0" distB="0" distL="0" distR="0" wp14:anchorId="12CF87C1" wp14:editId="3E97BA06">
+            <wp:extent cx="5483252" cy="3268394"/>
+            <wp:effectExtent l="19050" t="0" r="3148" b="0"/>
+            <wp:docPr id="34" name="Picture 34"/>
+            <wp:cNvGraphicFramePr>
+              <a:graphicFrameLocks xmlns:a="http://schemas.openxmlformats.org/drawingml/2006/main" noChangeAspect="1"/>
+            </wp:cNvGraphicFramePr>
+            <a:graphic xmlns:a="http://schemas.openxmlformats.org/drawingml/2006/main">
+              <a:graphicData uri="http://schemas.openxmlformats.org/drawingml/2006/picture">
+                <pic:pic xmlns:pic="http://schemas.openxmlformats.org/drawingml/2006/picture">
+                  <pic:nvPicPr>
+                    <pic:cNvPr id="0" name="Picture 34"/>
                     <pic:cNvPicPr>
                       <a:picLocks noChangeAspect="1" noChangeArrowheads="1"/>
                     </pic:cNvPicPr>
@@ -13001,77 +13466,6 @@
           <w:szCs w:val="20"/>
         </w:rPr>
       </w:pPr>
-      <w:r>
-        <w:rPr>
-          <w:rFonts w:cs="Angsana New"/>
-          <w:noProof/>
-          <w:sz w:val="20"/>
-          <w:szCs w:val="20"/>
-        </w:rPr>
-        <w:drawing>
-          <wp:inline distT="0" distB="0" distL="0" distR="0" wp14:anchorId="12CF87C1" wp14:editId="3E97BA06">
-            <wp:extent cx="5483252" cy="3268394"/>
-            <wp:effectExtent l="19050" t="0" r="3148" b="0"/>
-            <wp:docPr id="34" name="Picture 34"/>
-            <wp:cNvGraphicFramePr>
-              <a:graphicFrameLocks xmlns:a="http://schemas.openxmlformats.org/drawingml/2006/main" noChangeAspect="1"/>
-            </wp:cNvGraphicFramePr>
-            <a:graphic xmlns:a="http://schemas.openxmlformats.org/drawingml/2006/main">
-              <a:graphicData uri="http://schemas.openxmlformats.org/drawingml/2006/picture">
-                <pic:pic xmlns:pic="http://schemas.openxmlformats.org/drawingml/2006/picture">
-                  <pic:nvPicPr>
-                    <pic:cNvPr id="0" name="Picture 34"/>
-                    <pic:cNvPicPr>
-                      <a:picLocks noChangeAspect="1" noChangeArrowheads="1"/>
-                    </pic:cNvPicPr>
-                  </pic:nvPicPr>
-                  <pic:blipFill>
-                    <a:blip r:embed="rId54"/>
-                    <a:srcRect b="4628"/>
-                    <a:stretch>
-                      <a:fillRect/>
-                    </a:stretch>
-                  </pic:blipFill>
-                  <pic:spPr bwMode="auto">
-                    <a:xfrm>
-                      <a:off x="0" y="0"/>
-                      <a:ext cx="5483252" cy="3268394"/>
-                    </a:xfrm>
-                    <a:prstGeom prst="rect">
-                      <a:avLst/>
-                    </a:prstGeom>
-                    <a:noFill/>
-                    <a:ln w="9525">
-                      <a:noFill/>
-                      <a:miter lim="800000"/>
-                      <a:headEnd/>
-                      <a:tailEnd/>
-                    </a:ln>
-                  </pic:spPr>
-                </pic:pic>
-              </a:graphicData>
-            </a:graphic>
-          </wp:inline>
-        </w:drawing>
-      </w:r>
-    </w:p>
-    <w:p>
-      <w:pPr>
-        <w:rPr>
-          <w:rFonts w:cs="Angsana New"/>
-          <w:sz w:val="20"/>
-          <w:szCs w:val="20"/>
-        </w:rPr>
-      </w:pPr>
-    </w:p>
-    <w:p>
-      <w:pPr>
-        <w:rPr>
-          <w:rFonts w:cs="Angsana New"/>
-          <w:sz w:val="20"/>
-          <w:szCs w:val="20"/>
-        </w:rPr>
-      </w:pPr>
     </w:p>
     <w:p>
       <w:pPr>
@@ -13201,8 +13595,6 @@
       <w:r>
         <w:t xml:space="preserve"> place of relative safety. </w:t>
       </w:r>
-      <w:bookmarkStart w:id="32" w:name="_GoBack"/>
-      <w:bookmarkEnd w:id="32"/>
       <w:r>
         <w:t xml:space="preserve">The time to leave rooms or halls/corridors can </w:t>
       </w:r>
@@ -13358,7 +13750,7 @@
                     </pic:cNvPicPr>
                   </pic:nvPicPr>
                   <pic:blipFill>
-                    <a:blip r:embed="rId55"/>
+                    <a:blip r:embed="rId54"/>
                     <a:srcRect b="6717"/>
                     <a:stretch>
                       <a:fillRect/>
@@ -13709,15 +14101,7 @@
         <w:t>specified</w:t>
       </w:r>
       <w:r>
-        <w:t xml:space="preserve">. When the flow rate is set </w:t>
-      </w:r>
-      <w:proofErr w:type="gramStart"/>
-      <w:r>
-        <w:t>to 1.33 persons/s</w:t>
-      </w:r>
-      <w:proofErr w:type="gramEnd"/>
-      <w:r>
-        <w:t xml:space="preserve"> or less, this </w:t>
+        <w:t xml:space="preserve">. When the flow rate is set to 1.33 persons/s or less, this </w:t>
       </w:r>
       <w:r>
         <w:t>criterion</w:t>
@@ -16052,7 +16436,7 @@
           <w:noProof/>
         </w:rPr>
         <w:pict w14:anchorId="62471251">
-          <v:shapetype id="_x0000_t32" coordsize="21600,21600" o:spt="32" o:oned="t" path="m,l21600,21600e" filled="f">
+          <v:shapetype id="_x0000_t32" coordsize="21600,21600" o:spt="32" o:oned="t" path="m0,0l21600,21600e" filled="f">
             <v:path arrowok="t" fillok="f" o:connecttype="none"/>
             <o:lock v:ext="edit" shapetype="t"/>
           </v:shapetype>
@@ -16071,7 +16455,7 @@
             <wp:cNvGraphicFramePr/>
             <a:graphic xmlns:a="http://schemas.openxmlformats.org/drawingml/2006/main">
               <a:graphicData uri="http://schemas.openxmlformats.org/drawingml/2006/chart">
-                <c:chart xmlns:c="http://schemas.openxmlformats.org/drawingml/2006/chart" xmlns:r="http://schemas.openxmlformats.org/officeDocument/2006/relationships" r:id="rId56"/>
+                <c:chart xmlns:c="http://schemas.openxmlformats.org/drawingml/2006/chart" xmlns:r="http://schemas.openxmlformats.org/officeDocument/2006/relationships" r:id="rId55"/>
               </a:graphicData>
             </a:graphic>
           </wp:inline>
@@ -16095,7 +16479,7 @@
             <wp:cNvGraphicFramePr/>
             <a:graphic xmlns:a="http://schemas.openxmlformats.org/drawingml/2006/main">
               <a:graphicData uri="http://schemas.openxmlformats.org/drawingml/2006/chart">
-                <c:chart xmlns:c="http://schemas.openxmlformats.org/drawingml/2006/chart" xmlns:r="http://schemas.openxmlformats.org/officeDocument/2006/relationships" r:id="rId57"/>
+                <c:chart xmlns:c="http://schemas.openxmlformats.org/drawingml/2006/chart" xmlns:r="http://schemas.openxmlformats.org/officeDocument/2006/relationships" r:id="rId56"/>
               </a:graphicData>
             </a:graphic>
           </wp:inline>
@@ -16354,7 +16738,7 @@
                     </pic:cNvPicPr>
                   </pic:nvPicPr>
                   <pic:blipFill>
-                    <a:blip r:embed="rId58"/>
+                    <a:blip r:embed="rId57"/>
                     <a:srcRect/>
                     <a:stretch>
                       <a:fillRect/>
@@ -16404,7 +16788,7 @@
                     </pic:cNvPicPr>
                   </pic:nvPicPr>
                   <pic:blipFill>
-                    <a:blip r:embed="rId59"/>
+                    <a:blip r:embed="rId58"/>
                     <a:srcRect/>
                     <a:stretch>
                       <a:fillRect/>
@@ -16513,7 +16897,7 @@
           <w:noProof/>
         </w:rPr>
         <w:pict w14:anchorId="6589EF86">
-          <v:shapetype id="_x0000_t202" coordsize="21600,21600" o:spt="202" path="m,l,21600r21600,l21600,xe">
+          <v:shapetype id="_x0000_t202" coordsize="21600,21600" o:spt="202" path="m0,0l0,21600,21600,21600,21600,0xe">
             <v:stroke joinstyle="miter"/>
             <v:path gradientshapeok="t" o:connecttype="rect"/>
           </v:shapetype>
@@ -16961,7 +17345,7 @@
                     </pic:cNvPicPr>
                   </pic:nvPicPr>
                   <pic:blipFill>
-                    <a:blip r:embed="rId60" cstate="print"/>
+                    <a:blip r:embed="rId59" cstate="print"/>
                     <a:srcRect t="7971" b="6632"/>
                     <a:stretch>
                       <a:fillRect/>
@@ -17005,7 +17389,7 @@
                     </pic:cNvPicPr>
                   </pic:nvPicPr>
                   <pic:blipFill>
-                    <a:blip r:embed="rId61" cstate="print"/>
+                    <a:blip r:embed="rId60" cstate="print"/>
                     <a:srcRect t="7837" b="6822"/>
                     <a:stretch>
                       <a:fillRect/>
@@ -17049,7 +17433,7 @@
                     </pic:cNvPicPr>
                   </pic:nvPicPr>
                   <pic:blipFill>
-                    <a:blip r:embed="rId62"/>
+                    <a:blip r:embed="rId61"/>
                     <a:srcRect t="7837" b="6676"/>
                     <a:stretch>
                       <a:fillRect/>
@@ -17093,7 +17477,7 @@
                     </pic:cNvPicPr>
                   </pic:nvPicPr>
                   <pic:blipFill>
-                    <a:blip r:embed="rId63"/>
+                    <a:blip r:embed="rId62"/>
                     <a:srcRect t="7837" b="6661"/>
                     <a:stretch>
                       <a:fillRect/>
@@ -17127,13 +17511,16 @@
       <w:pPr>
         <w:jc w:val="both"/>
       </w:pPr>
+      <w:r>
+        <w:t xml:space="preserve">Fig. X. Distribution of occupants in the stairwell across the height of the </w:t>
+      </w:r>
       <w:proofErr w:type="gramStart"/>
       <w:r>
-        <w:t>Fig. X. Distribution of occupants in the stairwell across the height of the 30 story building taken 5 minutes after the initiation of evacuation.</w:t>
+        <w:t>30 story</w:t>
       </w:r>
       <w:proofErr w:type="gramEnd"/>
       <w:r>
-        <w:t xml:space="preserve"> Four cases represent four stair widths: 1.2, 1.6, 2.0 and 2.4 m.  </w:t>
+        <w:t xml:space="preserve"> building taken 5 minutes after the initiation of evacuation. Four cases represent four stair widths: 1.2, 1.6, 2.0 and 2.4 m.  </w:t>
       </w:r>
     </w:p>
     <w:p>
@@ -17248,7 +17635,7 @@
                     </pic:cNvPicPr>
                   </pic:nvPicPr>
                   <pic:blipFill>
-                    <a:blip r:embed="rId64"/>
+                    <a:blip r:embed="rId63"/>
                     <a:stretch>
                       <a:fillRect/>
                     </a:stretch>
@@ -17275,15 +17662,7 @@
         <w:jc w:val="both"/>
       </w:pPr>
       <w:r>
-        <w:t>Linear slope coefficients obtained at this stage are then plotted against the stair width which can be seen on the next figure. This gives two series of data points for full width and effective width that turn out to fit linear functions very closely.  The line corresponding to the effective appears to be more useful as it crosses the 0</w:t>
-      </w:r>
-      <w:proofErr w:type="gramStart"/>
-      <w:r>
-        <w:t>,0</w:t>
-      </w:r>
-      <w:proofErr w:type="gramEnd"/>
-      <w:r>
-        <w:t xml:space="preserve"> point which suggests that the characteristic flow measured in persons/s/m is similarly proportional to the effective widths in all cases. The slope of the curve fitted function for the effective width is 0.97.  Characteristic flow derived in such way corresponds quite closely with the maximum specific flow for this stair configuration (7 inch riser, 11 inch tread) as given by the SFPE Fire Engineering Handbook</w:t>
+        <w:t>Linear slope coefficients obtained at this stage are then plotted against the stair width which can be seen on the next figure. This gives two series of data points for full width and effective width that turn out to fit linear functions very closely.  The line corresponding to the effective appears to be more useful as it crosses the 0,0 point which suggests that the characteristic flow measured in persons/s/m is similarly proportional to the effective widths in all cases. The slope of the curve fitted function for the effective width is 0.97.  Characteristic flow derived in such way corresponds quite closely with the maximum specific flow for this stair configuration (7 inch riser, 11 inch tread) as given by the SFPE Fire Engineering Handbook</w:t>
       </w:r>
       <w:r>
         <w:t xml:space="preserve"> and reproduced in this section</w:t>
@@ -17332,7 +17711,7 @@
                     </pic:cNvPicPr>
                   </pic:nvPicPr>
                   <pic:blipFill>
-                    <a:blip r:embed="rId65"/>
+                    <a:blip r:embed="rId64"/>
                     <a:srcRect t="3103" b="8597"/>
                     <a:stretch>
                       <a:fillRect/>
@@ -17497,11 +17876,9 @@
       <w:r>
         <w:t xml:space="preserve"> s. Using </w:t>
       </w:r>
-      <w:proofErr w:type="spellStart"/>
       <w:r>
         <w:t>Klote’s</w:t>
       </w:r>
-      <w:proofErr w:type="spellEnd"/>
       <w:r>
         <w:t xml:space="preserve"> calculation method, the time required to evacuate 90 persons from all floors would </w:t>
       </w:r>
@@ -17806,11 +18183,7 @@
         <w:t>. Assuming a flow of 0.92 people/meter of</w:t>
       </w:r>
       <w:r>
-        <w:t xml:space="preserve"> width that gives a maximum flow </w:t>
-      </w:r>
-      <w:proofErr w:type="gramStart"/>
-      <w:r>
-        <w:t>of 0.81</w:t>
+        <w:t xml:space="preserve"> width that gives a maximum flow of 0.81</w:t>
       </w:r>
       <w:r>
         <w:t xml:space="preserve"> people/s </w:t>
@@ -17818,7 +18191,6 @@
       <w:r>
         <w:t>out of the South stair</w:t>
       </w:r>
-      <w:proofErr w:type="gramEnd"/>
       <w:r>
         <w:t xml:space="preserve"> and a maximum flow of 0.94 peo</w:t>
       </w:r>
@@ -17952,7 +18324,15 @@
         <w:t xml:space="preserve"> and two times</w:t>
       </w:r>
       <w:r>
-        <w:t xml:space="preserve"> the prediction to bracket the </w:t>
+        <w:t xml:space="preserve"> </w:t>
+      </w:r>
+      <w:proofErr w:type="gramStart"/>
+      <w:r>
+        <w:t>the</w:t>
+      </w:r>
+      <w:proofErr w:type="gramEnd"/>
+      <w:r>
+        <w:t xml:space="preserve"> prediction to bracket the </w:t>
       </w:r>
       <w:r>
         <w:t>experimental data</w:t>
@@ -17985,7 +18365,7 @@
                     <pic:cNvPicPr/>
                   </pic:nvPicPr>
                   <pic:blipFill>
-                    <a:blip r:embed="rId66">
+                    <a:blip r:embed="rId65">
                       <a:extLst>
                         <a:ext uri="{28A0092B-C50C-407E-A947-70E740481C1C}">
                           <a14:useLocalDpi xmlns:a14="http://schemas.microsoft.com/office/drawing/2010/main" val="0"/>
@@ -18023,7 +18403,6 @@
       <w:r>
         <w:t xml:space="preserve">Figure </w:t>
       </w:r>
-      <w:proofErr w:type="gramEnd"/>
       <w:r>
         <w:fldChar w:fldCharType="begin"/>
       </w:r>
@@ -18046,7 +18425,6 @@
         <w:fldChar w:fldCharType="end"/>
       </w:r>
       <w:bookmarkEnd w:id="39"/>
-      <w:proofErr w:type="gramStart"/>
       <w:r>
         <w:rPr>
           <w:noProof/>
@@ -18211,7 +18589,7 @@
                     <pic:cNvPicPr/>
                   </pic:nvPicPr>
                   <pic:blipFill>
-                    <a:blip r:embed="rId67">
+                    <a:blip r:embed="rId66">
                       <a:extLst>
                         <a:ext uri="{28A0092B-C50C-407E-A947-70E740481C1C}">
                           <a14:useLocalDpi xmlns:a14="http://schemas.microsoft.com/office/drawing/2010/main" val="0"/>
@@ -18250,7 +18628,6 @@
       <w:r>
         <w:t xml:space="preserve">Figure </w:t>
       </w:r>
-      <w:proofErr w:type="gramEnd"/>
       <w:r>
         <w:fldChar w:fldCharType="begin"/>
       </w:r>
@@ -18270,7 +18647,6 @@
         <w:fldChar w:fldCharType="end"/>
       </w:r>
       <w:bookmarkEnd w:id="41"/>
-      <w:proofErr w:type="gramStart"/>
       <w:r>
         <w:t>.</w:t>
       </w:r>
@@ -18419,7 +18795,7 @@
                     <pic:cNvPicPr/>
                   </pic:nvPicPr>
                   <pic:blipFill>
-                    <a:blip r:embed="rId68">
+                    <a:blip r:embed="rId67">
                       <a:extLst>
                         <a:ext uri="{28A0092B-C50C-407E-A947-70E740481C1C}">
                           <a14:useLocalDpi xmlns:a14="http://schemas.microsoft.com/office/drawing/2010/main" val="0"/>
@@ -18457,49 +18833,47 @@
       <w:r>
         <w:t xml:space="preserve">Figure </w:t>
       </w:r>
+      <w:r>
+        <w:fldChar w:fldCharType="begin"/>
+      </w:r>
+      <w:r>
+        <w:instrText xml:space="preserve"> SEQ Figure \* ARABIC </w:instrText>
+      </w:r>
+      <w:r>
+        <w:fldChar w:fldCharType="separate"/>
+      </w:r>
+      <w:r>
+        <w:rPr>
+          <w:noProof/>
+        </w:rPr>
+        <w:t>5</w:t>
+      </w:r>
+      <w:r>
+        <w:rPr>
+          <w:noProof/>
+        </w:rPr>
+        <w:fldChar w:fldCharType="end"/>
+      </w:r>
+      <w:bookmarkEnd w:id="44"/>
+      <w:r>
+        <w:rPr>
+          <w:noProof/>
+        </w:rPr>
+        <w:t>.</w:t>
+      </w:r>
       <w:proofErr w:type="gramEnd"/>
       <w:r>
-        <w:fldChar w:fldCharType="begin"/>
-      </w:r>
-      <w:r>
-        <w:instrText xml:space="preserve"> SEQ Figure \* ARABIC </w:instrText>
-      </w:r>
-      <w:r>
-        <w:fldChar w:fldCharType="separate"/>
-      </w:r>
-      <w:r>
-        <w:rPr>
-          <w:noProof/>
-        </w:rPr>
-        <w:t>5</w:t>
-      </w:r>
-      <w:r>
-        <w:rPr>
-          <w:noProof/>
-        </w:rPr>
-        <w:fldChar w:fldCharType="end"/>
-      </w:r>
-      <w:bookmarkEnd w:id="44"/>
+        <w:t xml:space="preserve"> </w:t>
+      </w:r>
       <w:proofErr w:type="gramStart"/>
       <w:r>
-        <w:rPr>
-          <w:noProof/>
-        </w:rPr>
+        <w:t>Comparison of Stair 8 South data and Egress Estimator prediction and twice prediction</w:t>
+      </w:r>
+      <w:r>
         <w:t>.</w:t>
       </w:r>
       <w:proofErr w:type="gramEnd"/>
       <w:r>
-        <w:t xml:space="preserve"> </w:t>
-      </w:r>
-      <w:proofErr w:type="gramStart"/>
-      <w:r>
-        <w:t>Comparison of Stair 8 South data and Egress Estimator prediction and twice prediction</w:t>
-      </w:r>
-      <w:r>
-        <w:t>.</w:t>
-      </w:r>
-      <w:proofErr w:type="gramEnd"/>
-      <w:r>
         <w:t xml:space="preserve"> Uncertainty is </w:t>
       </w:r>
       <w:r>
@@ -18547,15 +18921,7 @@
         <w:t xml:space="preserve"> has 10 stories and the</w:t>
       </w:r>
       <w:r>
-        <w:t xml:space="preserve"> stair </w:t>
-      </w:r>
-      <w:proofErr w:type="gramStart"/>
-      <w:r>
-        <w:t>A</w:t>
-      </w:r>
-      <w:proofErr w:type="gramEnd"/>
-      <w:r>
-        <w:t xml:space="preserve"> exit</w:t>
+        <w:t xml:space="preserve"> stair A exit</w:t>
       </w:r>
       <w:r>
         <w:t xml:space="preserve"> on the first floor. Between each floor are two flights of 11 steps with a landing in between. The steps are</w:t>
@@ -18639,15 +19005,7 @@
         <w:t>s not observed, so a maxim</w:t>
       </w:r>
       <w:r>
-        <w:t xml:space="preserve">um flow rate </w:t>
-      </w:r>
-      <w:proofErr w:type="gramStart"/>
-      <w:r>
-        <w:t>of 1.26 people/s</w:t>
-      </w:r>
-      <w:proofErr w:type="gramEnd"/>
-      <w:r>
-        <w:t xml:space="preserve"> i</w:t>
+        <w:t>um flow rate of 1.26 people/s i</w:t>
       </w:r>
       <w:r>
         <w:t>s used in the model run.</w:t>
@@ -18785,7 +19143,7 @@
                     <pic:cNvPicPr/>
                   </pic:nvPicPr>
                   <pic:blipFill>
-                    <a:blip r:embed="rId69">
+                    <a:blip r:embed="rId68">
                       <a:extLst>
                         <a:ext uri="{28A0092B-C50C-407E-A947-70E740481C1C}">
                           <a14:useLocalDpi xmlns:a14="http://schemas.microsoft.com/office/drawing/2010/main" val="0"/>
@@ -18823,7 +19181,6 @@
       <w:r>
         <w:t xml:space="preserve">Figure </w:t>
       </w:r>
-      <w:proofErr w:type="gramEnd"/>
       <w:r>
         <w:fldChar w:fldCharType="begin"/>
       </w:r>
@@ -18846,7 +19203,6 @@
         <w:fldChar w:fldCharType="end"/>
       </w:r>
       <w:bookmarkEnd w:id="46"/>
-      <w:proofErr w:type="gramStart"/>
       <w:r>
         <w:rPr>
           <w:noProof/>
@@ -19097,7 +19453,7 @@
                     <pic:cNvPicPr/>
                   </pic:nvPicPr>
                   <pic:blipFill>
-                    <a:blip r:embed="rId70">
+                    <a:blip r:embed="rId69">
                       <a:extLst>
                         <a:ext uri="{28A0092B-C50C-407E-A947-70E740481C1C}">
                           <a14:useLocalDpi xmlns:a14="http://schemas.microsoft.com/office/drawing/2010/main" val="0"/>
@@ -19134,7 +19490,6 @@
       <w:r>
         <w:t xml:space="preserve">Figure </w:t>
       </w:r>
-      <w:proofErr w:type="gramEnd"/>
       <w:r>
         <w:fldChar w:fldCharType="begin"/>
       </w:r>
@@ -19157,7 +19512,6 @@
         <w:fldChar w:fldCharType="end"/>
       </w:r>
       <w:bookmarkEnd w:id="48"/>
-      <w:proofErr w:type="gramStart"/>
       <w:r>
         <w:rPr>
           <w:noProof/>
@@ -19200,7 +19554,6 @@
       <w:r>
         <w:t xml:space="preserve">Table </w:t>
       </w:r>
-      <w:proofErr w:type="gramEnd"/>
       <w:r>
         <w:fldChar w:fldCharType="begin"/>
       </w:r>
@@ -19220,7 +19573,6 @@
         <w:fldChar w:fldCharType="end"/>
       </w:r>
       <w:bookmarkEnd w:id="50"/>
-      <w:proofErr w:type="gramStart"/>
       <w:r>
         <w:t>.</w:t>
       </w:r>
@@ -20741,7 +21093,7 @@
                     <pic:cNvPicPr/>
                   </pic:nvPicPr>
                   <pic:blipFill>
-                    <a:blip r:embed="rId71">
+                    <a:blip r:embed="rId70">
                       <a:extLst>
                         <a:ext uri="{28A0092B-C50C-407E-A947-70E740481C1C}">
                           <a14:useLocalDpi xmlns:a14="http://schemas.microsoft.com/office/drawing/2010/main" val="0"/>
@@ -20779,7 +21131,6 @@
       <w:r>
         <w:t xml:space="preserve">Figure </w:t>
       </w:r>
-      <w:proofErr w:type="gramEnd"/>
       <w:r>
         <w:fldChar w:fldCharType="begin"/>
       </w:r>
@@ -20802,7 +21153,6 @@
         <w:fldChar w:fldCharType="end"/>
       </w:r>
       <w:bookmarkEnd w:id="52"/>
-      <w:proofErr w:type="gramStart"/>
       <w:r>
         <w:rPr>
           <w:noProof/>
@@ -21170,7 +21520,7 @@
       <w:bookmarkEnd w:id="56"/>
     </w:p>
     <w:sectPr>
-      <w:footerReference w:type="default" r:id="rId72"/>
+      <w:footerReference w:type="default" r:id="rId71"/>
       <w:endnotePr>
         <w:numFmt w:val="decimal"/>
       </w:endnotePr>
@@ -21186,7 +21536,7 @@
 </file>
 
 <file path=word/endnotes.xml><?xml version="1.0" encoding="utf-8"?>
-<w:endnotes xmlns:wpc="http://schemas.microsoft.com/office/word/2010/wordprocessingCanvas" xmlns:mc="http://schemas.openxmlformats.org/markup-compatibility/2006" xmlns:o="urn:schemas-microsoft-com:office:office" xmlns:r="http://schemas.openxmlformats.org/officeDocument/2006/relationships" xmlns:m="http://schemas.openxmlformats.org/officeDocument/2006/math" xmlns:v="urn:schemas-microsoft-com:vml" xmlns:wp14="http://schemas.microsoft.com/office/word/2010/wordprocessingDrawing" xmlns:wp="http://schemas.openxmlformats.org/drawingml/2006/wordprocessingDrawing" xmlns:w10="urn:schemas-microsoft-com:office:word" xmlns:w="http://schemas.openxmlformats.org/wordprocessingml/2006/main" xmlns:w14="http://schemas.microsoft.com/office/word/2010/wordml" xmlns:wpg="http://schemas.microsoft.com/office/word/2010/wordprocessingGroup" xmlns:wpi="http://schemas.microsoft.com/office/word/2010/wordprocessingInk" xmlns:wne="http://schemas.microsoft.com/office/word/2006/wordml" xmlns:wps="http://schemas.microsoft.com/office/word/2010/wordprocessingShape" mc:Ignorable="w14 wp14">
+<w:endnotes xmlns:wpc="http://schemas.microsoft.com/office/word/2010/wordprocessingCanvas" xmlns:mo="http://schemas.microsoft.com/office/mac/office/2008/main" xmlns:mc="http://schemas.openxmlformats.org/markup-compatibility/2006" xmlns:mv="urn:schemas-microsoft-com:mac:vml" xmlns:o="urn:schemas-microsoft-com:office:office" xmlns:r="http://schemas.openxmlformats.org/officeDocument/2006/relationships" xmlns:m="http://schemas.openxmlformats.org/officeDocument/2006/math" xmlns:v="urn:schemas-microsoft-com:vml" xmlns:wp14="http://schemas.microsoft.com/office/word/2010/wordprocessingDrawing" xmlns:wp="http://schemas.openxmlformats.org/drawingml/2006/wordprocessingDrawing" xmlns:w10="urn:schemas-microsoft-com:office:word" xmlns:w="http://schemas.openxmlformats.org/wordprocessingml/2006/main" xmlns:w14="http://schemas.microsoft.com/office/word/2010/wordml" xmlns:wpg="http://schemas.microsoft.com/office/word/2010/wordprocessingGroup" xmlns:wpi="http://schemas.microsoft.com/office/word/2010/wordprocessingInk" xmlns:wne="http://schemas.microsoft.com/office/word/2006/wordml" xmlns:wps="http://schemas.microsoft.com/office/word/2010/wordprocessingShape" mc:Ignorable="w14 wp14 mv">
   <w:endnote w:type="separator" w:id="-1">
     <w:p>
       <w:pPr>
@@ -21808,7 +22158,7 @@
 </file>
 
 <file path=word/footer1.xml><?xml version="1.0" encoding="utf-8"?>
-<w:ftr xmlns:wpc="http://schemas.microsoft.com/office/word/2010/wordprocessingCanvas" xmlns:mc="http://schemas.openxmlformats.org/markup-compatibility/2006" xmlns:o="urn:schemas-microsoft-com:office:office" xmlns:r="http://schemas.openxmlformats.org/officeDocument/2006/relationships" xmlns:m="http://schemas.openxmlformats.org/officeDocument/2006/math" xmlns:v="urn:schemas-microsoft-com:vml" xmlns:wp14="http://schemas.microsoft.com/office/word/2010/wordprocessingDrawing" xmlns:wp="http://schemas.openxmlformats.org/drawingml/2006/wordprocessingDrawing" xmlns:w10="urn:schemas-microsoft-com:office:word" xmlns:w="http://schemas.openxmlformats.org/wordprocessingml/2006/main" xmlns:w14="http://schemas.microsoft.com/office/word/2010/wordml" xmlns:wpg="http://schemas.microsoft.com/office/word/2010/wordprocessingGroup" xmlns:wpi="http://schemas.microsoft.com/office/word/2010/wordprocessingInk" xmlns:wne="http://schemas.microsoft.com/office/word/2006/wordml" xmlns:wps="http://schemas.microsoft.com/office/word/2010/wordprocessingShape" mc:Ignorable="w14 wp14">
+<w:ftr xmlns:wpc="http://schemas.microsoft.com/office/word/2010/wordprocessingCanvas" xmlns:mo="http://schemas.microsoft.com/office/mac/office/2008/main" xmlns:mc="http://schemas.openxmlformats.org/markup-compatibility/2006" xmlns:mv="urn:schemas-microsoft-com:mac:vml" xmlns:o="urn:schemas-microsoft-com:office:office" xmlns:r="http://schemas.openxmlformats.org/officeDocument/2006/relationships" xmlns:m="http://schemas.openxmlformats.org/officeDocument/2006/math" xmlns:v="urn:schemas-microsoft-com:vml" xmlns:wp14="http://schemas.microsoft.com/office/word/2010/wordprocessingDrawing" xmlns:wp="http://schemas.openxmlformats.org/drawingml/2006/wordprocessingDrawing" xmlns:w10="urn:schemas-microsoft-com:office:word" xmlns:w="http://schemas.openxmlformats.org/wordprocessingml/2006/main" xmlns:w14="http://schemas.microsoft.com/office/word/2010/wordml" xmlns:wpg="http://schemas.microsoft.com/office/word/2010/wordprocessingGroup" xmlns:wpi="http://schemas.microsoft.com/office/word/2010/wordprocessingInk" xmlns:wne="http://schemas.microsoft.com/office/word/2006/wordml" xmlns:wps="http://schemas.microsoft.com/office/word/2010/wordprocessingShape" mc:Ignorable="w14 wp14">
   <w:p>
     <w:pPr>
       <w:pStyle w:val="Footer"/>
@@ -21845,7 +22195,7 @@
 </file>
 
 <file path=word/footer2.xml><?xml version="1.0" encoding="utf-8"?>
-<w:ftr xmlns:wpc="http://schemas.microsoft.com/office/word/2010/wordprocessingCanvas" xmlns:mc="http://schemas.openxmlformats.org/markup-compatibility/2006" xmlns:o="urn:schemas-microsoft-com:office:office" xmlns:r="http://schemas.openxmlformats.org/officeDocument/2006/relationships" xmlns:m="http://schemas.openxmlformats.org/officeDocument/2006/math" xmlns:v="urn:schemas-microsoft-com:vml" xmlns:wp14="http://schemas.microsoft.com/office/word/2010/wordprocessingDrawing" xmlns:wp="http://schemas.openxmlformats.org/drawingml/2006/wordprocessingDrawing" xmlns:w10="urn:schemas-microsoft-com:office:word" xmlns:w="http://schemas.openxmlformats.org/wordprocessingml/2006/main" xmlns:w14="http://schemas.microsoft.com/office/word/2010/wordml" xmlns:wpg="http://schemas.microsoft.com/office/word/2010/wordprocessingGroup" xmlns:wpi="http://schemas.microsoft.com/office/word/2010/wordprocessingInk" xmlns:wne="http://schemas.microsoft.com/office/word/2006/wordml" xmlns:wps="http://schemas.microsoft.com/office/word/2010/wordprocessingShape" mc:Ignorable="w14 wp14">
+<w:ftr xmlns:wpc="http://schemas.microsoft.com/office/word/2010/wordprocessingCanvas" xmlns:mo="http://schemas.microsoft.com/office/mac/office/2008/main" xmlns:mc="http://schemas.openxmlformats.org/markup-compatibility/2006" xmlns:mv="urn:schemas-microsoft-com:mac:vml" xmlns:o="urn:schemas-microsoft-com:office:office" xmlns:r="http://schemas.openxmlformats.org/officeDocument/2006/relationships" xmlns:m="http://schemas.openxmlformats.org/officeDocument/2006/math" xmlns:v="urn:schemas-microsoft-com:vml" xmlns:wp14="http://schemas.microsoft.com/office/word/2010/wordprocessingDrawing" xmlns:wp="http://schemas.openxmlformats.org/drawingml/2006/wordprocessingDrawing" xmlns:w10="urn:schemas-microsoft-com:office:word" xmlns:w="http://schemas.openxmlformats.org/wordprocessingml/2006/main" xmlns:w14="http://schemas.microsoft.com/office/word/2010/wordml" xmlns:wpg="http://schemas.microsoft.com/office/word/2010/wordprocessingGroup" xmlns:wpi="http://schemas.microsoft.com/office/word/2010/wordprocessingInk" xmlns:wne="http://schemas.microsoft.com/office/word/2006/wordml" xmlns:wps="http://schemas.microsoft.com/office/word/2010/wordprocessingShape" mc:Ignorable="w14 wp14">
   <w:p>
     <w:pPr>
       <w:pStyle w:val="Footer"/>
@@ -21895,7 +22245,7 @@
 </file>
 
 <file path=word/footer3.xml><?xml version="1.0" encoding="utf-8"?>
-<w:ftr xmlns:wpc="http://schemas.microsoft.com/office/word/2010/wordprocessingCanvas" xmlns:mc="http://schemas.openxmlformats.org/markup-compatibility/2006" xmlns:o="urn:schemas-microsoft-com:office:office" xmlns:r="http://schemas.openxmlformats.org/officeDocument/2006/relationships" xmlns:m="http://schemas.openxmlformats.org/officeDocument/2006/math" xmlns:v="urn:schemas-microsoft-com:vml" xmlns:wp14="http://schemas.microsoft.com/office/word/2010/wordprocessingDrawing" xmlns:wp="http://schemas.openxmlformats.org/drawingml/2006/wordprocessingDrawing" xmlns:w10="urn:schemas-microsoft-com:office:word" xmlns:w="http://schemas.openxmlformats.org/wordprocessingml/2006/main" xmlns:w14="http://schemas.microsoft.com/office/word/2010/wordml" xmlns:wpg="http://schemas.microsoft.com/office/word/2010/wordprocessingGroup" xmlns:wpi="http://schemas.microsoft.com/office/word/2010/wordprocessingInk" xmlns:wne="http://schemas.microsoft.com/office/word/2006/wordml" xmlns:wps="http://schemas.microsoft.com/office/word/2010/wordprocessingShape" mc:Ignorable="w14 wp14">
+<w:ftr xmlns:wpc="http://schemas.microsoft.com/office/word/2010/wordprocessingCanvas" xmlns:mo="http://schemas.microsoft.com/office/mac/office/2008/main" xmlns:mc="http://schemas.openxmlformats.org/markup-compatibility/2006" xmlns:mv="urn:schemas-microsoft-com:mac:vml" xmlns:o="urn:schemas-microsoft-com:office:office" xmlns:r="http://schemas.openxmlformats.org/officeDocument/2006/relationships" xmlns:m="http://schemas.openxmlformats.org/officeDocument/2006/math" xmlns:v="urn:schemas-microsoft-com:vml" xmlns:wp14="http://schemas.microsoft.com/office/word/2010/wordprocessingDrawing" xmlns:wp="http://schemas.openxmlformats.org/drawingml/2006/wordprocessingDrawing" xmlns:w10="urn:schemas-microsoft-com:office:word" xmlns:w="http://schemas.openxmlformats.org/wordprocessingml/2006/main" xmlns:w14="http://schemas.microsoft.com/office/word/2010/wordml" xmlns:wpg="http://schemas.microsoft.com/office/word/2010/wordprocessingGroup" xmlns:wpi="http://schemas.microsoft.com/office/word/2010/wordprocessingInk" xmlns:wne="http://schemas.microsoft.com/office/word/2006/wordml" xmlns:wps="http://schemas.microsoft.com/office/word/2010/wordprocessingShape" mc:Ignorable="w14 wp14">
   <w:p>
     <w:pPr>
       <w:pStyle w:val="Footer"/>
@@ -21927,7 +22277,7 @@
         <w:rStyle w:val="PageNumber"/>
         <w:noProof/>
       </w:rPr>
-      <w:t>22</w:t>
+      <w:t>15</w:t>
     </w:r>
     <w:r>
       <w:rPr>
@@ -21945,7 +22295,7 @@
 </file>
 
 <file path=word/footnotes.xml><?xml version="1.0" encoding="utf-8"?>
-<w:footnotes xmlns:wpc="http://schemas.microsoft.com/office/word/2010/wordprocessingCanvas" xmlns:mc="http://schemas.openxmlformats.org/markup-compatibility/2006" xmlns:o="urn:schemas-microsoft-com:office:office" xmlns:r="http://schemas.openxmlformats.org/officeDocument/2006/relationships" xmlns:m="http://schemas.openxmlformats.org/officeDocument/2006/math" xmlns:v="urn:schemas-microsoft-com:vml" xmlns:wp14="http://schemas.microsoft.com/office/word/2010/wordprocessingDrawing" xmlns:wp="http://schemas.openxmlformats.org/drawingml/2006/wordprocessingDrawing" xmlns:w10="urn:schemas-microsoft-com:office:word" xmlns:w="http://schemas.openxmlformats.org/wordprocessingml/2006/main" xmlns:w14="http://schemas.microsoft.com/office/word/2010/wordml" xmlns:wpg="http://schemas.microsoft.com/office/word/2010/wordprocessingGroup" xmlns:wpi="http://schemas.microsoft.com/office/word/2010/wordprocessingInk" xmlns:wne="http://schemas.microsoft.com/office/word/2006/wordml" xmlns:wps="http://schemas.microsoft.com/office/word/2010/wordprocessingShape" mc:Ignorable="w14 wp14">
+<w:footnotes xmlns:wpc="http://schemas.microsoft.com/office/word/2010/wordprocessingCanvas" xmlns:mo="http://schemas.microsoft.com/office/mac/office/2008/main" xmlns:mc="http://schemas.openxmlformats.org/markup-compatibility/2006" xmlns:mv="urn:schemas-microsoft-com:mac:vml" xmlns:o="urn:schemas-microsoft-com:office:office" xmlns:r="http://schemas.openxmlformats.org/officeDocument/2006/relationships" xmlns:m="http://schemas.openxmlformats.org/officeDocument/2006/math" xmlns:v="urn:schemas-microsoft-com:vml" xmlns:wp14="http://schemas.microsoft.com/office/word/2010/wordprocessingDrawing" xmlns:wp="http://schemas.openxmlformats.org/drawingml/2006/wordprocessingDrawing" xmlns:w10="urn:schemas-microsoft-com:office:word" xmlns:w="http://schemas.openxmlformats.org/wordprocessingml/2006/main" xmlns:w14="http://schemas.microsoft.com/office/word/2010/wordml" xmlns:wpg="http://schemas.microsoft.com/office/word/2010/wordprocessingGroup" xmlns:wpi="http://schemas.microsoft.com/office/word/2010/wordprocessingInk" xmlns:wne="http://schemas.microsoft.com/office/word/2006/wordml" xmlns:wps="http://schemas.microsoft.com/office/word/2010/wordprocessingShape" mc:Ignorable="w14 wp14 mv">
   <w:footnote w:type="separator" w:id="-1">
     <w:p>
       <w:r>
@@ -21964,7 +22314,7 @@
 </file>
 
 <file path=word/numbering.xml><?xml version="1.0" encoding="utf-8"?>
-<w:numbering xmlns:wpc="http://schemas.microsoft.com/office/word/2010/wordprocessingCanvas" xmlns:mc="http://schemas.openxmlformats.org/markup-compatibility/2006" xmlns:o="urn:schemas-microsoft-com:office:office" xmlns:r="http://schemas.openxmlformats.org/officeDocument/2006/relationships" xmlns:m="http://schemas.openxmlformats.org/officeDocument/2006/math" xmlns:v="urn:schemas-microsoft-com:vml" xmlns:wp14="http://schemas.microsoft.com/office/word/2010/wordprocessingDrawing" xmlns:wp="http://schemas.openxmlformats.org/drawingml/2006/wordprocessingDrawing" xmlns:w10="urn:schemas-microsoft-com:office:word" xmlns:w="http://schemas.openxmlformats.org/wordprocessingml/2006/main" xmlns:w14="http://schemas.microsoft.com/office/word/2010/wordml" xmlns:wpg="http://schemas.microsoft.com/office/word/2010/wordprocessingGroup" xmlns:wpi="http://schemas.microsoft.com/office/word/2010/wordprocessingInk" xmlns:wne="http://schemas.microsoft.com/office/word/2006/wordml" xmlns:wps="http://schemas.microsoft.com/office/word/2010/wordprocessingShape" mc:Ignorable="w14 wp14">
+<w:numbering xmlns:wpc="http://schemas.microsoft.com/office/word/2010/wordprocessingCanvas" xmlns:mo="http://schemas.microsoft.com/office/mac/office/2008/main" xmlns:mc="http://schemas.openxmlformats.org/markup-compatibility/2006" xmlns:mv="urn:schemas-microsoft-com:mac:vml" xmlns:o="urn:schemas-microsoft-com:office:office" xmlns:r="http://schemas.openxmlformats.org/officeDocument/2006/relationships" xmlns:m="http://schemas.openxmlformats.org/officeDocument/2006/math" xmlns:v="urn:schemas-microsoft-com:vml" xmlns:wp14="http://schemas.microsoft.com/office/word/2010/wordprocessingDrawing" xmlns:wp="http://schemas.openxmlformats.org/drawingml/2006/wordprocessingDrawing" xmlns:w10="urn:schemas-microsoft-com:office:word" xmlns:w="http://schemas.openxmlformats.org/wordprocessingml/2006/main" xmlns:w14="http://schemas.microsoft.com/office/word/2010/wordml" xmlns:wpg="http://schemas.microsoft.com/office/word/2010/wordprocessingGroup" xmlns:wpi="http://schemas.microsoft.com/office/word/2010/wordprocessingInk" xmlns:wne="http://schemas.microsoft.com/office/word/2006/wordml" xmlns:wps="http://schemas.microsoft.com/office/word/2010/wordprocessingShape" mc:Ignorable="w14 wp14 mv">
   <w:abstractNum w:abstractNumId="0">
     <w:nsid w:val="FFFFFF1D"/>
     <w:multiLevelType w:val="multilevel"/>
@@ -23637,7 +23987,7 @@
     </w:rPrDefault>
     <w:pPrDefault/>
   </w:docDefaults>
-  <w:latentStyles w:defLockedState="0" w:defUIPriority="0" w:defSemiHidden="0" w:defUnhideWhenUsed="0" w:defQFormat="0" w:count="267">
+  <w:latentStyles w:defLockedState="0" w:defUIPriority="0" w:defSemiHidden="0" w:defUnhideWhenUsed="0" w:defQFormat="0" w:count="276">
     <w:lsdException w:name="toc 1" w:uiPriority="39"/>
     <w:lsdException w:name="toc 2" w:uiPriority="39"/>
     <w:lsdException w:name="toc 3" w:uiPriority="39"/>
@@ -24458,7 +24808,7 @@
 </file>
 
 <file path=word/stylesWithEffects.xml><?xml version="1.0" encoding="utf-8"?>
-<w:styles xmlns:wpc="http://schemas.microsoft.com/office/word/2010/wordprocessingCanvas" xmlns:mc="http://schemas.openxmlformats.org/markup-compatibility/2006" xmlns:o="urn:schemas-microsoft-com:office:office" xmlns:r="http://schemas.openxmlformats.org/officeDocument/2006/relationships" xmlns:m="http://schemas.openxmlformats.org/officeDocument/2006/math" xmlns:v="urn:schemas-microsoft-com:vml" xmlns:wp14="http://schemas.microsoft.com/office/word/2010/wordprocessingDrawing" xmlns:wp="http://schemas.openxmlformats.org/drawingml/2006/wordprocessingDrawing" xmlns:w10="urn:schemas-microsoft-com:office:word" xmlns:w="http://schemas.openxmlformats.org/wordprocessingml/2006/main" xmlns:w14="http://schemas.microsoft.com/office/word/2010/wordml" xmlns:wpg="http://schemas.microsoft.com/office/word/2010/wordprocessingGroup" xmlns:wpi="http://schemas.microsoft.com/office/word/2010/wordprocessingInk" xmlns:wne="http://schemas.microsoft.com/office/word/2006/wordml" xmlns:wps="http://schemas.microsoft.com/office/word/2010/wordprocessingShape" mc:Ignorable="w14 wp14">
+<w:styles xmlns:wpc="http://schemas.microsoft.com/office/word/2010/wordprocessingCanvas" xmlns:mo="http://schemas.microsoft.com/office/mac/office/2008/main" xmlns:mc="http://schemas.openxmlformats.org/markup-compatibility/2006" xmlns:mv="urn:schemas-microsoft-com:mac:vml" xmlns:o="urn:schemas-microsoft-com:office:office" xmlns:r="http://schemas.openxmlformats.org/officeDocument/2006/relationships" xmlns:m="http://schemas.openxmlformats.org/officeDocument/2006/math" xmlns:v="urn:schemas-microsoft-com:vml" xmlns:wp14="http://schemas.microsoft.com/office/word/2010/wordprocessingDrawing" xmlns:wp="http://schemas.openxmlformats.org/drawingml/2006/wordprocessingDrawing" xmlns:w10="urn:schemas-microsoft-com:office:word" xmlns:w="http://schemas.openxmlformats.org/wordprocessingml/2006/main" xmlns:w14="http://schemas.microsoft.com/office/word/2010/wordml" xmlns:wpg="http://schemas.microsoft.com/office/word/2010/wordprocessingGroup" xmlns:wpi="http://schemas.microsoft.com/office/word/2010/wordprocessingInk" xmlns:wne="http://schemas.microsoft.com/office/word/2006/wordml" xmlns:wps="http://schemas.microsoft.com/office/word/2010/wordprocessingShape" mc:Ignorable="w14 wp14 mv">
   <w:docDefaults>
     <w:rPrDefault>
       <w:rPr>
@@ -24470,7 +24820,7 @@
     </w:rPrDefault>
     <w:pPrDefault/>
   </w:docDefaults>
-  <w:latentStyles w:defLockedState="0" w:defUIPriority="0" w:defSemiHidden="0" w:defUnhideWhenUsed="0" w:defQFormat="0" w:count="267">
+  <w:latentStyles w:defLockedState="0" w:defUIPriority="0" w:defSemiHidden="0" w:defUnhideWhenUsed="0" w:defQFormat="0" w:count="276">
     <w:lsdException w:name="toc 1" w:uiPriority="39"/>
     <w:lsdException w:name="toc 2" w:uiPriority="39"/>
     <w:lsdException w:name="toc 3" w:uiPriority="39"/>
@@ -25277,6 +25627,7 @@
   </mc:AlternateContent>
   <c:chart>
     <c:title>
+      <c:layout/>
       <c:overlay val="0"/>
     </c:title>
     <c:autoTitleDeleted val="0"/>
@@ -25311,8 +25662,8 @@
             <c:trendlineLbl>
               <c:layout>
                 <c:manualLayout>
-                  <c:x val="-0.37370625969051202"/>
-                  <c:y val="-0.28910257217847901"/>
+                  <c:x val="-0.373706259690512"/>
+                  <c:y val="-0.289102572178479"/>
                 </c:manualLayout>
               </c:layout>
               <c:numFmt formatCode="General" sourceLinked="0"/>
@@ -25326,8 +25677,8 @@
             <c:trendlineLbl>
               <c:layout>
                 <c:manualLayout>
-                  <c:x val="3.31147964612531E-2"/>
-                  <c:y val="-0.46566383202099698"/>
+                  <c:x val="0.0331147964612531"/>
+                  <c:y val="-0.465663832020997"/>
                 </c:manualLayout>
               </c:layout>
               <c:numFmt formatCode="General" sourceLinked="0"/>
@@ -25340,19 +25691,19 @@
                 <c:formatCode>General</c:formatCode>
                 <c:ptCount val="5"/>
                 <c:pt idx="0">
-                  <c:v>0</c:v>
+                  <c:v>0.0</c:v>
                 </c:pt>
                 <c:pt idx="1">
-                  <c:v>0.46364760900080598</c:v>
+                  <c:v>0.463647609000806</c:v>
                 </c:pt>
                 <c:pt idx="2">
-                  <c:v>0.49642275340488301</c:v>
+                  <c:v>0.496422753404883</c:v>
                 </c:pt>
                 <c:pt idx="3">
-                  <c:v>0.56672921752351002</c:v>
+                  <c:v>0.56672921752351</c:v>
                 </c:pt>
                 <c:pt idx="4">
-                  <c:v>0.64350110879328404</c:v>
+                  <c:v>0.643501108793284</c:v>
                 </c:pt>
               </c:numCache>
             </c:numRef>
@@ -25376,7 +25727,7 @@
                   <c:v>0.92</c:v>
                 </c:pt>
                 <c:pt idx="4">
-                  <c:v>0.86000000000000099</c:v>
+                  <c:v>0.860000000000001</c:v>
                 </c:pt>
               </c:numCache>
             </c:numRef>
@@ -25391,11 +25742,11 @@
           <c:showPercent val="0"/>
           <c:showBubbleSize val="0"/>
         </c:dLbls>
-        <c:axId val="155231360"/>
-        <c:axId val="155233664"/>
+        <c:axId val="600898312"/>
+        <c:axId val="601350808"/>
       </c:scatterChart>
       <c:valAx>
-        <c:axId val="155231360"/>
+        <c:axId val="600898312"/>
         <c:scaling>
           <c:orientation val="minMax"/>
         </c:scaling>
@@ -25422,18 +25773,19 @@
               </a:p>
             </c:rich>
           </c:tx>
+          <c:layout/>
           <c:overlay val="0"/>
         </c:title>
         <c:numFmt formatCode="General" sourceLinked="1"/>
         <c:majorTickMark val="out"/>
         <c:minorTickMark val="none"/>
         <c:tickLblPos val="nextTo"/>
-        <c:crossAx val="155233664"/>
+        <c:crossAx val="601350808"/>
         <c:crosses val="autoZero"/>
         <c:crossBetween val="midCat"/>
       </c:valAx>
       <c:valAx>
-        <c:axId val="155233664"/>
+        <c:axId val="601350808"/>
         <c:scaling>
           <c:orientation val="minMax"/>
           <c:min val="0.8"/>
@@ -25462,13 +25814,14 @@
               </a:p>
             </c:rich>
           </c:tx>
+          <c:layout/>
           <c:overlay val="0"/>
         </c:title>
         <c:numFmt formatCode="General" sourceLinked="1"/>
         <c:majorTickMark val="out"/>
         <c:minorTickMark val="none"/>
         <c:tickLblPos val="nextTo"/>
-        <c:crossAx val="155231360"/>
+        <c:crossAx val="600898312"/>
         <c:crosses val="autoZero"/>
         <c:crossBetween val="midCat"/>
       </c:valAx>
@@ -25556,22 +25909,22 @@
                 <c:formatCode>0.00%</c:formatCode>
                 <c:ptCount val="6"/>
                 <c:pt idx="0">
-                  <c:v>7.0290534208061902E-4</c:v>
+                  <c:v>0.000702905342080619</c:v>
                 </c:pt>
                 <c:pt idx="1">
-                  <c:v>0</c:v>
+                  <c:v>0.0</c:v>
                 </c:pt>
                 <c:pt idx="2">
-                  <c:v>0</c:v>
+                  <c:v>0.0</c:v>
                 </c:pt>
                 <c:pt idx="3">
-                  <c:v>9.3720712277401102E-4</c:v>
+                  <c:v>0.000937207122774011</c:v>
                 </c:pt>
                 <c:pt idx="4">
-                  <c:v>2.81162136832248E-3</c:v>
+                  <c:v>0.00281162136832248</c:v>
                 </c:pt>
                 <c:pt idx="5">
-                  <c:v>2.81162136832248E-3</c:v>
+                  <c:v>0.00281162136832248</c:v>
                 </c:pt>
               </c:numCache>
             </c:numRef>
@@ -25631,22 +25984,22 @@
                 <c:formatCode>0.00%</c:formatCode>
                 <c:ptCount val="6"/>
                 <c:pt idx="0">
-                  <c:v>4.9358341559724403E-4</c:v>
+                  <c:v>0.000493583415597244</c:v>
                 </c:pt>
                 <c:pt idx="1">
-                  <c:v>0</c:v>
+                  <c:v>0.0</c:v>
                 </c:pt>
                 <c:pt idx="2">
-                  <c:v>0</c:v>
+                  <c:v>0.0</c:v>
                 </c:pt>
                 <c:pt idx="3">
-                  <c:v>2.4679170779862199E-3</c:v>
+                  <c:v>0.00246791707798622</c:v>
                 </c:pt>
                 <c:pt idx="4">
-                  <c:v>6.9101678183614004E-3</c:v>
+                  <c:v>0.0069101678183614</c:v>
                 </c:pt>
                 <c:pt idx="5">
-                  <c:v>1.06120434353405E-2</c:v>
+                  <c:v>0.0106120434353405</c:v>
                 </c:pt>
               </c:numCache>
             </c:numRef>
@@ -25706,22 +26059,22 @@
                 <c:formatCode>0.00%</c:formatCode>
                 <c:ptCount val="6"/>
                 <c:pt idx="0">
-                  <c:v>1.89346124715994E-4</c:v>
+                  <c:v>0.000189346124715994</c:v>
                 </c:pt>
                 <c:pt idx="1">
-                  <c:v>1.89346124715994E-4</c:v>
+                  <c:v>0.000189346124715994</c:v>
                 </c:pt>
                 <c:pt idx="2">
-                  <c:v>0</c:v>
+                  <c:v>0.0</c:v>
                 </c:pt>
                 <c:pt idx="3">
-                  <c:v>3.1557687452663601E-3</c:v>
+                  <c:v>0.00315576874526636</c:v>
                 </c:pt>
                 <c:pt idx="4">
-                  <c:v>8.3312294875030907E-3</c:v>
+                  <c:v>0.00833122948750309</c:v>
                 </c:pt>
                 <c:pt idx="5">
-                  <c:v>1.42640747286038E-2</c:v>
+                  <c:v>0.0142640747286038</c:v>
                 </c:pt>
               </c:numCache>
             </c:numRef>
@@ -25784,19 +26137,19 @@
                   <c:v>-4.23585225348689E-5</c:v>
                 </c:pt>
                 <c:pt idx="1">
-                  <c:v>-4.2358522534735702E-4</c:v>
+                  <c:v>-0.000423585225347357</c:v>
                 </c:pt>
                 <c:pt idx="2">
-                  <c:v>0</c:v>
+                  <c:v>0.0</c:v>
                 </c:pt>
                 <c:pt idx="3">
-                  <c:v>3.3886818027786302E-3</c:v>
+                  <c:v>0.00338868180277863</c:v>
                 </c:pt>
                 <c:pt idx="4">
-                  <c:v>8.8105726872245195E-3</c:v>
+                  <c:v>0.00881057268722452</c:v>
                 </c:pt>
                 <c:pt idx="5">
-                  <c:v>1.53337851575737E-2</c:v>
+                  <c:v>0.0153337851575737</c:v>
                 </c:pt>
               </c:numCache>
             </c:numRef>
@@ -25811,11 +26164,11 @@
           <c:showPercent val="0"/>
           <c:showBubbleSize val="0"/>
         </c:dLbls>
-        <c:axId val="127375616"/>
-        <c:axId val="127385984"/>
+        <c:axId val="593551896"/>
+        <c:axId val="593557704"/>
       </c:scatterChart>
       <c:valAx>
-        <c:axId val="127375616"/>
+        <c:axId val="593551896"/>
         <c:scaling>
           <c:orientation val="minMax"/>
         </c:scaling>
@@ -25842,18 +26195,19 @@
               </a:p>
             </c:rich>
           </c:tx>
+          <c:layout/>
           <c:overlay val="0"/>
         </c:title>
         <c:numFmt formatCode="General" sourceLinked="1"/>
         <c:majorTickMark val="out"/>
         <c:minorTickMark val="none"/>
         <c:tickLblPos val="nextTo"/>
-        <c:crossAx val="127385984"/>
+        <c:crossAx val="593557704"/>
         <c:crosses val="autoZero"/>
         <c:crossBetween val="midCat"/>
       </c:valAx>
       <c:valAx>
-        <c:axId val="127385984"/>
+        <c:axId val="593557704"/>
         <c:scaling>
           <c:orientation val="minMax"/>
         </c:scaling>
@@ -25876,19 +26230,21 @@
               </a:p>
             </c:rich>
           </c:tx>
+          <c:layout/>
           <c:overlay val="0"/>
         </c:title>
         <c:numFmt formatCode="0.00%" sourceLinked="1"/>
         <c:majorTickMark val="out"/>
         <c:minorTickMark val="none"/>
         <c:tickLblPos val="nextTo"/>
-        <c:crossAx val="127375616"/>
+        <c:crossAx val="593551896"/>
         <c:crosses val="autoZero"/>
         <c:crossBetween val="midCat"/>
       </c:valAx>
     </c:plotArea>
     <c:legend>
       <c:legendPos val="r"/>
+      <c:layout/>
       <c:overlay val="0"/>
     </c:legend>
     <c:plotVisOnly val="1"/>
@@ -25923,9 +26279,9 @@
           <c:xMode val="edge"/>
           <c:yMode val="edge"/>
           <c:x val="0.256240177171142"/>
-          <c:y val="5.1400554097404502E-2"/>
-          <c:w val="0.67731897885057002"/>
-          <c:h val="0.73444808982210497"/>
+          <c:y val="0.0514005540974045"/>
+          <c:w val="0.67731897885057"/>
+          <c:h val="0.734448089822105"/>
         </c:manualLayout>
       </c:layout>
       <c:scatterChart>
@@ -25949,7 +26305,7 @@
                 <c:formatCode>0.0</c:formatCode>
                 <c:ptCount val="9"/>
                 <c:pt idx="0">
-                  <c:v>1</c:v>
+                  <c:v>1.0</c:v>
                 </c:pt>
                 <c:pt idx="1">
                   <c:v>1.2</c:v>
@@ -25964,10 +26320,10 @@
                   <c:v>1.8</c:v>
                 </c:pt>
                 <c:pt idx="5">
-                  <c:v>2</c:v>
+                  <c:v>2.0</c:v>
                 </c:pt>
                 <c:pt idx="6">
-                  <c:v>2.2000000000000002</c:v>
+                  <c:v>2.2</c:v>
                 </c:pt>
                 <c:pt idx="7">
                   <c:v>2.4</c:v>
@@ -25985,31 +26341,31 @@
                 <c:formatCode>0</c:formatCode>
                 <c:ptCount val="9"/>
                 <c:pt idx="0">
-                  <c:v>1574.1428571428571</c:v>
+                  <c:v>1574.142857142857</c:v>
                 </c:pt>
                 <c:pt idx="1">
-                  <c:v>1251</c:v>
+                  <c:v>1251.0</c:v>
                 </c:pt>
                 <c:pt idx="2">
                   <c:v>1045.363636363636</c:v>
                 </c:pt>
                 <c:pt idx="3">
-                  <c:v>902.99999999999989</c:v>
+                  <c:v>902.9999999999999</c:v>
                 </c:pt>
                 <c:pt idx="4">
                   <c:v>798.6</c:v>
                 </c:pt>
                 <c:pt idx="5">
-                  <c:v>718.76470588235304</c:v>
+                  <c:v>718.764705882353</c:v>
                 </c:pt>
                 <c:pt idx="6">
-                  <c:v>650.99999999999989</c:v>
+                  <c:v>650.9999999999999</c:v>
                 </c:pt>
                 <c:pt idx="7">
-                  <c:v>593</c:v>
+                  <c:v>593.0</c:v>
                 </c:pt>
                 <c:pt idx="8">
-                  <c:v>545.08695652173901</c:v>
+                  <c:v>545.086956521739</c:v>
                 </c:pt>
               </c:numCache>
             </c:numRef>
@@ -26038,7 +26394,7 @@
                 <c:formatCode>0.0</c:formatCode>
                 <c:ptCount val="9"/>
                 <c:pt idx="0">
-                  <c:v>1</c:v>
+                  <c:v>1.0</c:v>
                 </c:pt>
                 <c:pt idx="1">
                   <c:v>1.2</c:v>
@@ -26053,10 +26409,10 @@
                   <c:v>1.8</c:v>
                 </c:pt>
                 <c:pt idx="5">
-                  <c:v>2</c:v>
+                  <c:v>2.0</c:v>
                 </c:pt>
                 <c:pt idx="6">
-                  <c:v>2.2000000000000002</c:v>
+                  <c:v>2.2</c:v>
                 </c:pt>
                 <c:pt idx="7">
                   <c:v>2.4</c:v>
@@ -26074,31 +26430,31 @@
                 <c:formatCode>General</c:formatCode>
                 <c:ptCount val="9"/>
                 <c:pt idx="0">
-                  <c:v>2372</c:v>
+                  <c:v>2372.0</c:v>
                 </c:pt>
                 <c:pt idx="1">
-                  <c:v>1620</c:v>
+                  <c:v>1620.0</c:v>
                 </c:pt>
                 <c:pt idx="2">
-                  <c:v>1330</c:v>
+                  <c:v>1330.0</c:v>
                 </c:pt>
                 <c:pt idx="3">
-                  <c:v>1133</c:v>
+                  <c:v>1133.0</c:v>
                 </c:pt>
                 <c:pt idx="4">
-                  <c:v>992</c:v>
+                  <c:v>992.0</c:v>
                 </c:pt>
                 <c:pt idx="5">
-                  <c:v>882</c:v>
+                  <c:v>882.0</c:v>
                 </c:pt>
                 <c:pt idx="6">
-                  <c:v>796</c:v>
+                  <c:v>796.0</c:v>
                 </c:pt>
                 <c:pt idx="7">
-                  <c:v>727</c:v>
+                  <c:v>727.0</c:v>
                 </c:pt>
                 <c:pt idx="8">
-                  <c:v>672</c:v>
+                  <c:v>672.0</c:v>
                 </c:pt>
               </c:numCache>
             </c:numRef>
@@ -26113,11 +26469,11 @@
           <c:showPercent val="0"/>
           <c:showBubbleSize val="0"/>
         </c:dLbls>
-        <c:axId val="127394944"/>
-        <c:axId val="127396864"/>
+        <c:axId val="718983480"/>
+        <c:axId val="718985256"/>
       </c:scatterChart>
       <c:valAx>
-        <c:axId val="127394944"/>
+        <c:axId val="718983480"/>
         <c:scaling>
           <c:orientation val="minMax"/>
         </c:scaling>
@@ -26150,7 +26506,7 @@
               <c:xMode val="edge"/>
               <c:yMode val="edge"/>
               <c:x val="0.304751749781277"/>
-              <c:y val="0.90645815106445005"/>
+              <c:y val="0.90645815106445"/>
             </c:manualLayout>
           </c:layout>
           <c:overlay val="0"/>
@@ -26159,12 +26515,12 @@
         <c:majorTickMark val="out"/>
         <c:minorTickMark val="none"/>
         <c:tickLblPos val="nextTo"/>
-        <c:crossAx val="127396864"/>
+        <c:crossAx val="718985256"/>
         <c:crosses val="autoZero"/>
         <c:crossBetween val="midCat"/>
       </c:valAx>
       <c:valAx>
-        <c:axId val="127396864"/>
+        <c:axId val="718985256"/>
         <c:scaling>
           <c:orientation val="minMax"/>
         </c:scaling>
@@ -26192,8 +26548,8 @@
             <c:manualLayout>
               <c:xMode val="edge"/>
               <c:yMode val="edge"/>
-              <c:x val="1.38888888888889E-2"/>
-              <c:y val="0.20227034120734899"/>
+              <c:x val="0.0138888888888889"/>
+              <c:y val="0.202270341207349"/>
             </c:manualLayout>
           </c:layout>
           <c:overlay val="0"/>
@@ -26212,7 +26568,7 @@
             <a:endParaRPr lang="en-US"/>
           </a:p>
         </c:txPr>
-        <c:crossAx val="127394944"/>
+        <c:crossAx val="718983480"/>
         <c:crosses val="autoZero"/>
         <c:crossBetween val="midCat"/>
       </c:valAx>
@@ -26223,10 +26579,10 @@
         <c:manualLayout>
           <c:xMode val="edge"/>
           <c:yMode val="edge"/>
-          <c:x val="0.52222218520514196"/>
-          <c:y val="7.2701047548319006E-2"/>
-          <c:w val="0.38615221626339802"/>
-          <c:h val="0.17283172936716201"/>
+          <c:x val="0.522222185205142"/>
+          <c:y val="0.072701047548319"/>
+          <c:w val="0.386152216263398"/>
+          <c:h val="0.172831729367162"/>
         </c:manualLayout>
       </c:layout>
       <c:overlay val="0"/>
@@ -26285,9 +26641,9 @@
           <c:xMode val="edge"/>
           <c:yMode val="edge"/>
           <c:x val="0.208502983941877"/>
-          <c:y val="5.1825696493585399E-2"/>
-          <c:w val="0.69980450160958296"/>
-          <c:h val="0.73487279518202797"/>
+          <c:y val="0.0518256964935854"/>
+          <c:w val="0.699804501609583"/>
+          <c:h val="0.734872795182028"/>
         </c:manualLayout>
       </c:layout>
       <c:scatterChart>
@@ -26308,31 +26664,31 @@
                 <c:formatCode>0</c:formatCode>
                 <c:ptCount val="9"/>
                 <c:pt idx="0">
-                  <c:v>1574.1428571428571</c:v>
+                  <c:v>1574.142857142857</c:v>
                 </c:pt>
                 <c:pt idx="1">
-                  <c:v>1251</c:v>
+                  <c:v>1251.0</c:v>
                 </c:pt>
                 <c:pt idx="2">
                   <c:v>1045.363636363636</c:v>
                 </c:pt>
                 <c:pt idx="3">
-                  <c:v>902.99999999999989</c:v>
+                  <c:v>902.9999999999999</c:v>
                 </c:pt>
                 <c:pt idx="4">
                   <c:v>798.6</c:v>
                 </c:pt>
                 <c:pt idx="5">
-                  <c:v>718.76470588235304</c:v>
+                  <c:v>718.764705882353</c:v>
                 </c:pt>
                 <c:pt idx="6">
-                  <c:v>650.99999999999989</c:v>
+                  <c:v>650.9999999999999</c:v>
                 </c:pt>
                 <c:pt idx="7">
-                  <c:v>593</c:v>
+                  <c:v>593.0</c:v>
                 </c:pt>
                 <c:pt idx="8">
-                  <c:v>545.08695652173901</c:v>
+                  <c:v>545.086956521739</c:v>
                 </c:pt>
               </c:numCache>
             </c:numRef>
@@ -26344,31 +26700,31 @@
                 <c:formatCode>General</c:formatCode>
                 <c:ptCount val="9"/>
                 <c:pt idx="0">
-                  <c:v>2372</c:v>
+                  <c:v>2372.0</c:v>
                 </c:pt>
                 <c:pt idx="1">
-                  <c:v>1620</c:v>
+                  <c:v>1620.0</c:v>
                 </c:pt>
                 <c:pt idx="2">
-                  <c:v>1330</c:v>
+                  <c:v>1330.0</c:v>
                 </c:pt>
                 <c:pt idx="3">
-                  <c:v>1133</c:v>
+                  <c:v>1133.0</c:v>
                 </c:pt>
                 <c:pt idx="4">
-                  <c:v>992</c:v>
+                  <c:v>992.0</c:v>
                 </c:pt>
                 <c:pt idx="5">
-                  <c:v>882</c:v>
+                  <c:v>882.0</c:v>
                 </c:pt>
                 <c:pt idx="6">
-                  <c:v>796</c:v>
+                  <c:v>796.0</c:v>
                 </c:pt>
                 <c:pt idx="7">
-                  <c:v>727</c:v>
+                  <c:v>727.0</c:v>
                 </c:pt>
                 <c:pt idx="8">
-                  <c:v>672</c:v>
+                  <c:v>672.0</c:v>
                 </c:pt>
               </c:numCache>
             </c:numRef>
@@ -26383,15 +26739,15 @@
           <c:showPercent val="0"/>
           <c:showBubbleSize val="0"/>
         </c:dLbls>
-        <c:axId val="133016576"/>
-        <c:axId val="133026944"/>
+        <c:axId val="593571032"/>
+        <c:axId val="593576680"/>
       </c:scatterChart>
       <c:valAx>
-        <c:axId val="133016576"/>
+        <c:axId val="593571032"/>
         <c:scaling>
           <c:orientation val="minMax"/>
-          <c:max val="2500"/>
-          <c:min val="0"/>
+          <c:max val="2500.0"/>
+          <c:min val="0.0"/>
         </c:scaling>
         <c:delete val="0"/>
         <c:axPos val="b"/>
@@ -26414,23 +26770,24 @@
               </a:p>
             </c:rich>
           </c:tx>
+          <c:layout/>
           <c:overlay val="0"/>
         </c:title>
         <c:numFmt formatCode="0" sourceLinked="1"/>
         <c:majorTickMark val="out"/>
         <c:minorTickMark val="none"/>
         <c:tickLblPos val="nextTo"/>
-        <c:crossAx val="133026944"/>
+        <c:crossAx val="593576680"/>
         <c:crosses val="autoZero"/>
         <c:crossBetween val="midCat"/>
-        <c:majorUnit val="1000"/>
-        <c:minorUnit val="500"/>
+        <c:majorUnit val="1000.0"/>
+        <c:minorUnit val="500.0"/>
       </c:valAx>
       <c:valAx>
-        <c:axId val="133026944"/>
+        <c:axId val="593576680"/>
         <c:scaling>
           <c:orientation val="minMax"/>
-          <c:max val="2500"/>
+          <c:max val="2500.0"/>
         </c:scaling>
         <c:delete val="0"/>
         <c:axPos val="l"/>
@@ -26456,13 +26813,14 @@
               </a:p>
             </c:rich>
           </c:tx>
+          <c:layout/>
           <c:overlay val="0"/>
         </c:title>
         <c:numFmt formatCode="General" sourceLinked="1"/>
         <c:majorTickMark val="out"/>
         <c:minorTickMark val="none"/>
         <c:tickLblPos val="nextTo"/>
-        <c:crossAx val="133016576"/>
+        <c:crossAx val="593571032"/>
         <c:crosses val="autoZero"/>
         <c:crossBetween val="midCat"/>
       </c:valAx>
@@ -26807,7 +27165,7 @@
 </file>
 
 <file path=customXml/itemProps1.xml><?xml version="1.0" encoding="utf-8"?>
-<ds:datastoreItem xmlns:ds="http://schemas.openxmlformats.org/officeDocument/2006/customXml" ds:itemID="{4BACAA08-DA57-445B-BC1C-2C7BA4AF19AA}">
+<ds:datastoreItem xmlns:ds="http://schemas.openxmlformats.org/officeDocument/2006/customXml" ds:itemID="{A2B57704-CD92-9240-87A5-088CCD9188BD}">
   <ds:schemaRefs>
     <ds:schemaRef ds:uri="http://schemas.openxmlformats.org/officeDocument/2006/bibliography"/>
   </ds:schemaRefs>

</xml_diff>